<commit_message>
Estrategia y casos de uso
</commit_message>
<xml_diff>
--- a/Actividad 3/Torneo de Micro Futbol 5.docx
+++ b/Actividad 3/Torneo de Micro Futbol 5.docx
@@ -266,7 +266,7 @@
               </mc:Choice>
               <mc:Fallback>
                 <w:pict>
-                  <v:group w14:anchorId="764BB6E1" id="Grupo 149" o:spid="_x0000_s1026" style="position:absolute;margin-left:0;margin-top:0;width:8in;height:95.7pt;z-index:251662336;mso-width-percent:941;mso-height-percent:121;mso-top-percent:23;mso-position-horizontal:center;mso-position-horizontal-relative:page;mso-position-vertical-relative:page;mso-width-percent:941;mso-height-percent:121;mso-top-percent:23" coordorigin="" coordsize="73152,12161" o:gfxdata="UEsDBBQABgAIAAAAIQCxgme2CgEAABMCAAATAAAAW0NvbnRlbnRfVHlwZXNdLnhtbJSRwU7DMAyG&#10;70i8Q5QralN2QAit3YGOIyA0HiBK3DaicaI4lO3tSbpNgokh7Rjb3+8vyXK1tSObIJBxWPPbsuIM&#10;UDltsK/5++apuOeMokQtR4dQ8x0QXzXXV8vNzgOxRCPVfIjRPwhBagArqXQeMHU6F6yM6Rh64aX6&#10;kD2IRVXdCeUwAsYi5gzeLFvo5OcY2XqbynsTjz1nj/u5vKrmxmY+18WfRICRThDp/WiUjOluYkJ9&#10;4lUcnMpEzjM0GE83SfzMhtz57fRzwYF7SY8ZjAb2KkN8ljaZCx1IwMK1TpX/Z2RJS4XrOqOgbAOt&#10;Z+rodC5buy8MMF0a3ibsDaZjupi/tPkGAAD//wMAUEsDBBQABgAIAAAAIQA4/SH/1gAAAJQBAAAL&#10;AAAAX3JlbHMvLnJlbHOkkMFqwzAMhu+DvYPRfXGawxijTi+j0GvpHsDYimMaW0Yy2fr2M4PBMnrb&#10;Ub/Q94l/f/hMi1qRJVI2sOt6UJgd+ZiDgffL8ekFlFSbvV0oo4EbChzGx4f9GRdb25HMsYhqlCwG&#10;5lrLq9biZkxWOiqY22YiTra2kYMu1l1tQD30/bPm3wwYN0x18gb45AdQl1tp5j/sFB2T0FQ7R0nT&#10;NEV3j6o9feQzro1iOWA14Fm+Q8a1a8+Bvu/d/dMb2JY5uiPbhG/ktn4cqGU/er3pcvwCAAD//wMA&#10;UEsDBBQABgAIAAAAIQARgryiigUAAIIbAAAOAAAAZHJzL2Uyb0RvYy54bWzsWdFu4jgUfV9p/8HK&#10;40otJDQwoNJR1W6rkaqZatrVzDy6wYFISZy1TWnnb/Zb9sf22I6DoQUClUZaqS/gxPf62ueeXMcn&#10;px+fipw8MiEzXo6D8LgbEFYmfJKV03Hw1/3V0YeASEXLCc15ycbBM5PBx7PffztdVCMW8RnPJ0wQ&#10;DFLK0aIaBzOlqlGnI5MZK6g85hUr0ZlyUVCFSzHtTARdYPQi70Tdbr+z4GJSCZ4wKXH30nYGZ2b8&#10;NGWJ+pKmkimSjwPMTZlfYX4f9G/n7JSOpoJWsyypp0EPmEVBsxJBm6EuqaJkLrIXQxVZIrjkqTpO&#10;eNHhaZolzKwBqwm7a6u5FnxembVMR4tp1cAEaNdwOnjY5PPjtajuqlsBJBbVFFiYK72Wp1QU+h+z&#10;JE8GsucGMvakSIKbg14YIw8BSdAXRmHcG4YW1GQG5Jd+R83tPze49uGsXTsucmdlPosKDJFLEOTb&#10;QLib0YoZbOUIINwKkk2wghhLKWkBpn4Fd/79p5zOc05iM3k9A5g2YMmRBG4bkXIrfh2qsNftDVbX&#10;S0fJXKprxg3q9PFGKkvPCVqGXJN6bgkvS5kp9h2zTYscjP2jQ7pkQZCOqN93tF43/7FqPiM2YZvM&#10;v4fe6PXIu2P4Tl2yM0Z0SAzfqV7D7kg9L1ILrHzz1jFO9ouxar4Tq9X0vWcbxWYjd/309fr9QRjF&#10;u7nrO4VRd9gfxLt5tZrEnVnxzVvzKt6PV6vm77x6tXj+eHMV6fXDYdzds5YMer0TcHFnUnyetAjh&#10;m7/Tqn6ve7EB/vLNKYyG/X6LbPuV551W+jVyY2X3d8FhXJf1KAo/xJuy7nuYVxKblQ3ma689ZmSz&#10;dWyN8YJZ22P4tWfQaxnDdwqXzNoeaZVZ0bDbBjHfaVmwtgfyK5AtWFsB883D7jCM7WOyPYa/sbXL&#10;ve/RIverVNm5ma+ao6Zvn75PksNfqLfH8EnSOobvdCCz3rQVbl+ST5V9t8JDmNUixhZa4fw6dSc2&#10;OnOHuOSprE9xaBGq5ZGuUQwqLvUp2T/S4SjtLnFks0dieOm3mB3OIJjvbI6tmE87Z5DAd472ioyK&#10;4Tu7k227yEiw73yyV2Skwnc2u4Bbs/2vgRc40WsdKDc6kAoIdCAREOhAD3YrqKjS+dI46yZZGH3D&#10;HKjJDOJAzVLdX/BHds+NpVqKHC5Zy9689K3c8VxP2Nk6C/dfmfF8SxfXEsHZuX9rX78zGChswa4x&#10;dGbu35qjbmEKddltYbk+2STnktn5aKSMaNOgp0H3hIzcELfkV1meuyXAQaspVj8xLfWcMw1nXn5l&#10;KbQYPBKReT6MFMguckEeKZJHk4SVKrRdMzph9jZew6FC2eEbDzMtM6AeOUX8Zux6AC0zvhzbDlPb&#10;a1dmlMTG2T64TZjViVnnxsNE5qVqnIus5OK1leVYVR3Z2juQLDQapQc+eYZSJbjVMWWVXGVCqhsq&#10;1S0VkIGQV4ix6gt+0pyDv6CpaQVkxsXP1+5re0hp6A3IAkLoOJB/z6lgAck/lRDZhuHJCYZV5uIk&#10;HkS4EH7Pg99TzosLjjShEGF2pqntVe6aqeDFN2i25zoqumiZIDYKnsKjaC8uFK7RBdU3Yefnpg21&#10;FPy6Ke+qRA+uUa2w8vunb1RURDfHgYLS9pk7YY+OnIIGPi5ttWfJz+eKp5mW1wwPLa71BURGLYX+&#10;ErURML1UG8OD5EbDflB1s7rqCrrTdTUoWm2s4dPl0QC7hpsTJB/yrNLPsEZQt2s5GrlaE6NfEe2t&#10;0H3Jk3mBp9cq94LlVOGzgZxllQRHRqx4YBOU5E+TWiuWSjCVoLq4hxf1G+GOBvHAbRGNCZLsT/C9&#10;6KTvRef/VnTMBw986DH7Vv1RSn9J8q9NkVp+Ojv7DwAA//8DAFBLAwQKAAAAAAAAACEAmxsUEWhk&#10;AABoZAAAFAAAAGRycy9tZWRpYS9pbWFnZTEucG5niVBORw0KGgoAAAANSUhEUgAACWAAAAGPCAYA&#10;AADYsOteAAAACXBIWXMAAC4jAAAuIwF4pT92AAAAGXRFWHRTb2Z0d2FyZQBBZG9iZSBJbWFnZVJl&#10;YWR5ccllPAAAY/VJREFUeNrs3e1uG2l6LuoqkqKoL9qR7e1xz3gjwUJmgPVjAQtY+RkkJ7DzJ0AO&#10;YR3APqucQI5jY//dQSYTz7TbbUmWKFmiLX5sPmS91ttsutuyVRI/rgt4UaWiu+muUtti8eb9lOPx&#10;+P8qAAAAAJbD9WT1JutssgaTdTRZV2VZXjo1AAAAAMAyKgWwAAAAgBVxPFkRxLoqZsGs67Ise04L&#10;AAAAAPCQBLAAAACAVRchrMvipjkrglnHTgsAAAAAcB8EsAAAAIB1ldqyUnPWpWAWAAAAAHDXBLAA&#10;AACATXNd3LRlXVXbXlmW104NAAAAAHBbAlgAAAAAN1JbVgSzjmJbluWl0wIAAAAAfI4AFgAAAMCv&#10;i2BW3pwV4wx7TgsAAAAAIIAFAAAA8PUihBXBrNScFcGsY6cFAAAAADaHABYAAADA3UtjDFNzVrRm&#10;9cqyvHZqAAAAAGC9CGABAAAA3J98jOFgso4m66osy0unBgAAAABWkwAWAAAAwHJIYwyjOSuCWddl&#10;WfacFgAAAABYbgJYAAAAAMstQliXxU1zVgSzjp0WAAAAAHgQzclqVasxWVsCWAAAAACrKbVlpeas&#10;S8EsAAAAALgT02BVMQtbxdqerLI69jMCWAAAAADr5bq4acu6qra9siyvnRoAAAAA+Ik8WBUrglft&#10;2/5LBLAAAAAANkdqy4pg1lFsy7K8dFoAAAAAWGOpySpt8/GBd0IACwAAAIAIZuXNWTHOsOe0AAAA&#10;ALAi8vaq+fGBdRlN1iCWABYAAAAAnxMhrAhmpeasCGYdOy0AAAAAPID59qp8fGCdPhazsNV1tcaT&#10;9SH/BQJYAAAAANxWGmOYmrOiNatXluW1UwMAAADAN5hvr8qbreoU97WG2Tbtj77kHxbAAgAAAOCu&#10;5GMMo379aLKuyrK8dGoAAAAAyOTtVanZqu6QVQpWRXvVp/GB1bFvIoAFAAAAwH1IYwyjOSuCWddl&#10;WfacFgAAAIC1lbdXzY8PrMt8e1U+PrA2AlgAAAAAPKQIYV0WN81ZEcw6dloAAAAAVkLeXjU/PrAu&#10;8+1VEa4aF7NmqwchgAUAAADAMkptWak561IwCwAAAOBBpGBVaq/KxwfWKW+vyscHLh0BLAAAAABW&#10;SdxwS21ZV9W2V5bltVMDAAAA8NXm26vy8YF1yturUrNVGh+4MgSwAAAAAFgXqS0rgllHsS3L8tJp&#10;AQAAAPgkb69K4wNTs1VdUntVBKsGxU/HB64FASwAAAAA1l0Es/LmrBhn2HNaAAAAgDWVt1fNjw+s&#10;y3x7VT4+cO0JYAEAAACwqSKEdZltI5h17LQAAAAAK2C+vWq7uBkfWJcUskrtVfn4wI0mgAUAAAAA&#10;P5XGGKbmrGjN6pVlee3UAAAAAPcotVelYFU+PrBOeXtVPj5w5JIsJoAFAAAAAF8mH2N4lbZlWV46&#10;NQAAAMA3yNur8vGBdcrbq+abrbglASwAAAAA+HbRlpWas44m67osy57TAgAAAFTy9qr58YF1mW+v&#10;imYrIasaCGABAAAAQH0ihHVZ3DRnXQpmAQAAwNrK26vmxwfWZb69Kh8fyD0RwAIAAACA+5faslJz&#10;VgSzjp0WAAAAWHrz7VV5s1Wd8mBVPj6QJdByCgAAAADg3u1W60k6MB7HfdPpDdTUlnVVbXtlWfrU&#10;KgAAANyf+faqrWxbp3j9P8y2+fhAHth4PI5ms+3qy51ilruK74sdDVgAAAAAsPxSMCs1Zx3FtizL&#10;S6cGAAAAvlreXpWPD6z7NX5qr5ofH8gDGI/HB9XufMAqjY48+LV/hwAWAAAAAKy2GF2YN2fFOMOe&#10;0wIAAABTebBqfnxgXebbq/LxgdyD8Xi8W/w8QNUubgJ2+ePfTAALAAAAANZTasxK2whmHTstAAAA&#10;rKEUrIpwzfz4wLrMt1flzVbUYDwex/Xcrb5MIwDDfvZ9sPsQvzcBLAAAAADYLGmMYWrOitasXlmW&#10;PoULAADAMptvr8rHB9Ypb69KzVZCVncoGwE4H7D64hGAD00ACwAAAAAI+RjDq7Qty/LSqQEAAOCe&#10;zLdX5eMD635NnNqr5scH8hXG43Fcs+3qyzxgtVPt3+kIwIcmgAUAAAAA/Jpoy0rNWUeTdV2WZc9p&#10;AQAA4Cvl7VX5+MA65e1V8+MD+QJzIwDzgNWDjwB8aAJYAAAAAMDXihDWZXHTnHUpmAUAAEAlb69K&#10;zVZpfGBdUrAqtVfl4wP5jPF4nNqo5gNWKRR34Cz9MgEsAAAAAOCupbas1JwVwaxjpwUAAGDtpPaq&#10;tPLxgXWZb6/KxwdSmRsBuFNdn3wEYDzWdqbuhgAWAAAAAHBf4qZ4asu6qra9six9EhkAAGB5zbdX&#10;5eMD65S3V6XxganZamONx+PURjUfsJpvsOIeCWABAAAAAA8tBbNSc9ZRbMuyvHRqAAAA7k2EeVKI&#10;Jx8fWPfrwdReNT8+cGNkIwBDHrBK5z9/nCUkgAUAAAAALLMYXZg3Z8U4w57TAgAA8FXy9qp8fGCj&#10;xuecb6+KZqs0PnBtfWYEYNjProURgGtCAAsAAAAAWEWpMSttI5h17LQAAAD8pL0qjQ9MzVZ1Se1V&#10;KViVjw9cK9kIwHzc307x8wYrNogAFgAAAACwTtIYw9ScFa1ZvbIsr50aAABgjcy3V+XjA+uUt1fl&#10;4wNX2mdGAMbXO9W+EYD8IgEsAAAAAGAT5GMMr9K2LMtLpwYAAFhS8+1V+fjAOuXtVfPjA1fGeDzO&#10;G6rycYBpBGD+OHwTASwAAAAAYNNFW1ZqzjqarOuyLHtOCwAAcE/yYFU+PrBOeXvV/PjApfaZEYDt&#10;7JwZAci9E8ACAAAAAFgsQliXxU1z1qVgFgAA8JVSk1Xa5uMD6zLfXpU3Wy2V8XicN1TtVOcmHwEY&#10;j7V9G7GsBLAAAAAAAG4ntWWl5qwIZh07LQAAsPHy9qr58YF1mW+vus62D+oXRgDuZOfFCEDWggAW&#10;AAAAAMDdiDc4UlvWVbXtlWV57dQAAMDamG+vyscH1ilvr8rHB9678Xi8W9yEytK4v3wEYP44bAQB&#10;LAAAAACAeqVgVmrOOoptWZaXTg0AACyl+faqvNmq7tcOKVg1Pz6wVp8ZARj2q60RgPALBLAAAAAA&#10;AB5OjC7Mm7NinGHPaQEAgHuRt1elZqu6Q0YpWBUhq/nxgXduPB7nDVXzIwDDgW8D+HYCWAAAAAAA&#10;yyc1ZqVtBLOOnRYAALi1vL1qfnxgXebbq/Lxgd/sMyMA4+udat8IQLhnAlgAAAAAAKsjjTFMzVnR&#10;mtUry/LaqQEAYIPl7VXz4wPrMt9elY8PvLXxeBy/193qy0UjAPPHgSUjgAUAAAAAsPryMYZXaVuW&#10;5aVTAwDAmkjBqtRelY8PrFPeXpWPD/wi2QjAPEDVLm5GHRoBCGtAAAsAAAAAYL1FW1ZqzjqarOuy&#10;LHtOCwAAS2i+vSofH1invL0qNVul8YE/Mx6P4/ezXX25aATg9j38noElIoAFAAAAALCZIoR1Wdw0&#10;Z10KZgEAcE/y9qo0PjA1W9UltVdFsGpQ/HR84PwIwDxgtVPcBMKMAAQWEsACAAAAACCX2rJSc1YE&#10;s46dFgAAbilvr5ofH1iX+faqj//6r/+6/S//8i/RbvW5EYC71WMAX00ACwAAAACALxFvYqW2rKtq&#10;2yvL8tqpAQDYWPPtVdvFTVtUbf7hH/6h+J//8382u93u8O///u9bjx8/bvyv//W/osnKCEDgQQhg&#10;AQAAAADwLVIwKzVnHcW2LMtLpwYAYC2k9qoUrMrHB96pf/qnf9qP7W9+85utP/zhD+X29vbob//2&#10;b7cODw+LR48ejV6+fLnd6XTGLgmwbASwAAAAAACoS4wuzJuzYpxhz2kBAFhKeXtVPj7wm/zjP/7j&#10;TrfbnTZi/ff//t/3Yjv5ur23t9d+9OjR4K/+6q+2f/Ob34za7fboyZMng8ljo8nxocsBrBIBLAAA&#10;AAAA7ltqzErbCGYdOy0AALVLTVZpm48P/GIvXrxo/t3f/d103N/f/M3fdHZ2dprV8WmD1dbWVuPg&#10;4GD6eKfTGe7u7kaoajA5Pp78mo9CVsC6EcACAAAAAGBZpDGGqTkrWrN6ZVleOzUAAF8sb6+aHx/4&#10;i9IIwIODg8bLly+nAaqnT5/ubG1tTf/Zw8PDvUX/XKvVGne73cHOzs5wb29vFCGrdrs9fv78+cDl&#10;ADaBABYAAAAAAMsuH2N4lbZlWV46NQDAhppvr4rxgWUxC1v9xP/4H/+j/dd//dfTUYJpBOD29nbz&#10;8PBwGrDa3d3d6nQ6XzRqcPLPXLdardHjx4+Hk/3B5N8zevnypbA8sPEEsAAAAAAAWGXRlpWas44K&#10;wSwAYH3Mt1d9Gh+YjwD8zW9+s3V4eDgNUC0aAXhbk39u2mQVIav9/f3h5Ovhs2fPBp1OZ+ySACwm&#10;gAUAAAAAwDqKxqzL4qY567Isy57TAgAsoU/tVf/8z//c3d/fbw0Gg500ArDb7bb39vamAavPjQC8&#10;rQhZbW1tjZ8+fXrdbrdHT548GUyeZ/To0aOhywFwewJYAAAAAABsktSWlZqzIph17LQAAHUZj8ft&#10;f/u3f9s7OTkp+/3+o+vr63asra2t7mTbuM0IwNuY/DuHk393hKqmYasXL158bLfb4+fPnw9cFYC7&#10;JYAFAAAAAAA3wayzbNsry/LaqQEAFhmPxwfVboSntl+9etW4uLjY/8tf/rIzGo2ixap7eXnZ6Pf7&#10;zbp+D61Wa9ztdqcjA/f29kaHh4eD7e3t0cuXL/0MA3CPBLAAAAAAAODz4s3LNM4wgllHsS3L8tKp&#10;AYD1Mx6PdyebFJjKA1bThqrT09P98/Pz9vHxcevjx4+No6Ojrevr63JyrFXn7+vw8PC61WqNHj9+&#10;PNzf3x8eHBwMhawAlocAFgAAAAAAfJ00xjA1ZsU4w57TAgDLZTweR6Bqt/pyZ7JSWGq/2m4XVcAq&#10;9Pv98u3bt63z8/PmxcVF8/T0tDkYDBonJydbdf4+Dw4OpqMCnz59ep1CVs+ePRt0Op2xqwiw3ASw&#10;AAAAAADgbqXGrLSNYNax0wIAdysbATgfsJpvsFro1atXWx8+fIhgVev9+/eNq6urZq/Xi9GBZV2/&#10;506nM9zd3R1FyKrdbo+ePHky6Ha7o0ePHg1dUYDVJYAFAAAAAAD3I7VlpeasaUirLEvjgwCgMh6P&#10;o4lqu/oyD1jtVPv5iMBf9ebNmxgVWL5+/bodowLPzs5adYesWq3WuNvtDh49ejRttHrx4sXHdrs9&#10;fv78+cAVBlhPAlgAAAAAAPCwIoAVbVkxxjCNM7wqy/LSqQFgHcyNAMwDVmkEYP74rZ2dnUVzVeP4&#10;+DiarJoRsrq8vGz0+/1mXf9NKWS1s7Mz3NvbGx0eHg62t7dHL1++FKwG2EACWAAAAAAAsLxSW1YE&#10;s44KwSwAlshnRgC2qxUO7uq5+v1++fbt21aErD5+/Ng4Ojraikar8/PzVp3/jYeHh9etVmv0+PHj&#10;4f7+/vDg4GD47NmzQafTGfsOACARwAIAAAAAgNUTjVmXxU1z1mVZlj2nBYBvNTcCMMb+RcApHwEY&#10;j7Xrev5Xr15tnZ+fNy8uLpqnp6fNwWDQODk52arzv/ng4GA6KvDp06fX7XZ79OTJk4GQFQC3IYAF&#10;AAAAAADrI7VlpeasCGYdOy0Am+0XRgBGqKpZfOMIwNuKkNWHDx8iWBUjAxtXV1cxQrA1GAzKup6z&#10;0+kMd3d3R48ePZqGrV68ePGx2+3G10PfIQB8KwEsAAAAAABYfymYdZZte2VZXjs1AKtrPB5HaKpZ&#10;fZnG/eUjAPPH79WbN29iVGD5+vXrdowKPDs7a11eXjb6/X5tv59WqzXudruDnZ2d4d7e3ihCVu12&#10;e/z8+fOB7xYA6iSABQAAAAAAmysCWGmcYQSzjmJbluWlUwPwMD4zAjDsV9taRwDextnZWTRXNY6P&#10;jyNs1Tg6OtqqO2QVDg8Pr1PIarI/2N7eHr18+VKoGIAHI4AFAAAAAAAsksYYpsasGGfYc1oAvs54&#10;PE4NVfm4vzQCMBws4++73++Xb9++bZ2fnzcvLi6ap6enzRgZOPm6VefzRsiq1WqNHj9+PNzf3x8e&#10;HBwMnz17Nuh0OmPfTQAsGwEsAAAAAADgNlJjVtpGMOvYaQE20WdGAMbXO9X+g40AvK1Xr15tffjw&#10;oXFyctKKkNVgMIj9rTqf8+DgYLC1tTV++vTpdbvdHj158mTQ7XZHjx49GvruAmCVCGABAAAAAAB3&#10;IbVlpeasaUirLEsjoYCVMh6P5xuq5kcA5o+vlDdv3kybrCJk9f79+0Y0WfV6vdZgMCjres5OpzPc&#10;3d2NUNU0bPXixYuP7XZ7/Pz584HvNgDWhQAWAAAAAABQpwhgRVtWjDFM4wyvyrK8dGqA+/SZEYDt&#10;aoWDdfjvjJDVx48fy9evX7evr6/Ls7Oz1uXlZaPf79fWxNVqtcbdbnews7Mz3NvbGx0eHg5iZKCQ&#10;FQCbQgALAAAAAAB4KKktK4JZR4VgFnBL4/E4wlPb1ZeLRgDGY+11++8+OzuL5qrG8fFxhK0aR0dH&#10;WxG2Oj8/b9X5vIeHh9etVmv0+PHjYYSstre3Ry9fvtR0CMDGE8ACAAAAAACWTTRmXRY3zVmXZVn2&#10;nBbYDHMjAPOAVYSqmsUKjwC8jX6/X759+3Y6MvDi4qJ5enraHAwGjZOTk606n/fg4GA6KvDp06fX&#10;+/v7w2iyevbs2aDT6Yx9dwLAYgJYAAAAAADAqkhtWak5K4JZx04LrIbxeByhqfkAVT4CMD2+UV69&#10;erX14cOHCFa13r9/37i6umrWHbLqdDrD3d3dUYSs2u326MmTJ4Nutzt69OjR0HcqANyeABYAAAAA&#10;ALDqUjDrLNv2yrI0FgtqNjcCMBqq0gi8/Wq7liMAb+vNmzcxKrB8/fp1O4Wser1eazAYlHU9ZwpZ&#10;PXr0aNpo9eLFi4/tdnv8/Pnzge9cALhbAlgAAAAAAMC6igBWGmcYwayj2JZleenUwC8bj8cH1e6i&#10;EYDhwFn6qbOzswhVNY6Pj6PJqjn5unV5edno9/u1tXq1Wq1xt9sd7OzsDPf29kaHh4eD7e3t0cuX&#10;LwVQAeAeCWABAAAAAACbKI0xTI1ZMc6w57SwzrIRgCEPWG30CMDb6Pf75du3b1sRsvr48WPj6Oho&#10;6/r6ujw/P2/V+byHh4fXrVZr9Pjx4+H+/v7w4OBg+OzZs0Gn0xm7KgDw8ASwAAAAAAAAbqTGrLSN&#10;YNax08KyGo/HEZjarb5cNAIwf5wvkEJW5+fnzYuLi+bp6WlzMBg0Tk5Otup83oODg+mowKdPn163&#10;2+3RkydPBkJWALAaBLAAAAAAAAB+XWrLSs1Z05BWWZbGfFGLbATgfMDKCMA78urVq60PHz5EsCpG&#10;Bjaurq5ihGBrMBiUdT1np9MZ7u7ujh49ejTY29sbRsiq2+3G10NXBABWlwAWAAAAAADA14sAVrRl&#10;xRjDNM7wqizLS6eGeePxOEb9bVdf5gGrnWo/Hms7U3fnzZs3MSqwfP36dTtGBZ6dnbXqDlm1Wq1x&#10;t9sdRMgqGq1evHjxsd1uj58/fz5wRQBgPQlgAQAAAAAA1CO1ZUUw66gQzFpLcyMA84CVEYD35Ozs&#10;LJqrGsfHxxG2ahwdHW1dXl42+v1+s87nPTw8vN7Z2Rnu7e2NJvuD7e3t0cuXL7XiAcAGEsACAAAA&#10;AAC4X9GYdVncNGddlmXZc1qWy3g8jtBUs/hpgKpd3DRUpce5B/1+v3z79m3r/Py8eXFx0YyQVTRa&#10;Tb5u1fm8EbJqtVqjx48fD/f394cHBwfDZ8+eDTqdzthVAQASASwAAAAAAIDlkNqyUnNWBLOOnZa7&#10;MzcCMMb+RXjHCMAl8urVq60Usjo9PW0OBoPGycnJVp3PeXBwMB0V+PTp0+t2uz168uTJoNvtjh49&#10;ejR0RQCALyGABQAAAAAAsNxSMOss2/bKsjTqrDIejw+q3fmAVWqoOnCWlsebN2+mTVYnJyet9+/f&#10;N66urmKEYGswGJR1PWen0xnu7u5GqGoatnrx4sVHISsA4K4IYAEAAAAAAKymCGClMYaDyTqarKuy&#10;LC/X4T8uGwEY8oCVEYArIEJWHz9+LF+/ft2OUYFnZ2ety8vLRr/fr+2atVqtcbfbHezs7Az39vZG&#10;h4eHgxgZ+Pz584ErAgDUSQALAAAAAABg/aQxhqkxK8YZ9h76NzUejyN8s1t9mUYAhv1qmz/Okjs7&#10;O4vmqsbx8XGErRpHR0dbEbY6Pz9v1fm8h4eH161Wa/T48eNhhKy2t7dHL1++1AgHADwYASwAAAAA&#10;AIDNESGsy+KmOeu6LMvjb/2XZiMA5wNWRgCuuH6/X759+3Y6MvDi4qJ5enrajJGBdYesDg4Opk1W&#10;EbLa398fRpPVs2fPBp1OZ+yqAADLRgALAAAAAACA1JaVmrNi9SerUT2eB6x2qn0jANfIq1evtj58&#10;+NA4OTlpvX//vhEhq8n+Vp3PGSGrra2t8dOnT6/b7fboyZMng263O3r06NHQFQEAVknLKQAAAAAA&#10;ANgY25P1tNqPUFW32v8ue/zJZJ1XK0JY/zVZPxazcNb7ybqYrIFTuXrevHkTowLL169ft1PIqtfr&#10;tQaDQVnXc3Y6neHu7m6EqqZhqxcvXnxst9vj58+f+x4CANaGBiwAAAAAAIDVF6GqCE+1J+tZdeyg&#10;uGmu+u03/vuj6SpCOifFLJQVDVl/rr7+oZiNM+xXiwd0dnYWoapGhKyur6/Lydety8vLRr/fr62t&#10;rNVqjbvd7nRk4N7e3ujw8HCwvb09evny5bUrAgBsAgEsAAAAAACA5ZQ3VOUBq9Rg1S1uAlYPpVGt&#10;aMuKEYa9yTqarHeT9cdi1pb1odpyR1LI6vj4OBqtGkdHR1sRtjo/P691+s3h4eF1q9UaPX78eLi/&#10;vz88ODgYClkBAAhgAQAAAAAA3LfURjUfsIpwVT4icJVFW1Y0LkUjVgSzYnxhtGRFY9Z/FrPAVgSz&#10;Tn07LNbv98u3b9+2zs/PmxcXF83T09PmYDBonJycbNX5vAcHB9NRgU+fPr1OIatnz54NOp3O2FUB&#10;APjMD78CWAAAAAAAAN8sNVSFPGB1sODxTRctTYNi1pYVQaxox/p+sn4sZkGt99WxwSacjFevXm19&#10;+PAhglWt9+/fN66urqLdqjUYDMq6nrPT6Qx3d3dHjx49Guzt7Q2fPHky6Ha78fXQtycAwO0JYAEA&#10;AAAAACy2aARg+K7aLsMIwHUSjVkROoqWrGjOioDWD8UsmBVjDc+q4/1V+w978+ZNjAosX79+3Y5R&#10;gWdnZ626Q1atVmvc7XYHEbKKRqsXL158bLfb4+fPnw98qwEA3C0BLAAAAAAAYNOkhqoY+fes2k8j&#10;APPHWQ6NakVbVowzjGDWm2IW1HpVzNqyPlTbB3N2dhbNVY3j4+NosmpGyOry8rLR7/ebdT1nClnt&#10;7OwM9/b2RoeHh4Pt7e3Ry5cvr33bAADcHwEsAAAAAABgHSwaAdiujs8/znqI9qgIN0UjVgSzYnxh&#10;tGRFY9afJ+vdZMVIvdO7esJ+v1++ffu2dX5+3ry4uGgeHR1tRaPV5OtWnf+hh4eH161Wa/T48ePh&#10;/v7+8ODgYPjs2bNBp9MZ+zYAAFiCH0zH4/H/Xe2PJiul4YfVKqpj6Ye3E6cMAAAAAAC4JxGYSgGq&#10;fBzgdwseh1wEomLUXrRlRXNWtGN9X60IaqXGrIXj+F69erWVQlanp6fNwWDQODk52arzN3xwcDAd&#10;Ffj06dPrdrs9evLkyaDb7Y4ePXo0dDkBAJZbBLD+9y1+/U4x+yRBhLJG1bGP2eN5cKv3uR9aAQAA&#10;AACAjbZoBOBBtfLH4a7F+1zRnHVyeXn5cTAY9C4uLt5O1vG7d++OT05OPpydnV1NjtcSeup0OsPd&#10;3d0IVU3DVi9evPgoZAUAsPpuG8C6jRTWCpfVfgSyFgW3rqoFAAAAAACspryhKo37y0cAdoubgBXc&#10;iw8fPpSj0ai8urpqTLbFx48fyxgZOBgMyrlf2ignhsPh+/F43J9szye/9u1knZ2fn3///v373uTf&#10;9aHf73/4tedstVrjbrc72NnZGe7t7Y0iZNVut8fPnz9XXAAAsKbqDGDdRrtaIeZ0px96I5Q1H9wS&#10;1gIAAAAAgPvxuRGAcaxdGAHIEkiBqhS26vf7nwtZfY3IZUV460MEsyb/zneTFeGso0aj8efJsZOt&#10;ra3LnZ2ds+3t7dHLly+vXREAgM2zLAGs24hA1k61H8GsVMkanziYD27FD7nnLjMAAAAAAPxE3lC1&#10;aARgehyWQrRXffjwoRGhqghXpSar2Nb5vNFcFaMC0zbarSJo1Wg04uFWMXuvqlfM3o86nawfJ+v7&#10;yTouZu9dnbp6AADrbxUDWLe1X21j5OE420+icatR7Z/4lgAAAAAAYEUtGgEYvqu2RgCy9NKowAhb&#10;Rbgq9uNYnc8Z4apmsznudDrjRqMRAatp0CoCV1/5r4ySgAiGxftO/Wp7VMzCWT9M1vvJuihm4S0A&#10;ANbAJgSwbmOnuGnOSiMP87DWZTH7NEPo+cEYAAAAAIB78Ntqu2gEYP44rIQYFViNDIxGqyLtR9iq&#10;LilQFWGraK/a2dkZpbDVPf6nN6oVbVkxzSWCWdGUFcGs15N1VswCW33fJQAAq0UA6+u1sxe3EcyK&#10;4FYEstKrgzQGMQhrAQAAAACQyxuqUoCqXR2ffxxWTowHjGBVarRKIwPjWF3PGcGqGA8YYavJ+rR/&#10;zyGrrxHnJN5TiuBVvL90XNwEs6Ix610xG2d44TsLAGBJf6ATwLoX8UPzTrXfr36QLoqbkNZ8cOvK&#10;KQMAAAAAWDkRmFoUoPpuweOw8lKgKhqtRqNR2e/3y+FwWEbYqs7nrdqrpqMDo9UqQlZxbE1Pc0xm&#10;ifeR4sP+0Zx1OlnfF7Nw1pvJGlbHAAB4QAJYy2m/2r4vbkYexicb5oNb19UP2wAAAAAA1CdvqHpW&#10;7R9UK38c1k60V1WjAqcNVhGuimPRbFXn80a4qtlsjjudzqeQVTRaRfCKqXifKN43ijGG/Wp7VMzC&#10;WdGalRqzTGgBALgHAlirb6f6ITtCWelVR4xETMGtfnb8xOkCAAAAAJiK8FS32l80ArBb3ASsYO2l&#10;UYFV2KpI4wPrfM4IVUW4KkJWjUZjOiowHXNFvlqjWvEB/njvKN4bSmMMXxWzD/8LZgEA3DEBrM2S&#10;wlrX1UrBrWb1eB7c6vnhGwAAAABYMfmIvzxgFcfahRGAbLg0KjCCVSlkFYGrCF7VJQWqotEq2quq&#10;8YHTsJUrcq+iLSveD4oP7sd7Q8fFbIRhCmgdVY/1nSoAgK/4YUsAi89oVyvEJyG2ilkga1FwS1gL&#10;AAAAAKhThKYiPPW5EYDpcdh4MSawClZNtzEyMB2r6zkjWBXjASNsNVlFGhUYYStXZCXEh/PjfZ54&#10;vyeasyKM9WO1IqSVxhkCAPAZAljchQhi7VT7KayV9tvFz4NbV04ZAAAAAGy8+YaqFLAyAhB+RRoV&#10;mBqt+v1+ORwOp2GrOp+3aq8qos0qWq0icJXCVqyleF8nvqeiJSuasd4Ws1BWbKM1K4JZp04TAIAA&#10;Fg9jv9rGnPE08vCs+GmIK260RGjr3OkCAAAAgJXy22q7aARg/jjwC1LIKpqrosEqwlVxLMYH1vm8&#10;Ea5qNpvjTqczTqMChayY06hWvIcTH7qPUFa0Zr2brFfF7P2feK/H9BQAYGMIYLHsIpSVmrPSq7vL&#10;YnFw68TpAgAAAIBa5CP+8oCVEYDwjSJQlYWtimp84PRYXaK5KhqsImxVtViN0zFXhG8QbVnxnk60&#10;ZcX7OjG+8Li4CWgdVY/1nSoAYO1+EBLAYo20i5vmrHzkYbN6PD6JkW4CCWsBAAAAsOniXlka95cH&#10;qL5b8DjwDdKowBS2ijaraLWKsFVdzxmNVdFcFcGqyUrjA6dhK1eEBxAfrI9GrF4xe78mRhhGMCve&#10;r4mgVowzvHCaAIBVJYDFpopQVj7ycKv6wX9RcKtXqMkFAAAAYHWkhqr4sOKzat8IQKhZClSlsFW/&#10;3689ZBUiWJVCVmlUYBxzRVgR8V5M/D8SQaxoxno7Wd8Xs3GGf56s4WSdOk0AwLITwIIvs19tY+Rh&#10;p5gFsuKFQLv4eXDryukCAAAA4I7FqL9utZ8HrFJDVbe4GQcI1CQbFTgNV0XIajgcltFoVefzVu1V&#10;RYwMjDGB1djA6TFYU41qRVtWvO+SxhhGQOtVcdOY5QP0AMBSEMCCGl4LF7MwVjRnpdr2s+p4Hty6&#10;rl44AAAAALCZ8hF/ecDKCEB4YDEqMIWsIlwVwas4VudzRriq2WyOO53OOI0KjKBVBK5cEfgkwo7x&#10;Hky81xLBrBhfeFzMAlox1jDasgSzAID7/yFFAAseVAprxYuEcbUfoaz54JawFgAAAMDqiNBU3N/J&#10;RwAeFDcNVUYAwhKIUYHVyMAIWxVpP8JWdUmBqghbpVGBQlZwd/+LFbPgVXxAPt5TiUBWBLNivGGM&#10;NexXCwDgzglgwepoFzfNWVGtu1XcjDucD26dOF0AAAAAdypvqMoDVkYAwhKLkNVoNCqjvSqCVdFm&#10;Fa1WEbaq6zkjWBXjASNYNVmf9qPRyhWBBxHvocT/8/HeSQSwYoxhBLLeTdafi5txhgAAX00AC9b3&#10;xURqzkphrXz8YR7c6hWqeAEAAIDNldqo5gNWcQ/FCEBYASlQlcJW/X6/HA6H09GBdT5vtFdF2Cra&#10;rCJklRqtXBFYGY1qxQfc432TCGXFCMMIaL0qZu+vnDpNAMCXEMACwn61jZGHnWIWyHpfzEJc8aJj&#10;WNwEt66cLgAAAGDJpYaqkAesDhY8DqyAaK+qRgVOG6xSk1XdIasIV6WRgbGtmqymYStgbcWfK/EB&#10;9vhQe7wn8pdi9v5JjDOMsYYRyorGLB9uBwBufoAQwAJuaae4ac5KNyrPquPzwS1hLQAAAOCu5G1U&#10;eYDqu2prBCCsgTQqsApbFRG4imN1PmeEqiJc1el0xo1GYzoqMB1zRYD5PzKK2Xsh8R5JjDA8KmbN&#10;Wb1q268WALBhBLCAOrWLm+asuFkRwa2o8k03SGPeerRvXVfHAQAAgM2TGqriHsKzaj+NAMwfB9ZE&#10;GhUYwaoUsorAVQSv6pICVdFklUYFprCVKwLcgXj/I5qz4n2PCGC9LmaBrHjv40/FLLR14TQBwPoS&#10;wAKW6cVJPvJwq7hp0FoU3AIAAACW16IRgO1icYMVsIZiPGBqr4pgVRoZGMfqes4IVsV4wAhbTVaR&#10;RgVG2MoVAR5Io1rxHke85xGhrGjNivasPxaz90NOnSYAWH0CWMCqSs1Zl5PVKW6CW6lxK6RRieaw&#10;AwAAwLfLRwDGqL9utf/dgseBDZACVanRqt/vl8PhsIywVZ3PW7VXFdFmFa1WEbgSsgJWTPw5Ge9h&#10;RFtWvKfxl8k6K2YBrTfFLLAlmAUAq/SXuwAWsAF2qhcy0Zy1V8wCWe+LnzZupeDWldMFAADAhlk0&#10;AvCgWvnjwAaK9qoYDxhBqwhcRbgqjkWzVZ3PG+GqZrM57nQ6n0JWqdEKYM21itn7GPEB82jKisas&#10;CGb9UMxCWReFD54DwNIRwAL4qRTW6lUvcprVC5xFwS1hLQAAAJZV3lCVxv3lIwC7xU3ACqBIowKr&#10;sFVRNVtNj9UlQlURroqwVRWwGqdjrgjAz//YrLbxYfNoznpdzIJZJ9W2Xy0A4AEIYAF8vXa1IqwV&#10;H73bKma1wCm4FS960qjEc6cLAACAb/S5EYBPq9enRgACvyiNCkxhq2izqjtkFY1V0VwVIavYr8YH&#10;TsNWrgjAnYj3I2KkYbwPER8cf1XMPlj+42T9Of74L2atWQBAjQSwAO7vBVA+8jCFteJFUbv4eXAL&#10;AACAzZEaqkIa95ePAMwfB/hFMSawaq+abiNklY7V9ZwpZBXtVZNVpFGBEbZyRQAeTKNa0YoV7038&#10;qZhN+Yi2rAhpRTDr1GkCgLshgAWwnFJz1uVkdaoXRx+LWYgrD25F+5ZZ7wAAAMtn0QjA8F21NQIQ&#10;+GrZqMBpuKrf75fD4XAatqrzeav2qiLarGJMYDU2cHoMgJURf1fEh8HjvYV4j+GomDVm/Ve1H6Gs&#10;i8J7DwBwu79gBbAAVt5OcdOctVe9KHpf3DRupeCWsBYAAMC3yxuq5kcA5o8DfLMYFZhCVhGuiuBV&#10;HKvzOSNc1Ww2x51OZ5xGBUbQKgJXrgjA2mtV23i/IUJYb4tZMCveX4jmrH61AIA5AlgAm6Vd3DRn&#10;pZGH8cmWFNyK49G+dVUtAACATbBoBGC7Oj7/OMCdikBV1mhVVOMDp8fqkgJVEbZKowKFrAD4BfFe&#10;QjRnxYSOeO8gRhhGOCuCWjHaMN5fuHCaANhkAlgA/NILqtScFZ+s3CpmYa1OcdO4lUYlnjtdAADA&#10;konA1KIA1XcLHgeo1YcPH6K9qkxhq2izilarCFvV9ZwRrIrxgBGsmqw0PnDaaOWKAHBXf91UK1qx&#10;IpgVYayzyfpxsv44WcNiNtIQANaeABYAdyU1Z8XIwwhpRSgrbiLGp8YjrJWPSgQAAPhaeUPVs2r/&#10;oFr54wD3KgWqUtiq3++Xw+FwOjqwzudN7VURsorAVWq0ckUAeEDxd1+8H5AmbxwVsw94xzjDN8Xs&#10;/QPBLADW6y8/ASwAHkCEsUbVi6wYf5iCWzvFz4NbAADA+ovwVLfaXzQCsFvcBKwAHkw2KnDaYJWa&#10;rOoOWcWowDQyMLYRuEphKwBYMa1qG/f/Y2xhjDL8r+rrH6tjA6cJgFUjgAXAssubs6JZK2ryFwW3&#10;el6UAQDAUslH/OUBqzjWLowABJZYGhUYYasIV8V+HKvzOSNc1Ww2x51OZ5xGBUbQKgJXrggAGyDe&#10;B4hAc9z/j3v/r4pZOCveG4jRhv1qAcBSEsACYJ20i5vmrNhuFbNa4xTcipBWGpV45XQBAMBXidDU&#10;dvH5EYDpcYClFqMCq5GB0WhVpP0IW9UlBaoibJVGBaawlSsCAAs1qhXhq7iv/x/FrCUr2rL+GH+l&#10;V18DwIMSwAJgU8WnaVJzVrx4S2GtrerrXvHTUYkAALDO5huqUoDqu2prBCCwkmI8YASrUqNVGhkY&#10;x+p6zghWxXjACFtN1qd9ISsAuFPxd3nc54/JGHE//4didi8/xhm+qfZPnSYA7u0vJgEsAPgiqTkr&#10;Rh52qhdvEc6KkFZq3Er1yAAAsCx+W20XjQDMHwdYWSlQFY1Wo9Go7Pf75XA4LCNsVefzVu1V09GB&#10;0WoVIas45ooAwINrVdu4dx8hrPjwdTRnRVArmrOiMWvgNAFwlwSwAODu5c1Ze8VNcGun+HlwCwAA&#10;bitvqMoDVkYAAmsr2quqUYHTBqsIV8WxaLaq83kjXNVsNsedTudTyCoarSJ4BQCsnGjMSh+kjvW6&#10;WhHM+lMxG3PYd5oA+BoCWADwsPLmrGjWGhc/DW7F2q9eAPpEDgDA+orA1NNqf9EIwPxxgLWVRgVW&#10;YasijQ+s8zkjVBXhqghZNRqN6ajAdMwVAYCN0KhWhK/inny0ZUVzVnyI+t+L2b35C6cJgF8igAUA&#10;qyM+nbNo5GEKbkVIK41KvHK6AACWQmqoip/fnlX7RgACGy2NCkxhq2izisBV7NclBaqi0Sraq6rx&#10;gdOwlSsCAHxG3IOP+/IRwIr77z8Us3GG30/WX4rZffhTpwmA6V8aAlgAsLZSc1bcTO5ULwy3itkn&#10;eeJ4PioRAIAvF6P+utV+HrBKDVXd4mYcIMBGijGB0V4VYavYRsgqHavrOSNYFeMBI2w1WUUaFRhh&#10;K1cEALhjrWobH5iOEFbcf/+P6ut0DIANIoAFAIQIY30sZp/YifGHEcoaFYsbtwAA1lE+4i8PWBkB&#10;CPAZaVRgarTq9/vlcDichq1qfQE7a68qos0qWq0icJXCVgAADywas9K99FivqxX32aM1K0YZDpwm&#10;gPUjgAUA3FYe1upU+/1icXALAOChRWgqwlP5CMCD4qahKj0OwAIpZBXNVdFgFeGqOBbjA+t83ghX&#10;NZvNcafTGadRgUJWAMAKa1Qr7qFHACvasqIlK+6j/3sxu8fed5oAVpcAFgBQp7w5q129sIwXkSm4&#10;FSGuNCrRp34AgC+VN1TlASsjAAG+UgSqsrBVUY0PnB6rSzRXRYNVhK2qFqtxOuaKAAAbIu6fR2tW&#10;3De/nKw/F7P76d8Xs8as2L9wmgBW4A90ASwAYEnEi8xFIw+3JmtYzMJaefsWALB+fltt5wNW8bOB&#10;EYAA3yiNCkxhq2izilarCFvV9ZzRWBXNVRGsmqw0PnAatnJFAAB+UauYfXA5PsB8VMzul0dz1km1&#10;Tp0igOUhgAUArKrUnBU37aNR610xq3Deqo7HG7UpuAUAPJx8xF8esDICEKAGKVCVwlb9fr/2kFWI&#10;YFUKWaVRgXHMFQEAuHPxYeb42S5CWNGO9baYNWedFbPWrDhm4gTAPRPAAgA2Qd6ctVfMPik0Km4a&#10;t+IFa6s6DgD8uryNKg9QfVdtjQAEqFE2KnAaroqQ1XA4LKPRqtYXVrP2qiJGBsaYwGps4PQYAAAP&#10;rlGtuM8dIw3/q5g1Z8UHlv+9OtZ3mgDqIYAFAPBTeXNWNGtdFrNPC6Xg1nUxa986caoAWEO/zf4+&#10;fFbtpxGA+eMA3IM0KjDCVhGuiv04VusLonZ73Gw2x51OZ5xGBUbQKgJXrggAwEqKkH58CDnCV3G/&#10;O9qyYqLEj5P1p2J2L/zCaQL4xj9sBbAAAL5a3pwVb0wPqhexKbiVwlq9QuUzAA8nmqi61X4esFrU&#10;YAXAPYtRgdXIwGi0KtJ+hK3qkgJVEbZKowKFrAAANlLc345713EPO9qyTotZKOvH6tipUwTwZQSw&#10;AADuT2rOyoNbW8VN41aMRHxfCGsB8OvyEYB5wOq7BY8D8MAiZDUajcrUaBVtVjE6MMJWdT1nBKti&#10;PGAEqybr0340WrkiAAD8iriHHT+rxv3saMd6W8yas44n600hmAXwMwJYAADLKQ9jxfjDqISOUSMR&#10;2IpPHuWjEgFYH4tGAB5UK38cgCWTAlUpbNXv98vhcFhG2KrWFw47O6MIW0WbVYSsUqOVKwIAQA0a&#10;1YoPF8c0iP8qZs1ZEdT6z2IW1vIBY2AjCWABAKy+PKyVxh+m4NZ84xYA9y9vqErj/vIRgN3iJmAF&#10;wBKL9qpqVOC0wSo1WdUdsopwVRoZGNuqyWoatgIAgCUQPw/HfegIZcX96WjLig8VxyjDGGmYAlsA&#10;6/sHoQAWAMBGyZuz2tWL3hTcOqt+TRqVCMDnfW4E4NPqz1cjAAFWWBoVWIWtighcxbE6nzNCVRGu&#10;6nQ640ajMR0VmI65IgAArLD4cHDcg47JDj8Us5asCGVFOCuNOARYeQJYAAB8Tt6c1a5eJEdgK8Yg&#10;fpis62LWvnXmVAFrJDVUhTTuLx8BmD8OwApLowIjWJVCVhG4iuBVXVKgKpqs0qjAFLZyRQAA2DBx&#10;/zmasyKEdVZtoznreLLeTNapUwSsEgEsAADuSmrOyoNbqSVgvnEL4D4tGgEYvqu2RgACrKkYD5ja&#10;qyJYlUYGxrG6njOCVTEeMMJWk1WkUYERtnJFAADg13+krlbcX452rO+LWXNWNGj9Z3XMPWZg6Qhg&#10;AQDwEPLmrL3Jele9qN6qXkg3q8eunCrgF6SGqgh4Pqv20wjA/HEA1lgaFZgarfr9fjkcDssIW9X6&#10;A+2svaqINqtotYrAlZAVAADUJn6+j/vG8SHfNM7wbTH7UHCMNDyvHgN4mD+kBLAAAFhyeXNWp3px&#10;HfaqF9dhu3qBDay+RSMA29Xx+ccB2BApZBXNVdFgFeGqOBbNVrX+INpuj5vN5rjT6YzTqMDUaAUA&#10;ACyNmMgQ949TMCvGF/6lmLVnxbELpwiomwAWAADrJG/Omg9upcatNCoRuD8RmFoUoPpuweMAbLA0&#10;KrAKWxURuIr9OFaXaK6KBqsIW8V+hKzSMVcEAABWWtwvjuasuB8c94d/LGYBrTfVEswC7owAFgAA&#10;myw1Z8UL8XiDLQJbMQbxw2RdFz8dlQj83KIRgAfVyh8HgE/SqMAUtoo2q7pDVtFYFc1VEbKK/Wp8&#10;4DRs5YoAAMDGaVQr7g1HCCuasiKY9W6yXhWzBi2AWxHAAgCALxM11pfVfgpupdkz841bsMoiPNWt&#10;9heNAOwWNwErAFgoxgRW7VXTbYSs0rG6njOFrKK9arKKNCowwlauCAAA8AXi9Up8WDfu86Zxhm+L&#10;WXNWjDSMgJb7v8DiP0AEsAAA4M7lzVnzwa1e8dNRiXAf8hF/ecAqjrULIwAB+ArZqMBpuKrf75fD&#10;4XAatqr1B61Ze1URbVYxJrAaGzg9BgAAUJO4zxvhqxhnGMGsaM6KUNb31bG+UwSbTQALAAAeVt6c&#10;1a5euKcX9O+r/dS4BfOeVt8fnxsBmB4HgK8WowJTyCrCVRG8imO1/oDUbo+bzea40+mM06jACFpF&#10;4MoVAQAAlkh82DY+hJKCWefV9k21Lpwi2AwCWAAAsFov5sP8yMOt4qfBrUunaqXNN1SlANV31dYI&#10;QADuXASqskarohofOD1WlxSoirBVGhUoZAUAAKyJRrUikHVUzMYYxjbGGL6arFOnCNaLABYAAKyv&#10;1JwVwa14I7NfveiP0NZ18dPGLer322q7aARg/jgA1OLDhw/RXlWmsFW0WUWrVYSt6nrOCFbFeMAI&#10;Vk1WGh84bbRyRQAAgA0Ur7/ifm3cq40wVowwjGBWNGj9pTo2cJpgBf/nFsACAACKnzZnNYqbsFa4&#10;qm4KXHvx/zN5Q1UKULWr4/OPA0DtUqAqha36/X45HA6nowPrfN4qWDUdHRiBq9Ro5YoAAAB8sbhH&#10;G/df0zjDaMmKUNaP1bG+UwTLSwALAAC4rbw5az64dVXtN7P9VROBqUUBqu8WPA4A9y4bFThtsEpN&#10;VnWHrCJclUYGxjZarVLYCgAAgNrEvdZ4vZeCWdGSFa1ZEc46Lkw5gKUggAUAANR9cyA1Z80Ht95n&#10;v+Y+wlp5Q9Wzat8IQACWVhoVGGGrCFfFfhyr8zkjXNVsNsedTmecRgVG0CoCV64IAADAUmlU67yY&#10;BbJ+rLZvJ+tVIZgF90oACwAAWCYpjJUHt7aKxY1b4WCyutX+ohGA3erXAMBSilGB1cjAaLQq0n6E&#10;reqSAlURtkqjAlPYyhUBAABYedGWFfdXY2RhtGV9X9wEs36otsBd/48ngAUAACyZ3cn6XbX/pLgJ&#10;U/2+2u5M1stq/6TaRlDrvNq/Km4atfJ9AHgQMR4wglWp0SqNDIxjdT1nBKtiPGCErSbr076QFQAA&#10;wEaLD7jGvdQ0zvC0mI0y/LFaA6cIvo4AFgAAcF8iNBXhqd3iJkD1pFrhd9VjdYmA1nW1/67aXhc3&#10;wa18HwBuJQWqotFqNBqV/X6/HA6HZYSt6nzeqr1qOjowWq0iZBXHXBEAAABuIRqz4vVrGmP4rtpG&#10;OOtNMWvTAn6BABYAAPAt8gBVhKoiQJU3VOWPr5K8OStCWemTXyfZrzlx+QE2S7RXVaMCpw1WEa6K&#10;Y9FsVefzRriq2WyOO53Op5BVNFpF8AoAAABq1KhW3CONxqy4J5rGGb6arAunCGYEsAAAgEXSuL98&#10;BGDeUPV7p+iTCGf1qv0IbaVPg/WKxcEtAJZcGhVYha2KND6wzueMUFWEqyJk1Wg0pqMC0zFXBAAA&#10;gCUTbVnRmhX3QiOM9X0xG2cY+z9UW9is/ykEsAAAYGOkEYDhD9X2PkcAMpPCWBHOSiMP88atPLgF&#10;QE3SqMAUtoo2qwhcxX5dorEqmqui0Sr2q/GB07CVKwIAAMCaaBWz+5tpnGGsN9XXPxbufbKmBLAA&#10;AGC1RWDqd9V+GgEY8garJ07TyoqA1nW1/67aXheLg1sAzIkxgdFeFWGr2EbIKh2r6zlTyCraqyar&#10;SKMCI2zligAAALDBojErXo+nYNbb4iacFavvFLHKBLAAAGA5pQBVBKpeVvtGAPJL8jBWBLTmxx/m&#10;wS2AtZFGBaZGq36/Xw6Hw2nYqs7nrdqrimizijGBEbhKYSsAAADgizWqFfcuY3xhBLRinOHral04&#10;RawCASwAALg/eRtVGgEYIwEXBaygThHO6lX7EdpKny7Lxx+eOE3Askghq2iuigarCFfFsRgfWOfz&#10;Rriq2WyOO53OOI0KFLICAACAexEfrIrWrLh3GW1Z3xc3wawIar1ziliqb1gBLAAA+Cb5CMAIVz2t&#10;9lNDVR6wglWVwlgRzlo0/jAPbgF8tQhUZWGrohofOD1Wl2iuigarCFtVLVbjdMwVAQAAgKXUKmb3&#10;I9M4w1gR0DqutnDvBLAAAGCxCE1FeCofAZg3WBkBCIvlzVnpU2j5+MM8uAVsoDQqMIWtos0qWq0i&#10;bFXXc0ZjVTRXRbBqstL4wGnYyhUBAACAtRGNWXF/IQ9m/aWY3aeMrQ+RUhsBLAAANkkeoIpQVYSr&#10;8oaq/HGgfhHKus7258cf5sEtYIWkQFUKW/X7/dpDViGCVSlklUYFxjFXBAAAADZao1oRxIpQVgS0&#10;0jjDV8VszCF8EwEsAABW3edGAP6u+HnAClhdeXNWbNNNkXz84YnTBPcnGxU4DVdFyGo4HJbRaFXn&#10;81btVUWMDIwxgdXYwOkxAAAAgFuIexjRmhX3GiOMlQezfihuGv7h17+ZBLAAAFhSaQRg+EO1zRuq&#10;UsAKYF4EsnrZ/qLxh3lwC/gFMSowhawiXBXBqzhW53NGuKrZbI47nc44jQqMoFUErlwRAAAA4B60&#10;itn9w++LWWvW22odV8fgJwSwAAC4T4tGAIbfL3gc4L7kzVnpU235+MM8uAVrKUYFViMDI2xVpP0I&#10;W9UlBaoibJVGBQpZAQAAAEsuGrOiOStCWNGWFU1Zb4rZfcW/FD70ubEEsAAAuAspQBWBqjTuL2+o&#10;+r1TBKyJCGVdZ/vz4w/z4BYslQhZjUajMtqrIlgVbVbRahVhq7qeM4JVMR4wglWT9Wk/Gq1cEQAA&#10;AGCNNKoVQaxozErNWfH1q2I25pA1JoAFAMDnLBoBuFMsDlgB8HN5c1Zs002WfPzhidPEXUqBqhS2&#10;6vf75XA4nI4OrPN5o70qwlbRZhUhq9Ro5YoAAAAAGy7uyURrVtwbfF3cNGfFfgposQ4XWgALAGCj&#10;RGDqd9V+jPp7Wu2nhqo8YAXA/YlAVq/az8NaeYgrD26xwaK9qhoVOG2wSk1WdYesIlyVRgbGtmqy&#10;moatAAAAALi1VjG735fast4Ws2DW8WT96PSsFgEsAID1sGgE4JNq5Y8DsB5Sc1bcoEkjD/Pxh3lw&#10;ixWVRgVWYasiAldxrM7njFBVhKs6nc640WhMRwWmY64IAAAAwL2Ixqz4oF1qy/qh2o8PaP7J6VlO&#10;AlgAAMsrD1AtGgGYPw4AnxOhrOtqP680TyGuPLjFPUujAiNYlUJWEbiK4FVdUqAqmqzSqMAUtnJF&#10;AAAAAJZWo1pxjy8as1JzVnz9x0J7/oMSwAIAuF+fGwH4u+oxIwABeEh5c1aEstJNm3z84YnTdDsx&#10;HjC1V0WwKo0MjGN1PWcEq2I8YIStJqtIowIjbOWKAAAAAKyVuMcUrVkXxWyMYWrOinGG0Z7lw5f3&#10;cREEsAAA7kSEpiI89bkRgClgBQDrIgJZvWo/Qlv9bD+FuPLg1lpLowJTo1W/3y+Hw2EZYas6n7dq&#10;ryqizSparSJwJWQFAAAAQKVVzO7P/VcxC2VFQCuCWceT9aPTc3cEsAAAPi8PUEWoKgWofr/gcQDg&#10;l6XmrLjhkz51l4e18v2llEJW0VwVDVYRropj0WxV5/NGuKrZbI47nc6nkFVqtAIAAACArxCNWfHB&#10;wRTMSiMN4wOVf3J6bk8ACwDYRHmAan4EYP44APAwIqB1Xe2/q7bXxU1wK9+/c+/evTscDoet9+/f&#10;dz9+/Ni5vLzc6Xa7/2+EreoSoaoIV0XYqgpYjdMx3w4AAAAA3JNGtaIpK4JZKaAV9+j+WGxI2/3X&#10;EMACANZFGgEY/lBtd4qbcYBGAALAesqbsyKUlW4CnWS/5mT+Hzo/Pz8YDAZbvV5vGra6uro66Pf7&#10;3dFo1Jr/tePxuNje3v5/9vf3T7/lNxqNVdFcFSGr2K/GB07DVi4jAAAAAEss2rKiNeuimIWz8pGG&#10;PxQ1flhyVbR8jwAASywCU7+r9heNAMwDVgDAZtopbkLYh9nx//bhw4fi48ePxeXlZYwOjO2g3+9f&#10;T+zc5gnKsiwipPUlvzaFrKK9arKKNCowwlYuFQAAAAArKj5AGB987BSz9+by9+da1WMRyopRhtGW&#10;9Wqyzibrx005QQJYAMBDSAGq3WJxQ5URgADAFxkOh58CVhG26vV6n44t0Cq+8l5Io9H43dbW1v54&#10;PO7H6nQ6Ecy6mhy7jDGB1djAadgKAAAAADZIaqT/P6uVRGNWNGeltqyjaj/asv68bifBCEIA4K48&#10;qVZYNAIwfxwA4FbOz8+LvNFqMBhMj9Vpd3e3aDabRbfbLba2topHjx5Nv4616Lc4WdfV/rtqe13c&#10;1K/noxIBAAAAYFM1qhXjCyOYlZqz4j7a/7eq/1ECWADAL8lHAEZ46mm1bwQgAHDnIlAVwaqrq6tp&#10;2KoaGzhttKrL9vZ20W63p2GrGBl4cHAw/TqO1ygPY8WNpfQpwZNqmwe3AAAAAGATRFtWfPLxopiF&#10;s1JzVuxHY9ZSf7hRAAsANlOEpiI8lY8AzBuq8nGAAAB3JgWqUtgqvo5Wqwhb1SUaqyJgFaGqWBGy&#10;SsdWQISzetV+3GTqV/u94ufBLQAAAABYR61idl/s+2LWlhUN9K8m67hYkntjAlgAsD7yAFWEquId&#10;RSMAAYB7l48KjLBVr9ebbuPrOkWwKoWsdnZ2PjVabZh0wynCWYvGH+bBLQAAAABYZdGYFc1Z/1HM&#10;mrMinBXNWRHM+vE+fyMCWACw/NK4v3wEYN5Q9XunCAC4bylQlYet0sjAOqUmq9imUYGxH41W3FoE&#10;tK6r/XfVNh9/mAe3AAAAAGBVpGDW62I2xjA1Z0Uw6091PKEAFgA8jDQCMPyh2hoBCAAsnTQq8Orq&#10;ahquiv04VqcUqOp2u59GBaawFQ8mD2PFN8D8+MM8uAUAAAAAy6hRrQhlxQcSU3PW28n6Y/ENzfEC&#10;WABwdyIw9btqP40ADKmhKh8HCACwNFJ7VYSsYpuarKLlqi4RpopQVYSr0qjAFLZi5eVhrdj2q/18&#10;/OGJ0wQAAADAkoi2rGjNivtY0Zb1Q3HTnBX7v/rBQwEsAPh1KUAV7wamAJURgADASkmjAlOjVQSs&#10;4us4XpcUqIqwVaydnZ1PIwOhEoGsXra/aPxhHtwCAAAAgPvUqrbRlnVW3DRnxf6P6RcJYAGwqfJx&#10;f2kEYN5QZQQgALByUsgqtVf1er3pNr6uU7RXRYtVPiowjkEN8uasd9U2H3+YB7cAAAAAoC7RmBXN&#10;Wa8n61QAC4B1ko8AjHDV02rfCEAAYG2kQFUetopGq2i2qvUHrd3daaNVt9v9FLJKx2BJxf8U19n+&#10;/PjDPLgFAAAAAF9NAAuAVRChqQhP5SMA8wYrIwABgLWTRgVeXV1Nw1ax6g5ZRagqwlURskrjA1PY&#10;CtZc3pwV2361n48/PHGaAAAAAFik5RQA8EDyAFWEqiJclTdU5Y8DAKylNCowglUpZJWO1SWFrCJc&#10;FWMDY1RgClvBBtup1peIQFav2s/DWnmIKw9uAQAAALDmBLAAuGupjSofARhjAecDVgAAGyEfFZgC&#10;VvF17NclBaoibBVrZ2fnU9gK+GZxP+3wFr8+NWdFICvV2OXjD/PgFgAAAAArSAALgC+RRgCGP1Tb&#10;vKEqBawAADZSNFZFsCq1V/V6vU/H6hSBqghW5aMCYz8CWMDSyMNa/8ev/NoIZV1X+++y4ynElQe3&#10;AAAAAFgS5Xg8/t9OA8BGWjQCMPx+weMAABsvBaryRqvBYDAdH1inFKjqdrufmq2ErIDip81Z8QdR&#10;GnmYjz88+f/Zu5vdyNEjDaMqoDb0gou2Uatet++sL92ANxJALyggG9D4zWFkRVenLClLn5Q/5wAE&#10;P1LCYJAbl6SnI3xMAAAAAOOZgAVwfSqgSlBV6/76hKrffEQAAM9LUJWwal3XfWxVawMTYI2SyVWZ&#10;YFVrA/tEK4BnTHffJxW/tBIxQdaynRNtPbZzRVw93AIAAADgDQRYAJfh2ArA6e54YAUAwAsqqKrY&#10;Ks+ZapXYapSaXpWoKlfWB9Y7gMHyO8Bf3vD9NTkrQVaN+euxVj8DAAAA3DwBFsDnyV/aft3OWfX3&#10;j+1cE6p6YAUAwBv1VYGJrZZlGR5ZRcKqiqymabr7+vXr/h3ABemx1rcXvjeB1m47P2z33d33cKuf&#10;AQAAAK6SAAvg/R1bAfj37epfBwDgJyWsSmBVsVUiq3o3UoKqhFV9VWDOmWgFcGN6YfrSlK0+OStR&#10;Vq08vG/fc+8jBQAAAC7Nl6enp999DAAv6gFVoqrEVX1CVf86AADvLKsC+0SrrA3Mu5EqqJrn+bAq&#10;sGIrAIZLnLVs50Rbj9t5ufsebvUzAAAAwKcxAQu4Zc+tAPz17q+BFQAAg9Ukq3Vd9/dctT5wlMRU&#10;iaoSV9WqQJEVwFnI7y1/ecP31+SsBFlV6PaJW/0MAAAA8K4EWMA1SjQ1bed/bvc+oaoCKwAAPlgF&#10;VZlelSlWec5Uq8RWo9T0qkRVuaZpOqwMBOBq9Fjr2wvfm0Brt50ftvvu7ni4BQAAAPAiARZwKY6t&#10;AIzfjnwdAIBP1FcFJrZalmV/z/NImV6VKVYJqxJZ1UQrAPjxfzLa+aUpWz3GSqBVKw9r4lYPtwAA&#10;AIAb9eXp6el3HwPwiXpA9eMKwP51AADOSAVVPbaqlYEj1SSr3GtVYM6ZcgUAnyxx1rKdE209bufl&#10;7q/hFgAAAHBFTMACRji2AnDa3ocVgAAAF6JWBa7rug+scuXdSImqElfN83xYH1ixFQCcsfyu9Zc3&#10;fH/FWImzjq0/7OEWAAAAcOa/FAB4jQRTv27nYysAe2AFAMAFqVWBCasqsqp3o1RklbiqVgVWbAUA&#10;N6LHWt9e+N4EWrvt/LDd+/rDHm4BAAAAH0yABVRAlb90VUD19+3qXwcA4ILVqsCaaJXAKs95P0oF&#10;VYmtck3TdIitAIA36f/j+dKUrR5jJdD6cf1hD7cAAACAd/Dl6enpdx8DXJ0eUB1bAdi/DgDAlajI&#10;qqZXLcuyv+d5pARVCav6qkCRFQBchB5r5f64nfv6w3sfEwAAAPxvJmDB5egrABNP/WM7/7p9zQpA&#10;AIAbUEFVj60y0SqTrYb+Y/Rvf9tPtJrn+RBZ1TsA4GJN2/UaCbKWdj62/rCHWwAAAHAzBFjw+RJN&#10;5Rddz60ArMAKAIAbUqsC13Xdx1a5arLVKImqElfV2sA+0QoAuHn5XXJff/jthe/vk7Metntff9jD&#10;LQAAALj4H5qB99cDqkRVP06osgIQAIBDUFWxVZ5HR1aZWJWwKlfWBmZVYL0DAHhHvzxzPiZR1q6d&#10;f1x/2MMtAAAAODtfnp6efvcxwKv9tt2PrQDsXwcAgL2+KrCmWOU551EqqMrkqlzTNB1iKwCAC9cn&#10;Z+X+uJ37+sN7HxMAAAAfyQQs+L4CMP653a0ABADg1TKxqgKrxFXLshzejZSgKmFVXxWYcwIsAIAr&#10;Nd19/13eSxJkLdu5x1o94urhFgAAAJxEgMW1SjD163auFYBRE6r6OkAAAHiVrArsE62yNjDvhv7D&#10;dguq5nk+TLaq2AoAgP8pv//+5Q3fX5OzEmTVP/L6+sMebgEAAMCffgCFS1IBVYKqCqisAAQA4N0k&#10;qEpYta7rPraqtYGZaDVKYqpEVYmralWgyAoA4MP1WOvbS/9svPv/OCse2vuKuHq4BQAAwJX78vT0&#10;9LuPgU/W1/3VCsA+oap/HQAAfloFVRVb5TlTrRJbjVLTqxJV5UpkVe8AALhqfXJWoqxaedjXH977&#10;mAAAAC6XCViM0lcAJp76x3a2AhAAgA/RVwUmtlqWZXhkFQmrKrKapukw0QoAgJs1bVe8tBIxQday&#10;nRNtPbZzRVw93AIAAOAMCLB4q0RT+WVBXwHYJ1T1dYAAADBUwqoEVj22qpWBI9Ukq9xrVWDOmWgF&#10;AAA/Ib+z/+UN31+TsxJk1crDHmv1MwAAAAN/mIMeUCWqSkBlBSAAAGejVgWu67qPq3LOu5EqqJrn&#10;+bAqsGIrAAA4Ez3W+vbSP6v/e+2288N23919D7f6GQAAgDcQYF23WvfXVwDWhCorAAEAOCs1vSqR&#10;Ve41ySpTrkZJTJWoKnFVrQqs2AoAAK5M34v90pStPjkrUVatPLxv33PvIwUAAPh/X56enn73MVyU&#10;WgEY/9zuVgACAHARalVgTbRKYJXnvB+lgqrEVrmmaTqsDAQAAH5a4qxlOyfaetzOy933cKufAQAA&#10;ro4JWOchf/n5dTvXCsDoE6ysAAQA4CJUZFXTq5Zl2d/zPFKmV2WKVV8VmHcAAMBQ+TvDL2/4/pqc&#10;lSCrVh72iVv9DAAAcDE/GDFOBVQJqmrdX59Q9ZuPCACAS1RBVY+tMtEqk61GSlyViVbzPB8iq3oH&#10;AABchB5rfXvhe/MDxm47P2z33d3xcAsAAODTCLDerk+jqhWAWQl4LLACAICLVqsC13Xdx1a5RkdW&#10;iaoSVyWyqvWBFVsBAAA3pY+0fWnKVo+x8kNLrTysiVs93AIAAHhXX56enn73MfxpBWDiqn9s55pQ&#10;1QMrAAC4KrUqMGFVRVb1bpSKrBJXZW1gVgVWbAUAADBY4qxlOyfaetzOy91fwy0AAIAXXfsErGMr&#10;APsEKysAAQC4CX1VYAVWec55lAqqElvlmqbpEFsBAAB8ovxt5Jc3fH/FWImzjq0/7OEWAABwoz9k&#10;XJoeUCWqSlzVJ1T1rwMAwM3IxKqEVTW9almWw7uRElQlrOqrAnNOgAUAAHAFeqz17YXvTaC1284P&#10;272vP+zhFgAAcCXOJcB6bgXgr3d/DawAAOBmVVDVJ1r98ccf+/WBQ//BvgVV8zwfJluJrAAAAP6i&#10;j/x9acpWj7HyQ92P6w97uAUAAJyxL09PT78P/L+faGrazv/c7n1CVQVWAABAk6AqYdW6rvvYqtYG&#10;JsAaJZOrMsGq1gb2iVYAAAB8qh5r5f64nfv6w3sfEwAAfI5TJmAdWwEYvx35OgAA8IwKqiq2ynOm&#10;WiW2GqWmVyWqypX1gfUOAACAszXdff8P3l+SIGtp52PrD3u4BQAA/KQeYFVAlb+81Lq/PqHqNx8X&#10;AAC8TV8VmNhqWZbhkVUkrKrIapqmu69fv+7fAQAAcPXyt5++/vDbC9/fJ2c9bPe+/rCHWwAAwBFZ&#10;QfjkYwAAgNMlrEpgVbFVIqt6N1KCqoRVfVVgzploBQAAAAMkytq184/rD3u4BQAAN0OABQAAr5RV&#10;gX2iVdYG5t1IFVTN83xYFVixFQAAAJyxPjkr98ft3Ncf3vuYAAC4BgIsAABoapLVuq77e65aHzhK&#10;YqpEVYmralWgyAoAAIAbkiBr2c491uoRVw+3AADgrAiwAAC4ORVUZXpVpljlOVOtEluNUtOrElXl&#10;mqbpsDIQAAAAeJOanJUgq0ZT9/WHPdwCAIDhBFgAAFylviowsdWyLPt7nkfK9KpMsUpYlciqJloB&#10;AAAAnyJR1m47P7T3FXH1cAsAAE4iwAIA4GJVUNVjq1oZOFJNssq9VgXmnClXAAAAwMXqk7MSZdXK&#10;w77+8N7HBADAjwRYAACcvVoVuK7rPrDKlXcjVVA1z/NhfWDFVgAAAMDNS5C1bOdEW4/tXBFXD7cA&#10;ALhiAiwAAM5CrQpMWFWRVb0bJTFVoqrEVbUqsGIrAAAAgHdUk7MSZNV/VdZjrX4GAODCCLAAAPgw&#10;tSqwJlolsMpz3o9SQVViq1zTNB1iKwAAAIAzlEBrt50ftvvu7nu41c8AAJwBARYAAO+qIquaXrUs&#10;y/6e55ESVCWs6qsCRVYAAADAleuTsxJl1crD+/Y99z4mAICxBFgAALxZBVU9tspEq0y2GilxVSZa&#10;zfN8iKzqHQAAAAD/U+KsZTsn2nrczsvd93CrnwEAeCUBFgAAz6pVgeu67mOrXDXZapREVYmram1g&#10;n2gFAAAAwIepyVkJsuq/uusTt/oZAOCmCbAAAG5cBVUVW+V5dGSViVUJq3JlbWBWBdY7AAAAAC5O&#10;Aq3ddn7Y7ru74+EWAMDVEWABANyAviqwpljlOedRKqjK5Kpc0zQdYisAAAAAblaPsRJo1crDmrjV&#10;wy0AgIsgwAIAuBKZWFWBVeKqZVkO70ZKUJWwqq8KzDkBFgAAAAD8hMRZy3ZOtPW4nZe7v4ZbAACf&#10;RoAFAHBhsiqwT7TK2sC8G6mCqnme/7Q+UGQFAAAAwBmpGCtx1rH1hz3cAgB4NwIsAIAzlKAqYdW6&#10;rvvYqtYGZqLVKJlclQlWCatqVWBNtAIAAACAK5NAa7edH7Z7X3/Ywy0AgP9JgAUA8EkqqKrYKs+Z&#10;apXYapSaXpWoKlciq3oHAAAAABzVY6wEWj+uP+zhFgBwgwRYAAAD9VWBia2WZRkeWUXCqoqspmk6&#10;TLQCAAAAAIbqsVbuj9u5rz+89zEBwHURYAEA/KSEVQmsemxVKwNHqklWudeqwJwz0QoAAAAAOHsJ&#10;spZ2Prb+sIdbAMCZEmABALxSrQpc13UfV+WcdyNVUDXP82FVYMVWAAAAAMBN6ZOzHrZ7X3/Ywy0A&#10;4AMJsAAAmppelcgq95pklSlXoySmSlSVuKpWBVZsBQAAAABwgkRZu3b+cf1hD7cAgJ8kwAIAbk4F&#10;VTXRKs9ZHZjYapQKqhJb5Zqm6bAyEAAAAADgE/XJWbk/bue+/vDexwQAzxNgAQBXKTFVoqqKrZZl&#10;2d/zPFKmV2WKVcKqRFY10QoAAAAA4AokyFra+dj6wx5uAcBNEGABABergqoeW2WiVSZbjZS4KhOt&#10;5nnerw6sSVZ5BwAAAADAQU3O6rFWX3/Ywy0AuFgCLADg7NWqwHVd97FVrtGRVaKqxFWJrGp9YMVW&#10;AAAAAAC8u/zSd7edH9r7irh6uAUAZ0WABQCchVoVmLCqIqt6N0pFVomralVgxVYAAAAAAJytPjkr&#10;UVatPOzrD+99TAB8FAEWAPBh+qrACqzynPMoFVQltso1TdMhtgIAAAAA4OolyFq2c6Ktx3auiKuH&#10;WwDwZgIsAOBdZWJVwqqaXrUsy+HdSAmqElb1VYEiKwAAAAAA3qgmZyXIqpWHff1hD7cAYE+ABQC8&#10;WQVVfaLVH3/8sV8fOFLiqky0muf5MNmq3gEAAAAAwAfLL8V32/mhva+Iq4dbAFwxARYA8PxPjv/5&#10;zz6sWtd1H1vV2sAEWKNkclUmWNXawD7RCgAAAAAALlSfnJUoq1Ye3rfvufcxAVwmARYA3LgKqiq2&#10;6usDR+nTq7I2MKsC6x0AAAAAANy4xFnLdk609bidl7vv4VY/A/DJBFgAcAP6qsCEVcuy7J/zfqSE&#10;VZlclWuapkNsBQAAAAAAvJuanJUgq1Ye9olb/QzAAAIsALgSCasSWFVslciq3o2UoCphVV8VmHMm&#10;WgEAAAAAAGclgdZuOz9s993d93CrnwF4JQEWAFzaT0b/+c+fJlplbWDejVRB1TzPh1WBFVsBAAAA&#10;AABXqU/Oyh8iauXhffueex8TgAALAM5SgqqEVeu67mOrXLU+cJTEVImqElfVqkCRFQAAAAAA8AqJ&#10;s5btnGjrcTsvd8fDLYCrIsACgE9SQVXFVnnOVKvEVqPU9KpEVbkSWdU7AAAAAACAD1IxVuKsWvPR&#10;J271cAvg7AmwAGCgviowsdWyLPt7nkdKWJUpVgmrpmk6TLQCAAAAAAC4MAm0dtv5Ybvv7o6HWwCf&#10;QoAFAD+pgqoeW9XKwJFqklXutSow50y0AgAAAAAAuEE9xkqg9eP6wx5uAbwbARYAvFKtClzXdR9X&#10;5Zx3I1VQNc/zYVVgxVYAAAAAAACcLHHWsp0TbT1u577+8N7HBLyGAAsAmloVmLAqU6xqklXejZKY&#10;KlFV4qpaFVixFQAAAAAAAGehYqzEWcfWH/ZwC7gxAiwAbk6tCqyJVgms8pz3o1RQldgq1zRNh9gK&#10;AAAAAACAq9InZz1s977+sIdbwBUQYAFwlSqyqulVy7Ls73keKUFVwqq+KlBkBQAAAAAAwDMSZe3a&#10;+cf1hz3cAs6UAAuAi1VBVY+tMtEqk61GSlyViVbzPB8iq3oHAAAAAAAAg/TJWbk/bue+/vDexwQf&#10;T4AFwNmrVYHruu5jq1yjI6tEVYmrElnV+sCKrQAAAAAAAODMJcha2vnY+sMebgE/QYAFwFmoVYEV&#10;W+W53o1SYVWurA3MqsB6BwAAAAAAADekT8562O59/WEPt4AfCLAA+DB9VWDOuec551EqqMrkqlzT&#10;NB1iKwAAAAAAAODNEmXttvNDe18RVw+34CYIsAB4V5lY1adXLctyeDdSgqqEVX1VYM4JsAAAAAAA&#10;AIBP0SdnJcqqlYd9/eG9j4lLJ8AC4CRZFdgnWmVtYN6NVEHVPM9/Wh8osgIAAAAAAICLlyBr2c6J&#10;th7buSKuHm7B2RBgAfCsBFUJq9Z13cdWtTYwE61GyeSqTLBKWFWrAmuiFQAAAAAAAMCmJmclyKpJ&#10;EX39YQ+3YCgBFsCNq6CqYqs8Z6pVYqtRanpVoqpciazqHQAAAAAAAMA7S5S1284P7X1FXD3cgjcT&#10;YAHcgL4qMLHVsizDI6tIWFWR1TRNh4lWAAAAAAAAAGeqT85KlFUrD+/b99z7mOgEWABXImFVAquK&#10;rRJZ1buRElQlrMr0qloVmHMmWgEAAAAAAABcscRZy3ZOtPW4nZe77+FWP3OlBFgAF6ZWBa7ruo+r&#10;cs67kSqomuf5sCqwYisAAAAAAAAAXqUmZyXIqj/y9olb/cwFEWABnKGaZJXIKvdctT5wlMRUiaoS&#10;V9WqwIqtAAAAAAAAAPhQCbR22/lhu+/uvodb/cwnE2ABfJIKqmqiVZ6zOjCx1SgVVCW2yjVN02Fl&#10;IAAAAAAAAAAXqU/OSpRVKw/v2/fc+5jGEWABDJSYKlFVxVbLsuzveR4p06syxSphVSKrmmgFAAAA&#10;AAAAwE1LnLVs50Rbj9t5uTsebvEKAiyAn1RBVY+tMtEqk61GSlyViVbzPO9XB9Ykq7wDAAAAAAAA&#10;gHdQMVbirPojeJ+41cOtmyXAAnilWhW4rus+tso1OrJKVJW4KpFVrQ+s2AoAAAAAAAAAzkj+gL7b&#10;zg/bfXd3PNy6KgIsgKZWBSasqsiq3o1SkVXiqloVWLEVAAAAAAAAAFyhHmMl0Ppx/WEPt86eAAu4&#10;ObUqsCZaJbDKc96PUkFVYqtc0zQdYisAAAAAAAAA4FmJs5btnGjrcTv39Yf3n/n/oAALuEqZWJWw&#10;qqZXLctyeDdSgqqEVX1VoMgKAAAAAAAAAD5MxViJs46tP+zh1rsQYAEXq4KqmmiVcyZaZbLVSImr&#10;MtFqnufDZKt6BwAAAAAAAABcjD4562G79/WHPdx6lgALOHu1KnBd131slasmW42SyVWZYFVrA/tE&#10;KwAAAAAAAADg5iTK2rXzYf2hAAs4CxVUVWzV1weO0qdXZW1gVgXWOwAAAAAAAACA1xBgAR+mrwpM&#10;WLUsy/4570epoCqTq3JN03SIrQAAAAAAAAAAfpYAC3hXCasSWFVslciq3o2UoCphVV8VmHMCLAAA&#10;AAAAAACAUQRYwEmyKrBPtMrawLwbqYKqeZ4Pk60qtgIAAAAAAAAA+AwCLOBZCaoSVq3ruo+tctX6&#10;wFESUyWqSlxVqwJFVgAAAAAAAADAuRJgwY2roKpiqzxnqlViq1FqelWiqlyJrOodAAAAAAAAAMAl&#10;EWDBDeirAhNbLcuyv+d5pIRVmWKVsGqapsNEKwAAAAAAAACAayHAgitRQVWPrWpl4Eg1ySr3WhWY&#10;cyZaAQAAAAAAAABcOwEWXJhaFbiu6z6uyjnvRqqgap7nw6rAiq0AAAAAAAAAAG6ZAAvOUK0KTFiV&#10;KVY1ySrvRklMlagqcVWtCqzYCgAAAAAAAACA4wRY8ElqVWBNtEpglee8H6WCqsRWuaZpOqwMBAAA&#10;AAAAAADg7QRYMFBFVjW9almW/T3PI2V6VaZY9VWBeQcAAAAAAAAAwPsSYMFPqqCqx1aZaJXJViMl&#10;rspEq3meD5FVvQMAAAAAAAAA4GMIsOCValXguq772CrX6MgqUVXiqkRWtT6wYisAAAAAAAAAAD6f&#10;AAuaWhVYsVWe690oFVblytrArAqsdwAAAAAAAAAAnDcBFjenrwrMOfc85zxKBVWZXJVrmqZDbAUA&#10;AAAAAAAAwOUSYHGVMrGqT69aluXwbqQEVQmr+qrAnBNgAQAAAAAAAABwfQRYXKwKqvpEq6wNzPrA&#10;kSqomuf5T+sDRVYAAAAAAAAAALdHgMXZS1CVsGpd131sVWsDE2CNkslVmWBVawP7RCsAAAAAAAAA&#10;ACgCLM5CBVUVW+U5U60SW41S06sSVeXK+sB6BwAAAAAAAAAAryHA4sP0VYGJrZZlGR5ZRcKqiqym&#10;abr7+vXr/h0AAAAAAAAAAPwsARbvKmFVAquKrRJZ1buRElQlrOqrAnPORCsAAAAAAAAAABhFgMVJ&#10;alXguq77uCrnvBupgqp5ng+rAiu2AgAAAAAAAACAzyDA4lk1ySqRVe65an3gKImpElUlrqpVgRVb&#10;AQAAAAAAAADAuRFg3bgKqmqiVZ6zOjCx1SgVVCW2yjVN02FlIAAAAAAAAAAAXBIB1g1ITJWoqmKr&#10;ZVn29zyPlOlVmWKVsCqRVU20AgAAAAAAAACAayHAuhIVVPXYqlYGjlSTrHLP6sA6Z8oVAAAAAAAA&#10;AABcOwHWhalVgeu67gOrXHk3UqKqxFXzPB/WB1ZsBQAAAAAAAAAAt0yAdYZqVWDCqoqs6t0oFVkl&#10;rqpVgRVbAQAAAAAAAAAAxwmwPkmtCqyJVgms8pz3o1RQldgq1zRNh9gKAAAAAAAAAAB4OwHWQJlY&#10;lbCqplcty3J4N1KCqoRVfVWgyAoAAAAAAAAAAN6fAOsnVVBVE61yzkSrTLYaKXFVJlrN83yYbFXv&#10;AAAAAAAAAACAjyHAeqVaFbiu6z62ylWTrUbJ5KpMsKq1gX2iFQAAAAAAAAAA8PkEWE0FVRVb9fWB&#10;o/TpVVkbmFWB9Q4AAAAAAAAAADhvNxdg9VWBNcUqzzmPUkFVJlflmqbpEFsBAAAAAAAAAACX6yoD&#10;rEysqsAqcdWyLId3IyWoSljVVwXmnAALAAAAAAAAAAC4PhcdYGVVYJ9olbWBeTdSBVXzPB8mW1Vs&#10;BQAAAAAAAAAA3JazD7ASVCWsWtd1H1vV2sBMtBolMVWiqsRVtSpQZAUAAAAAAAAAAPzoLAKsCqoq&#10;tspzplolthqlplclqsqVyKreAQAAAAAAAAAAvMaHBVh9VWBiq2VZ9vc8j5SwKlOsElZN03SYaAUA&#10;AAAAAAAAAPCz3jXAqqCqx1a1MnCkmmSVe60KzDkTrQAAAAAAAAAAAEY5KcCqVYHruu7jqpzzbqQK&#10;quZ5PqwKrNgKAAAAAAAAAADgMzwbYNX0qkRWudckq0y5GiUxVaKqxFW1KrBiKwAAAAAAAAAAgHNz&#10;CLAeHh7u/v3vf+9XBya2GqWCqsRWuaZpOqwMBAAAAAAAAAAAuCRf+8N7rhHM9KpMseqrAvMOAAAA&#10;AAAAAADgWhwCrMRSb5W4KhOt5nk+RFb1DgAAAAAAAAAA4NodqqvnplMlqkpclciq1gdWbAUAAAAA&#10;AAAAAHDLvjz9Vz3861//2t8TY1VsBQAAAAAAAAAAwHF/CrAAAAAAAAAAAAB4PQEWAAAAAAAAAADA&#10;iQRYAAAAAAAAAAAAJxJgAQAAAAAAAAAAnEiABQAAAAAAAAAAcCIBFgAAAAAAAAAAwIkEWAAAAAAA&#10;AAAAACcSYAEAAAAAAAAAAJxIgAUAAAAAAAAAAHAiARYAAAAAAAAAAMCJBFgAAAAAAAAAAAAnEmAB&#10;AAAAAAAAAACcSIAFAAAAAAAAAABwIgEWAAAAAAAAAADAiQRYAAAAAAAAAAAAJxJgAQAAAAAAAAAA&#10;nEiABQAAAAAAAAAAcCIBFgAAAAAAAAAAwIkEWAAAAAAAAAAAACcSYAEAAAAAAAAAAJxIgAUAAAAA&#10;AAAAAHAiARYAAAAAAAAAAMCJBFgAAAAAAAAAAAAnEmABAAAAAAAAAACcSIAFAAAAAAAAAABwIgEW&#10;AAAAAAAAAADAiQRYAAAAAAAAAAAAJxJgAQAAAAAAAAAAnEiABQAAAAAAAAAAcCIBFgAAAAAAAAAA&#10;wIn+T4ABAE35+RB1xcKhAAAAAElFTkSuQmCCUEsDBBQABgAIAAAAIQD1ompa2QAAAAYBAAAPAAAA&#10;ZHJzL2Rvd25yZXYueG1sTI9Bb8IwDIXvk/YfIk/abaRlG9u6pgihcUYULtxC4zXVEqdqApR/P7PL&#10;uFh+etZ7n8v56J044RC7QArySQYCqQmmo1bBbrt6egcRkyajXSBUcMEI8+r+rtSFCWfa4KlOreAQ&#10;ioVWYFPqCyljY9HrOAk9EnvfYfA6sRxaaQZ95nDv5DTLZtLrjrjB6h6XFpuf+ui5N67fvpz068u4&#10;ssvFc+j2uKmVenwYF58gEo7p/xiu+IwOFTMdwpFMFE4BP5L+5tXLX6esD7x95C8gq1Le4le/AAAA&#10;//8DAFBLAwQUAAYACAAAACEAqiYOvrwAAAAhAQAAGQAAAGRycy9fcmVscy9lMm9Eb2MueG1sLnJl&#10;bHOEj0FqwzAQRfeF3EHMPpadRSjFsjeh4G1IDjBIY1nEGglJLfXtI8gmgUCX8z//PaYf//wqfill&#10;F1hB17QgiHUwjq2C6+V7/wkiF2SDa2BSsFGGcdh99GdasdRRXlzMolI4K1hKiV9SZr2Qx9yESFyb&#10;OSSPpZ7Jyoj6hpbkoW2PMj0zYHhhiskoSJPpQFy2WM3/s8M8O02noH88cXmjkM5XdwVislQUeDIO&#10;H2HXRLYgh16+PDbcAQAA//8DAFBLAQItABQABgAIAAAAIQCxgme2CgEAABMCAAATAAAAAAAAAAAA&#10;AAAAAAAAAABbQ29udGVudF9UeXBlc10ueG1sUEsBAi0AFAAGAAgAAAAhADj9If/WAAAAlAEAAAsA&#10;AAAAAAAAAAAAAAAAOwEAAF9yZWxzLy5yZWxzUEsBAi0AFAAGAAgAAAAhABGCvKKKBQAAghsAAA4A&#10;AAAAAAAAAAAAAAAAOgIAAGRycy9lMm9Eb2MueG1sUEsBAi0ACgAAAAAAAAAhAJsbFBFoZAAAaGQA&#10;ABQAAAAAAAAAAAAAAAAA8AcAAGRycy9tZWRpYS9pbWFnZTEucG5nUEsBAi0AFAAGAAgAAAAhAPWi&#10;alrZAAAABgEAAA8AAAAAAAAAAAAAAAAAimwAAGRycy9kb3ducmV2LnhtbFBLAQItABQABgAIAAAA&#10;IQCqJg6+vAAAACEBAAAZAAAAAAAAAAAAAAAAAJBtAABkcnMvX3JlbHMvZTJvRG9jLnhtbC5yZWxz&#10;UEsFBgAAAAAGAAYAfAEAAINuAAAAAA==&#10;">
+                  <v:group w14:anchorId="5D04FEC4" id="Grupo 149" o:spid="_x0000_s1026" style="position:absolute;margin-left:0;margin-top:0;width:8in;height:95.7pt;z-index:251662336;mso-width-percent:941;mso-height-percent:121;mso-top-percent:23;mso-position-horizontal:center;mso-position-horizontal-relative:page;mso-position-vertical-relative:page;mso-width-percent:941;mso-height-percent:121;mso-top-percent:23" coordorigin="" coordsize="73152,12161" o:gfxdata="UEsDBBQABgAIAAAAIQCxgme2CgEAABMCAAATAAAAW0NvbnRlbnRfVHlwZXNdLnhtbJSRwU7DMAyG&#10;70i8Q5QralN2QAit3YGOIyA0HiBK3DaicaI4lO3tSbpNgokh7Rjb3+8vyXK1tSObIJBxWPPbsuIM&#10;UDltsK/5++apuOeMokQtR4dQ8x0QXzXXV8vNzgOxRCPVfIjRPwhBagArqXQeMHU6F6yM6Rh64aX6&#10;kD2IRVXdCeUwAsYi5gzeLFvo5OcY2XqbynsTjz1nj/u5vKrmxmY+18WfRICRThDp/WiUjOluYkJ9&#10;4lUcnMpEzjM0GE83SfzMhtz57fRzwYF7SY8ZjAb2KkN8ljaZCx1IwMK1TpX/Z2RJS4XrOqOgbAOt&#10;Z+rodC5buy8MMF0a3ibsDaZjupi/tPkGAAD//wMAUEsDBBQABgAIAAAAIQA4/SH/1gAAAJQBAAAL&#10;AAAAX3JlbHMvLnJlbHOkkMFqwzAMhu+DvYPRfXGawxijTi+j0GvpHsDYimMaW0Yy2fr2M4PBMnrb&#10;Ub/Q94l/f/hMi1qRJVI2sOt6UJgd+ZiDgffL8ekFlFSbvV0oo4EbChzGx4f9GRdb25HMsYhqlCwG&#10;5lrLq9biZkxWOiqY22YiTra2kYMu1l1tQD30/bPm3wwYN0x18gb45AdQl1tp5j/sFB2T0FQ7R0nT&#10;NEV3j6o9feQzro1iOWA14Fm+Q8a1a8+Bvu/d/dMb2JY5uiPbhG/ktn4cqGU/er3pcvwCAAD//wMA&#10;UEsDBBQABgAIAAAAIQARgryiigUAAIIbAAAOAAAAZHJzL2Uyb0RvYy54bWzsWdFu4jgUfV9p/8HK&#10;40otJDQwoNJR1W6rkaqZatrVzDy6wYFISZy1TWnnb/Zb9sf22I6DoQUClUZaqS/gxPf62ueeXMcn&#10;px+fipw8MiEzXo6D8LgbEFYmfJKV03Hw1/3V0YeASEXLCc15ycbBM5PBx7PffztdVCMW8RnPJ0wQ&#10;DFLK0aIaBzOlqlGnI5MZK6g85hUr0ZlyUVCFSzHtTARdYPQi70Tdbr+z4GJSCZ4wKXH30nYGZ2b8&#10;NGWJ+pKmkimSjwPMTZlfYX4f9G/n7JSOpoJWsyypp0EPmEVBsxJBm6EuqaJkLrIXQxVZIrjkqTpO&#10;eNHhaZolzKwBqwm7a6u5FnxembVMR4tp1cAEaNdwOnjY5PPjtajuqlsBJBbVFFiYK72Wp1QU+h+z&#10;JE8GsucGMvakSIKbg14YIw8BSdAXRmHcG4YW1GQG5Jd+R83tPze49uGsXTsucmdlPosKDJFLEOTb&#10;QLib0YoZbOUIINwKkk2wghhLKWkBpn4Fd/79p5zOc05iM3k9A5g2YMmRBG4bkXIrfh2qsNftDVbX&#10;S0fJXKprxg3q9PFGKkvPCVqGXJN6bgkvS5kp9h2zTYscjP2jQ7pkQZCOqN93tF43/7FqPiM2YZvM&#10;v4fe6PXIu2P4Tl2yM0Z0SAzfqV7D7kg9L1ILrHzz1jFO9ouxar4Tq9X0vWcbxWYjd/309fr9QRjF&#10;u7nrO4VRd9gfxLt5tZrEnVnxzVvzKt6PV6vm77x6tXj+eHMV6fXDYdzds5YMer0TcHFnUnyetAjh&#10;m7/Tqn6ve7EB/vLNKYyG/X6LbPuV551W+jVyY2X3d8FhXJf1KAo/xJuy7nuYVxKblQ3ma689ZmSz&#10;dWyN8YJZ22P4tWfQaxnDdwqXzNoeaZVZ0bDbBjHfaVmwtgfyK5AtWFsB883D7jCM7WOyPYa/sbXL&#10;ve/RIverVNm5ma+ao6Zvn75PksNfqLfH8EnSOobvdCCz3rQVbl+ST5V9t8JDmNUixhZa4fw6dSc2&#10;OnOHuOSprE9xaBGq5ZGuUQwqLvUp2T/S4SjtLnFks0dieOm3mB3OIJjvbI6tmE87Z5DAd472ioyK&#10;4Tu7k227yEiw73yyV2Skwnc2u4Bbs/2vgRc40WsdKDc6kAoIdCAREOhAD3YrqKjS+dI46yZZGH3D&#10;HKjJDOJAzVLdX/BHds+NpVqKHC5Zy9689K3c8VxP2Nk6C/dfmfF8SxfXEsHZuX9rX78zGChswa4x&#10;dGbu35qjbmEKddltYbk+2STnktn5aKSMaNOgp0H3hIzcELfkV1meuyXAQaspVj8xLfWcMw1nXn5l&#10;KbQYPBKReT6MFMguckEeKZJHk4SVKrRdMzph9jZew6FC2eEbDzMtM6AeOUX8Zux6AC0zvhzbDlPb&#10;a1dmlMTG2T64TZjViVnnxsNE5qVqnIus5OK1leVYVR3Z2juQLDQapQc+eYZSJbjVMWWVXGVCqhsq&#10;1S0VkIGQV4ix6gt+0pyDv6CpaQVkxsXP1+5re0hp6A3IAkLoOJB/z6lgAck/lRDZhuHJCYZV5uIk&#10;HkS4EH7Pg99TzosLjjShEGF2pqntVe6aqeDFN2i25zoqumiZIDYKnsKjaC8uFK7RBdU3Yefnpg21&#10;FPy6Ke+qRA+uUa2w8vunb1RURDfHgYLS9pk7YY+OnIIGPi5ttWfJz+eKp5mW1wwPLa71BURGLYX+&#10;ErURML1UG8OD5EbDflB1s7rqCrrTdTUoWm2s4dPl0QC7hpsTJB/yrNLPsEZQt2s5GrlaE6NfEe2t&#10;0H3Jk3mBp9cq94LlVOGzgZxllQRHRqx4YBOU5E+TWiuWSjCVoLq4hxf1G+GOBvHAbRGNCZLsT/C9&#10;6KTvRef/VnTMBw986DH7Vv1RSn9J8q9NkVp+Ojv7DwAA//8DAFBLAwQKAAAAAAAAACEAmxsUEWhk&#10;AABoZAAAFAAAAGRycy9tZWRpYS9pbWFnZTEucG5niVBORw0KGgoAAAANSUhEUgAACWAAAAGPCAYA&#10;AADYsOteAAAACXBIWXMAAC4jAAAuIwF4pT92AAAAGXRFWHRTb2Z0d2FyZQBBZG9iZSBJbWFnZVJl&#10;YWR5ccllPAAAY/VJREFUeNrs3e1uG2l6LuoqkqKoL9qR7e1xz3gjwUJmgPVjAQtY+RkkJ7DzJ0AO&#10;YR3APqucQI5jY//dQSYTz7TbbUmWKFmiLX5sPmS91ttsutuyVRI/rgt4UaWiu+muUtti8eb9lOPx&#10;+P8qAAAAAJbD9WT1JutssgaTdTRZV2VZXjo1AAAAAMAyKgWwAAAAgBVxPFkRxLoqZsGs67Ise04L&#10;AAAAAPCQBLAAAACAVRchrMvipjkrglnHTgsAAAAAcB8EsAAAAIB1ldqyUnPWpWAWAAAAAHDXBLAA&#10;AACATXNd3LRlXVXbXlmW104NAAAAAHBbAlgAAAAAN1JbVgSzjmJbluWl0wIAAAAAfI4AFgAAAMCv&#10;i2BW3pwV4wx7TgsAAAAAIIAFAAAA8PUihBXBrNScFcGsY6cFAAAAADaHABYAAADA3UtjDFNzVrRm&#10;9cqyvHZqAAAAAGC9CGABAAAA3J98jOFgso4m66osy0unBgAAAABWkwAWAAAAwHJIYwyjOSuCWddl&#10;WfacFgAAAABYbgJYAAAAAMstQliXxU1zVgSzjp0WAAAAAHgQzclqVasxWVsCWAAAAACrKbVlpeas&#10;S8EsAAAAALgT02BVMQtbxdqerLI69jMCWAAAAADr5bq4acu6qra9siyvnRoAAAAA+Ik8WBUrglft&#10;2/5LBLAAAAAANkdqy4pg1lFsy7K8dFoAAAAAWGOpySpt8/GBd0IACwAAAIAIZuXNWTHOsOe0AAAA&#10;ALAi8vaq+fGBdRlN1iCWABYAAAAAnxMhrAhmpeasCGYdOy0AAAAAPID59qp8fGCdPhazsNV1tcaT&#10;9SH/BQJYAAAAANxWGmOYmrOiNatXluW1UwMAAADAN5hvr8qbreoU97WG2Tbtj77kHxbAAgAAAOCu&#10;5GMMo379aLKuyrK8dGoAAAAAyOTtVanZqu6QVQpWRXvVp/GB1bFvIoAFAAAAwH1IYwyjOSuCWddl&#10;WfacFgAAAIC1lbdXzY8PrMt8e1U+PrA2AlgAAAAAPKQIYV0WN81ZEcw6dloAAAAAVkLeXjU/PrAu&#10;8+1VEa4aF7NmqwchgAUAAADAMkptWak561IwCwAAAOBBpGBVaq/KxwfWKW+vyscHLh0BLAAAAABW&#10;SdxwS21ZV9W2V5bltVMDAAAA8NXm26vy8YF1yturUrNVGh+4MgSwAAAAAFgXqS0rgllHsS3L8tJp&#10;AQAAAPgkb69K4wNTs1VdUntVBKsGxU/HB64FASwAAAAA1l0Es/LmrBhn2HNaAAAAgDWVt1fNjw+s&#10;y3x7VT4+cO0JYAEAAACwqSKEdZltI5h17LQAAAAAK2C+vWq7uBkfWJcUskrtVfn4wI0mgAUAAAAA&#10;P5XGGKbmrGjN6pVlee3UAAAAAPcotVelYFU+PrBOeXtVPj5w5JIsJoAFAAAAAF8mH2N4lbZlWV46&#10;NQAAAMA3yNur8vGBdcrbq+abrbglASwAAAAA+HbRlpWas44m67osy57TAgAAAFTy9qr58YF1mW+v&#10;imYrIasaCGABAAAAQH0ihHVZ3DRnXQpmAQAAwNrK26vmxwfWZb69Kh8fyD0RwAIAAACA+5faslJz&#10;VgSzjp0WAAAAWHrz7VV5s1Wd8mBVPj6QJdByCgAAAADg3u1W60k6MB7HfdPpDdTUlnVVbXtlWfrU&#10;KgAAANyf+faqrWxbp3j9P8y2+fhAHth4PI5ms+3qy51ilruK74sdDVgAAAAAsPxSMCs1Zx3FtizL&#10;S6cGAAAAvlreXpWPD6z7NX5qr5ofH8gDGI/HB9XufMAqjY48+LV/hwAWAAAAAKy2GF2YN2fFOMOe&#10;0wIAAABTebBqfnxgXebbq/LxgdyD8Xi8W/w8QNUubgJ2+ePfTAALAAAAANZTasxK2whmHTstAAAA&#10;rKEUrIpwzfz4wLrMt1flzVbUYDwex/Xcrb5MIwDDfvZ9sPsQvzcBLAAAAADYLGmMYWrOitasXlmW&#10;PoULAADAMptvr8rHB9Ypb69KzVZCVncoGwE4H7D64hGAD00ACwAAAAAI+RjDq7Qty/LSqQEAAOCe&#10;zLdX5eMD635NnNqr5scH8hXG43Fcs+3qyzxgtVPt3+kIwIcmgAUAAAAA/Jpoy0rNWUeTdV2WZc9p&#10;AQAA4Cvl7VX5+MA65e1V8+MD+QJzIwDzgNWDjwB8aAJYAAAAAMDXihDWZXHTnHUpmAUAAEAlb69K&#10;zVZpfGBdUrAqtVfl4wP5jPF4nNqo5gNWKRR34Cz9MgEsAAAAAOCupbas1JwVwaxjpwUAAGDtpPaq&#10;tPLxgXWZb6/KxwdSmRsBuFNdn3wEYDzWdqbuhgAWAAAAAHBf4qZ4asu6qra9six9EhkAAGB5zbdX&#10;5eMD65S3V6XxganZamONx+PURjUfsJpvsOIeCWABAAAAAA8tBbNSc9ZRbMuyvHRqAAAA7k2EeVKI&#10;Jx8fWPfrwdReNT8+cGNkIwBDHrBK5z9/nCUkgAUAAAAALLMYXZg3Z8U4w57TAgAA8FXy9qp8fGCj&#10;xuecb6+KZqs0PnBtfWYEYNjProURgGtCAAsAAAAAWEWpMSttI5h17LQAAAD8pL0qjQ9MzVZ1Se1V&#10;KViVjw9cK9kIwHzc307x8wYrNogAFgAAAACwTtIYw9ScFa1ZvbIsr50aAABgjcy3V+XjA+uUt1fl&#10;4wNX2mdGAMbXO9W+EYD8IgEsAAAAAGAT5GMMr9K2LMtLpwYAAFhS8+1V+fjAOuXtVfPjA1fGeDzO&#10;G6rycYBpBGD+OHwTASwAAAAAYNNFW1ZqzjqarOuyLHtOCwAAcE/yYFU+PrBOeXvV/PjApfaZEYDt&#10;7JwZAci9E8ACAAAAAFgsQliXxU1z1qVgFgAA8JVSk1Xa5uMD6zLfXpU3Wy2V8XicN1TtVOcmHwEY&#10;j7V9G7GsBLAAAAAAAG4ntWWl5qwIZh07LQAAsPHy9qr58YF1mW+vus62D+oXRgDuZOfFCEDWggAW&#10;AAAAAMDdiDc4UlvWVbXtlWV57dQAAMDamG+vyscH1ilvr8rHB9678Xi8W9yEytK4v3wEYP44bAQB&#10;LAAAAACAeqVgVmrOOoptWZaXTg0AACyl+faqvNmq7tcOKVg1Pz6wVp8ZARj2q60RgPALBLAAAAAA&#10;AB5OjC7Mm7NinGHPaQEAgHuRt1elZqu6Q0YpWBUhq/nxgXduPB7nDVXzIwDDgW8D+HYCWAAAAAAA&#10;yyc1ZqVtBLOOnRYAALi1vL1qfnxgXebbq/Lxgd/sMyMA4+udat8IQLhnAlgAAAAAAKsjjTFMzVnR&#10;mtUry/LaqQEAYIPl7VXz4wPrMt9elY8PvLXxeBy/193qy0UjAPPHgSUjgAUAAAAAsPryMYZXaVuW&#10;5aVTAwDAmkjBqtRelY8PrFPeXpWPD/wi2QjAPEDVLm5GHRoBCGtAAAsAAAAAYL1FW1ZqzjqarOuy&#10;LHtOCwAAS2i+vSofH1invL0qNVul8YE/Mx6P4/ezXX25aATg9j38noElIoAFAAAAALCZIoR1Wdw0&#10;Z10KZgEAcE/y9qo0PjA1W9UltVdFsGpQ/HR84PwIwDxgtVPcBMKMAAQWEsACAAAAACCX2rJSc1YE&#10;s46dFgAAbilvr5ofH1iX+faqj//6r/+6/S//8i/RbvW5EYC71WMAX00ACwAAAACALxFvYqW2rKtq&#10;2yvL8tqpAQDYWPPtVdvFTVtUbf7hH/6h+J//8382u93u8O///u9bjx8/bvyv//W/osnKCEDgQQhg&#10;AQAAAADwLVIwKzVnHcW2LMtLpwYAYC2k9qoUrMrHB96pf/qnf9qP7W9+85utP/zhD+X29vbob//2&#10;b7cODw+LR48ejV6+fLnd6XTGLgmwbASwAAAAAACoS4wuzJuzYpxhz2kBAFhKeXtVPj7wm/zjP/7j&#10;TrfbnTZi/ff//t/3Yjv5ur23t9d+9OjR4K/+6q+2f/Ob34za7fboyZMng8ljo8nxocsBrBIBLAAA&#10;AAAA7ltqzErbCGYdOy0AALVLTVZpm48P/GIvXrxo/t3f/d103N/f/M3fdHZ2dprV8WmD1dbWVuPg&#10;4GD6eKfTGe7u7kaoajA5Pp78mo9CVsC6EcACAAAAAGBZpDGGqTkrWrN6ZVleOzUAAF8sb6+aHx/4&#10;i9IIwIODg8bLly+nAaqnT5/ubG1tTf/Zw8PDvUX/XKvVGne73cHOzs5wb29vFCGrdrs9fv78+cDl&#10;ADaBABYAAAAAAMsuH2N4lbZlWV46NQDAhppvr4rxgWUxC1v9xP/4H/+j/dd//dfTUYJpBOD29nbz&#10;8PBwGrDa3d3d6nQ6XzRqcPLPXLdardHjx4+Hk/3B5N8zevnypbA8sPEEsAAAAAAAWGXRlpWas44K&#10;wSwAYH3Mt1d9Gh+YjwD8zW9+s3V4eDgNUC0aAXhbk39u2mQVIav9/f3h5Ovhs2fPBp1OZ+ySACwm&#10;gAUAAAAAwDqKxqzL4qY567Isy57TAgAsoU/tVf/8z//c3d/fbw0Gg500ArDb7bb39vamAavPjQC8&#10;rQhZbW1tjZ8+fXrdbrdHT548GUyeZ/To0aOhywFwewJYAAAAAABsktSWlZqzIph17LQAAHUZj8ft&#10;f/u3f9s7OTkp+/3+o+vr63asra2t7mTbuM0IwNuY/DuHk393hKqmYasXL158bLfb4+fPnw9cFYC7&#10;JYAFAAAAAAA3wayzbNsry/LaqQEAFhmPxwfVboSntl+9etW4uLjY/8tf/rIzGo2ixap7eXnZ6Pf7&#10;zbp+D61Wa9ztdqcjA/f29kaHh4eD7e3t0cuXL/0MA3CPBLAAAAAAAODz4s3LNM4wgllHsS3L8tKp&#10;AYD1Mx6PdyebFJjKA1bThqrT09P98/Pz9vHxcevjx4+No6Ojrevr63JyrFXn7+vw8PC61WqNHj9+&#10;PNzf3x8eHBwMhawAlocAFgAAAAAAfJ00xjA1ZsU4w57TAgDLZTweR6Bqt/pyZ7JSWGq/2m4XVcAq&#10;9Pv98u3bt63z8/PmxcVF8/T0tDkYDBonJydbdf4+Dw4OpqMCnz59ep1CVs+ePRt0Op2xqwiw3ASw&#10;AAAAAADgbqXGrLSNYNax0wIAdysbATgfsJpvsFro1atXWx8+fIhgVev9+/eNq6urZq/Xi9GBZV2/&#10;506nM9zd3R1FyKrdbo+ePHky6Ha7o0ePHg1dUYDVJYAFAAAAAAD3I7VlpeasaUirLEvjgwCgMh6P&#10;o4lqu/oyD1jtVPv5iMBf9ebNmxgVWL5+/bodowLPzs5adYesWq3WuNvtDh49ejRttHrx4sXHdrs9&#10;fv78+cAVBlhPAlgAAAAAAPCwIoAVbVkxxjCNM7wqy/LSqQFgHcyNAMwDVmkEYP74rZ2dnUVzVeP4&#10;+DiarJoRsrq8vGz0+/1mXf9NKWS1s7Mz3NvbGx0eHg62t7dHL1++FKwG2EACWAAAAAAAsLxSW1YE&#10;s44KwSwAlshnRgC2qxUO7uq5+v1++fbt21aErD5+/Ng4Ojraikar8/PzVp3/jYeHh9etVmv0+PHj&#10;4f7+/vDg4GD47NmzQafTGfsOACARwAIAAAAAgNUTjVmXxU1z1mVZlj2nBYBvNTcCMMb+RcApHwEY&#10;j7Xrev5Xr15tnZ+fNy8uLpqnp6fNwWDQODk52arzv/ng4GA6KvDp06fX7XZ79OTJk4GQFQC3IYAF&#10;AAAAAADrI7VlpeasCGYdOy0Am+0XRgBGqKpZfOMIwNuKkNWHDx8iWBUjAxtXV1cxQrA1GAzKup6z&#10;0+kMd3d3R48ePZqGrV68ePGx2+3G10PfIQB8KwEsAAAAAABYfymYdZZte2VZXjs1AKtrPB5HaKpZ&#10;fZnG/eUjAPPH79WbN29iVGD5+vXrdowKPDs7a11eXjb6/X5tv59WqzXudruDnZ2d4d7e3ihCVu12&#10;e/z8+fOB7xYA6iSABQAAAAAAmysCWGmcYQSzjmJbluWlUwPwMD4zAjDsV9taRwDextnZWTRXNY6P&#10;jyNs1Tg6OtqqO2QVDg8Pr1PIarI/2N7eHr18+VKoGIAHI4AFAAAAAAAsksYYpsasGGfYc1oAvs54&#10;PE4NVfm4vzQCMBws4++73++Xb9++bZ2fnzcvLi6ap6enzRgZOPm6VefzRsiq1WqNHj9+PNzf3x8e&#10;HBwMnz17Nuh0OmPfTQAsGwEsAAAAAADgNlJjVtpGMOvYaQE20WdGAMbXO9X+g40AvK1Xr15tffjw&#10;oXFyctKKkNVgMIj9rTqf8+DgYLC1tTV++vTpdbvdHj158mTQ7XZHjx49GvruAmCVCGABAAAAAAB3&#10;IbVlpeasaUirLEsjoYCVMh6P5xuq5kcA5o+vlDdv3kybrCJk9f79+0Y0WfV6vdZgMCjres5OpzPc&#10;3d2NUNU0bPXixYuP7XZ7/Pz584HvNgDWhQAWAAAAAABQpwhgRVtWjDFM4wyvyrK8dGqA+/SZEYDt&#10;aoWDdfjvjJDVx48fy9evX7evr6/Ls7Oz1uXlZaPf79fWxNVqtcbdbnews7Mz3NvbGx0eHg5iZKCQ&#10;FQCbQgALAAAAAAB4KKktK4JZR4VgFnBL4/E4wlPb1ZeLRgDGY+11++8+OzuL5qrG8fFxhK0aR0dH&#10;WxG2Oj8/b9X5vIeHh9etVmv0+PHjYYSstre3Ry9fvtR0CMDGE8ACAAAAAACWTTRmXRY3zVmXZVn2&#10;nBbYDHMjAPOAVYSqmsUKjwC8jX6/X759+3Y6MvDi4qJ5enraHAwGjZOTk606n/fg4GA6KvDp06fX&#10;+/v7w2iyevbs2aDT6Yx9dwLAYgJYAAAAAADAqkhtWak5K4JZx04LrIbxeByhqfkAVT4CMD2+UV69&#10;erX14cOHCFa13r9/37i6umrWHbLqdDrD3d3dUYSs2u326MmTJ4Nutzt69OjR0HcqANyeABYAAAAA&#10;ALDqUjDrLNv2yrI0FgtqNjcCMBqq0gi8/Wq7liMAb+vNmzcxKrB8/fp1O4Wser1eazAYlHU9ZwpZ&#10;PXr0aNpo9eLFi4/tdnv8/Pnzge9cALhbAlgAAAAAAMC6igBWGmcYwayj2JZleenUwC8bj8cH1e6i&#10;EYDhwFn6qbOzswhVNY6Pj6PJqjn5unV5edno9/u1tXq1Wq1xt9sd7OzsDPf29kaHh4eD7e3t0cuX&#10;LwVQAeAeCWABAAAAAACbKI0xTI1ZMc6w57SwzrIRgCEPWG30CMDb6Pf75du3b1sRsvr48WPj6Oho&#10;6/r6ujw/P2/V+byHh4fXrVZr9Pjx4+H+/v7w4OBg+OzZs0Gn0xm7KgDw8ASwAAAAAAAAbqTGrLSN&#10;YNax08KyGo/HEZjarb5cNAIwf5wvkEJW5+fnzYuLi+bp6WlzMBg0Tk5Otup83oODg+mowKdPn163&#10;2+3RkydPBkJWALAaBLAAAAAAAAB+XWrLSs1Z05BWWZbGfFGLbATgfMDKCMA78urVq60PHz5EsCpG&#10;Bjaurq5ihGBrMBiUdT1np9MZ7u7ujh49ejTY29sbRsiq2+3G10NXBABWlwAWAAAAAADA14sAVrRl&#10;xRjDNM7wqizLS6eGeePxOEb9bVdf5gGrnWo/Hms7U3fnzZs3MSqwfP36dTtGBZ6dnbXqDlm1Wq1x&#10;t9sdRMgqGq1evHjxsd1uj58/fz5wRQBgPQlgAQAAAAAA1CO1ZUUw66gQzFpLcyMA84CVEYD35Ozs&#10;LJqrGsfHxxG2ahwdHW1dXl42+v1+s87nPTw8vN7Z2Rnu7e2NJvuD7e3t0cuXL7XiAcAGEsACAAAA&#10;AAC4X9GYdVncNGddlmXZc1qWy3g8jtBUs/hpgKpd3DRUpce5B/1+v3z79m3r/Py8eXFx0YyQVTRa&#10;Tb5u1fm8EbJqtVqjx48fD/f394cHBwfDZ8+eDTqdzthVAQASASwAAAAAAIDlkNqyUnNWBLOOnZa7&#10;MzcCMMb+RXjHCMAl8urVq60Usjo9PW0OBoPGycnJVp3PeXBwMB0V+PTp0+t2uz168uTJoNvtjh49&#10;ejR0RQCALyGABQAAAAAAsNxSMOss2/bKsjTqrDIejw+q3fmAVWqoOnCWlsebN2+mTVYnJyet9+/f&#10;N66urmKEYGswGJR1PWen0xnu7u5GqGoatnrx4sVHISsA4K4IYAEAAAAAAKymCGClMYaDyTqarKuy&#10;LC/X4T8uGwEY8oCVEYArIEJWHz9+LF+/ft2OUYFnZ2ety8vLRr/fr+2atVqtcbfbHezs7Az39vZG&#10;h4eHgxgZ+Pz584ErAgDUSQALAAAAAABg/aQxhqkxK8YZ9h76NzUejyN8s1t9mUYAhv1qmz/Okjs7&#10;O4vmqsbx8XGErRpHR0dbEbY6Pz9v1fm8h4eH161Wa/T48eNhhKy2t7dHL1++1AgHADwYASwAAAAA&#10;AIDNESGsy+KmOeu6LMvjb/2XZiMA5wNWRgCuuH6/X759+3Y6MvDi4qJ5enrajJGBdYesDg4Opk1W&#10;EbLa398fRpPVs2fPBp1OZ+yqAADLRgALAAAAAACA1JaVmrNi9SerUT2eB6x2qn0jANfIq1evtj58&#10;+NA4OTlpvX//vhEhq8n+Vp3PGSGrra2t8dOnT6/b7fboyZMng263O3r06NHQFQEAVknLKQAAAAAA&#10;ANgY25P1tNqPUFW32v8ue/zJZJ1XK0JY/zVZPxazcNb7ybqYrIFTuXrevHkTowLL169ft1PIqtfr&#10;tQaDQVnXc3Y6neHu7m6EqqZhqxcvXnxst9vj58+f+x4CANaGBiwAAAAAAIDVF6GqCE+1J+tZdeyg&#10;uGmu+u03/vuj6SpCOifFLJQVDVl/rr7+oZiNM+xXiwd0dnYWoapGhKyur6/Lydety8vLRr/fr62t&#10;rNVqjbvd7nRk4N7e3ujw8HCwvb09evny5bUrAgBsAgEsAAAAAACA5ZQ3VOUBq9Rg1S1uAlYPpVGt&#10;aMuKEYa9yTqarHeT9cdi1pb1odpyR1LI6vj4OBqtGkdHR1sRtjo/P691+s3h4eF1q9UaPX78eLi/&#10;vz88ODgYClkBAAhgAQAAAAAA3LfURjUfsIpwVT4icJVFW1Y0LkUjVgSzYnxhtGRFY9Z/FrPAVgSz&#10;Tn07LNbv98u3b9+2zs/PmxcXF83T09PmYDBonJycbNX5vAcHB9NRgU+fPr1OIatnz54NOp3O2FUB&#10;APjMD78CWAAAAAAAAN8sNVSFPGB1sODxTRctTYNi1pYVQaxox/p+sn4sZkGt99WxwSacjFevXm19&#10;+PAhglWt9+/fN66urqLdqjUYDMq6nrPT6Qx3d3dHjx49Guzt7Q2fPHky6Ha78fXQtycAwO0JYAEA&#10;AAAAACy2aARg+K7aLsMIwHUSjVkROoqWrGjOioDWD8UsmBVjDc+q4/1V+w978+ZNjAosX79+3Y5R&#10;gWdnZ626Q1atVmvc7XYHEbKKRqsXL158bLfb4+fPnw98qwEA3C0BLAAAAAAAYNOkhqoY+fes2k8j&#10;APPHWQ6NakVbVowzjGDWm2IW1HpVzNqyPlTbB3N2dhbNVY3j4+NosmpGyOry8rLR7/ebdT1nClnt&#10;7OwM9/b2RoeHh4Pt7e3Ry5cvr33bAADcHwEsAAAAAABgHSwaAdiujs8/znqI9qgIN0UjVgSzYnxh&#10;tGRFY9afJ+vdZMVIvdO7esJ+v1++ffu2dX5+3ry4uGgeHR1tRaPV5OtWnf+hh4eH161Wa/T48ePh&#10;/v7+8ODgYPjs2bNBp9MZ+zYAAFiCH0zH4/H/Xe2PJiul4YfVKqpj6Ye3E6cMAAAAAAC4JxGYSgGq&#10;fBzgdwseh1wEomLUXrRlRXNWtGN9X60IaqXGrIXj+F69erWVQlanp6fNwWDQODk52arzN3xwcDAd&#10;Ffj06dPrdrs9evLkyaDb7Y4ePXo0dDkBAJZbBLD+9y1+/U4x+yRBhLJG1bGP2eN5cKv3uR9aAQAA&#10;AACAjbZoBOBBtfLH4a7F+1zRnHVyeXn5cTAY9C4uLt5O1vG7d++OT05OPpydnV1NjtcSeup0OsPd&#10;3d0IVU3DVi9evPgoZAUAsPpuG8C6jRTWCpfVfgSyFgW3rqoFAAAAAACspryhKo37y0cAdoubgBXc&#10;iw8fPpSj0ai8urpqTLbFx48fyxgZOBgMyrlf2ignhsPh+/F43J9szye/9u1knZ2fn3///v373uTf&#10;9aHf73/4tedstVrjbrc72NnZGe7t7Y0iZNVut8fPnz9XXAAAsKbqDGDdRrtaIeZ0px96I5Q1H9wS&#10;1gIAAAAAgPvxuRGAcaxdGAHIEkiBqhS26vf7nwtZfY3IZUV460MEsyb/zneTFeGso0aj8efJsZOt&#10;ra3LnZ2ds+3t7dHLly+vXREAgM2zLAGs24hA1k61H8GsVMkanziYD27FD7nnLjMAAAAAAPxE3lC1&#10;aARgehyWQrRXffjwoRGhqghXpSar2Nb5vNFcFaMC0zbarSJo1Wg04uFWMXuvqlfM3o86nawfJ+v7&#10;yTouZu9dnbp6AADrbxUDWLe1X21j5OE420+icatR7Z/4lgAAAAAAYEUtGgEYvqu2RgCy9NKowAhb&#10;Rbgq9uNYnc8Z4apmsznudDrjRqMRAatp0CoCV1/5r4ySgAiGxftO/Wp7VMzCWT9M1vvJuihm4S0A&#10;ANbAJgSwbmOnuGnOSiMP87DWZTH7NEPo+cEYAAAAAIB78Ntqu2gEYP44rIQYFViNDIxGqyLtR9iq&#10;LilQFWGraK/a2dkZpbDVPf6nN6oVbVkxzSWCWdGUFcGs15N1VswCW33fJQAAq0UA6+u1sxe3EcyK&#10;4FYEstKrgzQGMQhrAQAAAACQyxuqUoCqXR2ffxxWTowHjGBVarRKIwPjWF3PGcGqGA8YYavJ+rR/&#10;zyGrrxHnJN5TiuBVvL90XNwEs6Ix610xG2d44TsLAGBJf6ATwLoX8UPzTrXfr36QLoqbkNZ8cOvK&#10;KQMAAAAAWDkRmFoUoPpuweOw8lKgKhqtRqNR2e/3y+FwWEbYqs7nrdqrpqMDo9UqQlZxbE1Pc0xm&#10;ifeR4sP+0Zx1OlnfF7Nw1pvJGlbHAAB4QAJYy2m/2r4vbkYexicb5oNb19UP2wAAAAAA1CdvqHpW&#10;7R9UK38c1k60V1WjAqcNVhGuimPRbFXn80a4qtlsjjudzqeQVTRaRfCKqXifKN43ijGG/Wp7VMzC&#10;WdGalRqzTGgBALgHAlirb6f6ITtCWelVR4xETMGtfnb8xOkCAAAAAJiK8FS32l80ArBb3ASsYO2l&#10;UYFV2KpI4wPrfM4IVUW4KkJWjUZjOiowHXNFvlqjWvEB/njvKN4bSmMMXxWzD/8LZgEA3DEBrM2S&#10;wlrX1UrBrWb1eB7c6vnhGwAAAABYMfmIvzxgFcfahRGAbLg0KjCCVSlkFYGrCF7VJQWqotEq2quq&#10;8YHTsJUrcq+iLSveD4oP7sd7Q8fFbIRhCmgdVY/1nSoAgK/4YUsAi89oVyvEJyG2ilkga1FwS1gL&#10;AAAAAKhThKYiPPW5EYDpcdh4MSawClZNtzEyMB2r6zkjWBXjASNsNVlFGhUYYStXZCXEh/PjfZ54&#10;vyeasyKM9WO1IqSVxhkCAPAZAljchQhi7VT7KayV9tvFz4NbV04ZAAAAAGy8+YaqFLAyAhB+RRoV&#10;mBqt+v1+ORwOp2GrOp+3aq8qos0qWq0icJXCVqyleF8nvqeiJSuasd4Ws1BWbKM1K4JZp04TAIAA&#10;Fg9jv9rGnPE08vCs+GmIK260RGjr3OkCAAAAgJXy22q7aARg/jjwC1LIKpqrosEqwlVxLMYH1vm8&#10;Ea5qNpvjTqczTqMChayY06hWvIcTH7qPUFa0Zr2brFfF7P2feK/H9BQAYGMIYLHsIpSVmrPSq7vL&#10;YnFw68TpAgAAAIBa5CP+8oCVEYDwjSJQlYWtimp84PRYXaK5KhqsImxVtViN0zFXhG8QbVnxnk60&#10;ZcX7OjG+8Li4CWgdVY/1nSoAYO1+EBLAYo20i5vmrHzkYbN6PD6JkW4CCWsBAAAAsOniXlka95cH&#10;qL5b8DjwDdKowBS2ijaraLWKsFVdzxmNVdFcFcGqyUrjA6dhK1eEBxAfrI9GrF4xe78mRhhGMCve&#10;r4mgVowzvHCaAIBVJYDFpopQVj7ycKv6wX9RcKtXqMkFAAAAYHWkhqr4sOKzat8IQKhZClSlsFW/&#10;3689ZBUiWJVCVmlUYBxzRVgR8V5M/D8SQaxoxno7Wd8Xs3GGf56s4WSdOk0AwLITwIIvs19tY+Rh&#10;p5gFsuKFQLv4eXDryukCAAAA4I7FqL9utZ8HrFJDVbe4GQcI1CQbFTgNV0XIajgcltFoVefzVu1V&#10;RYwMjDGB1djA6TFYU41qRVtWvO+SxhhGQOtVcdOY5QP0AMBSEMCCGl4LF7MwVjRnpdr2s+p4Hty6&#10;rl44AAAAALCZ8hF/ecDKCEB4YDEqMIWsIlwVwas4VudzRriq2WyOO53OOI0KjKBVBK5cEfgkwo7x&#10;Hky81xLBrBhfeFzMAlox1jDasgSzAID7/yFFAAseVAprxYuEcbUfoaz54JawFgAAAMDqiNBU3N/J&#10;RwAeFDcNVUYAwhKIUYHVyMAIWxVpP8JWdUmBqghbpVGBQlZwd/+LFbPgVXxAPt5TiUBWBLNivGGM&#10;NexXCwDgzglgwepoFzfNWVGtu1XcjDucD26dOF0AAAAAdypvqMoDVkYAwhKLkNVoNCqjvSqCVdFm&#10;Fa1WEbaq6zkjWBXjASNYNVmf9qPRyhWBBxHvocT/8/HeSQSwYoxhBLLeTdafi5txhgAAX00AC9b3&#10;xURqzkphrXz8YR7c6hWqeAEAAIDNldqo5gNWcQ/FCEBYASlQlcJW/X6/HA6H09GBdT5vtFdF2Cra&#10;rCJklRqtXBFYGY1qxQfc432TCGXFCMMIaL0qZu+vnDpNAMCXEMACwn61jZGHnWIWyHpfzEJc8aJj&#10;WNwEt66cLgAAAGDJpYaqkAesDhY8DqyAaK+qRgVOG6xSk1XdIasIV6WRgbGtmqymYStgbcWfK/EB&#10;9vhQe7wn8pdi9v5JjDOMsYYRyorGLB9uBwBufoAQwAJuaae4ac5KNyrPquPzwS1hLQAAAOCu5G1U&#10;eYDqu2prBCCsgTQqsApbFRG4imN1PmeEqiJc1el0xo1GYzoqMB1zRYD5PzKK2Xsh8R5JjDA8KmbN&#10;Wb1q268WALBhBLCAOrWLm+asuFkRwa2o8k03SGPeerRvXVfHAQAAgM2TGqriHsKzaj+NAMwfB9ZE&#10;GhUYwaoUsorAVQSv6pICVdFklUYFprCVKwLcgXj/I5qz4n2PCGC9LmaBrHjv40/FLLR14TQBwPoS&#10;wAKW6cVJPvJwq7hp0FoU3AIAAACW16IRgO1icYMVsIZiPGBqr4pgVRoZGMfqes4IVsV4wAhbTVaR&#10;RgVG2MoVAR5Io1rxHke85xGhrGjNivasPxaz90NOnSYAWH0CWMCqSs1Zl5PVKW6CW6lxK6RRieaw&#10;AwAAwLfLRwDGqL9utf/dgseBDZACVanRqt/vl8PhsIywVZ3PW7VXFdFmFa1WEbgSsgJWTPw5Ge9h&#10;RFtWvKfxl8k6K2YBrTfFLLAlmAUAq/SXuwAWsAF2qhcy0Zy1V8wCWe+LnzZupeDWldMFAADAhlk0&#10;AvCgWvnjwAaK9qoYDxhBqwhcRbgqjkWzVZ3PG+GqZrM57nQ6n0JWqdEKYM21itn7GPEB82jKisas&#10;CGb9UMxCWReFD54DwNIRwAL4qRTW6lUvcprVC5xFwS1hLQAAAJZV3lCVxv3lIwC7xU3ACqBIowKr&#10;sFVRNVtNj9UlQlURroqwVRWwGqdjrgjAz//YrLbxYfNoznpdzIJZJ9W2Xy0A4AEIYAF8vXa1IqwV&#10;H73bKma1wCm4FS960qjEc6cLAACAb/S5EYBPq9enRgACvyiNCkxhq2izqjtkFY1V0VwVIavYr8YH&#10;TsNWrgjAnYj3I2KkYbwPER8cf1XMPlj+42T9Of74L2atWQBAjQSwAO7vBVA+8jCFteJFUbv4eXAL&#10;AACAzZEaqkIa95ePAMwfB/hFMSawaq+abiNklY7V9ZwpZBXtVZNVpFGBEbZyRQAeTKNa0YoV7038&#10;qZhN+Yi2rAhpRTDr1GkCgLshgAWwnFJz1uVkdaoXRx+LWYgrD25F+5ZZ7wAAAMtn0QjA8F21NQIQ&#10;+GrZqMBpuKrf75fD4XAatqrzeav2qiLarGJMYDU2cHoMgJURf1fEh8HjvYV4j+GomDVm/Ve1H6Gs&#10;i8J7DwBwu79gBbAAVt5OcdOctVe9KHpf3DRupeCWsBYAAMC3yxuq5kcA5o8DfLMYFZhCVhGuiuBV&#10;HKvzOSNc1Ww2x51OZ5xGBUbQKgJXrgjA2mtV23i/IUJYb4tZMCveX4jmrH61AIA5AlgAm6Vd3DRn&#10;pZGH8cmWFNyK49G+dVUtAACATbBoBGC7Oj7/OMCdikBV1mhVVOMDp8fqkgJVEbZKowKFrAD4BfFe&#10;QjRnxYSOeO8gRhhGOCuCWjHaMN5fuHCaANhkAlgA/NILqtScFZ+s3CpmYa1OcdO4lUYlnjtdAADA&#10;konA1KIA1XcLHgeo1YcPH6K9qkxhq2izilarCFvV9ZwRrIrxgBGsmqw0PnDaaOWKAHBXf91UK1qx&#10;IpgVYayzyfpxsv44WcNiNtIQANaeABYAdyU1Z8XIwwhpRSgrbiLGp8YjrJWPSgQAAPhaeUPVs2r/&#10;oFr54wD3KgWqUtiq3++Xw+FwOjqwzudN7VURsorAVWq0ckUAeEDxd1+8H5AmbxwVsw94xzjDN8Xs&#10;/QPBLADW6y8/ASwAHkCEsUbVi6wYf5iCWzvFz4NbAADA+ovwVLfaXzQCsFvcBKwAHkw2KnDaYJWa&#10;rOoOWcWowDQyMLYRuEphKwBYMa1qG/f/Y2xhjDL8r+rrH6tjA6cJgFUjgAXAssubs6JZK2ryFwW3&#10;el6UAQDAUslH/OUBqzjWLowABJZYGhUYYasIV8V+HKvzOSNc1Ww2x51OZ5xGBUbQKgJXrggAGyDe&#10;B4hAc9z/j3v/r4pZOCveG4jRhv1qAcBSEsACYJ20i5vmrNhuFbNa4xTcipBWGpV45XQBAMBXidDU&#10;dvH5EYDpcYClFqMCq5GB0WhVpP0IW9UlBaoibJVGBaawlSsCAAs1qhXhq7iv/x/FrCUr2rL+GH+l&#10;V18DwIMSwAJgU8WnaVJzVrx4S2GtrerrXvHTUYkAALDO5huqUoDqu2prBCCwkmI8YASrUqNVGhkY&#10;x+p6zghWxXjACFtN1qd9ISsAuFPxd3nc54/JGHE//4didi8/xhm+qfZPnSYA7u0vJgEsAPgiqTkr&#10;Rh52qhdvEc6KkFZq3Er1yAAAsCx+W20XjQDMHwdYWSlQFY1Wo9Go7Pf75XA4LCNsVefzVu1V09GB&#10;0WoVIas45ooAwINrVdu4dx8hrPjwdTRnRVArmrOiMWvgNAFwlwSwAODu5c1Ze8VNcGun+HlwCwAA&#10;bitvqMoDVkYAAmsr2quqUYHTBqsIV8WxaLaq83kjXNVsNsedTudTyCoarSJ4BQCsnGjMSh+kjvW6&#10;WhHM+lMxG3PYd5oA+BoCWADwsPLmrGjWGhc/DW7F2q9eAPpEDgDA+orA1NNqf9EIwPxxgLWVRgVW&#10;YasijQ+s8zkjVBXhqghZNRqN6ajAdMwVAYCN0KhWhK/inny0ZUVzVnyI+t+L2b35C6cJgF8igAUA&#10;qyM+nbNo5GEKbkVIK41KvHK6AACWQmqoip/fnlX7RgACGy2NCkxhq2izisBV7NclBaqi0Sraq6rx&#10;gdOwlSsCAHxG3IOP+/IRwIr77z8Us3GG30/WX4rZffhTpwmA6V8aAlgAsLZSc1bcTO5ULwy3itkn&#10;eeJ4PioRAIAvF6P+utV+HrBKDVXd4mYcIMBGijGB0V4VYavYRsgqHavrOSNYFeMBI2w1WUUaFRhh&#10;K1cEALhjrWobH5iOEFbcf/+P6ut0DIANIoAFAIQIY30sZp/YifGHEcoaFYsbtwAA1lE+4i8PWBkB&#10;CPAZaVRgarTq9/vlcDichq1qfQE7a68qos0qWq0icJXCVgAADywas9K99FivqxX32aM1K0YZDpwm&#10;gPUjgAUA3FYe1upU+/1icXALAOChRWgqwlP5CMCD4qahKj0OwAIpZBXNVdFgFeGqOBbjA+t83ghX&#10;NZvNcafTGadRgUJWAMAKa1Qr7qFHACvasqIlK+6j/3sxu8fed5oAVpcAFgBQp7w5q129sIwXkSm4&#10;FSGuNCrRp34AgC+VN1TlASsjAAG+UgSqsrBVUY0PnB6rSzRXRYNVhK2qFqtxOuaKAAAbIu6fR2tW&#10;3De/nKw/F7P76d8Xs8as2L9wmgBW4A90ASwAYEnEi8xFIw+3JmtYzMJaefsWALB+fltt5wNW8bOB&#10;EYAA3yiNCkxhq2izilarCFvV9ZzRWBXNVRGsmqw0PnAatnJFAAB+UauYfXA5PsB8VMzul0dz1km1&#10;Tp0igOUhgAUArKrUnBU37aNR610xq3Deqo7HG7UpuAUAPJx8xF8esDICEKAGKVCVwlb9fr/2kFWI&#10;YFUKWaVRgXHMFQEAuHPxYeb42S5CWNGO9baYNWedFbPWrDhm4gTAPRPAAgA2Qd6ctVfMPik0Km4a&#10;t+IFa6s6DgD8uryNKg9QfVdtjQAEqFE2KnAaroqQ1XA4LKPRqtYXVrP2qiJGBsaYwGps4PQYAAAP&#10;rlGtuM8dIw3/q5g1Z8UHlv+9OtZ3mgDqIYAFAPBTeXNWNGtdFrNPC6Xg1nUxa986caoAWEO/zf4+&#10;fFbtpxGA+eMA3IM0KjDCVhGuiv04VusLonZ73Gw2x51OZ5xGBUbQKgJXrggAwEqKkH58CDnCV3G/&#10;O9qyYqLEj5P1p2J2L/zCaQL4xj9sBbAAAL5a3pwVb0wPqhexKbiVwlq9QuUzAA8nmqi61X4esFrU&#10;YAXAPYtRgdXIwGi0KtJ+hK3qkgJVEbZKowKFrAAANlLc345713EPO9qyTotZKOvH6tipUwTwZQSw&#10;AADuT2rOyoNbW8VN41aMRHxfCGsB8OvyEYB5wOq7BY8D8MAiZDUajcrUaBVtVjE6MMJWdT1nBKti&#10;PGAEqybr0340WrkiAAD8iriHHT+rxv3saMd6W8yas44n600hmAXwMwJYAADLKQ9jxfjDqISOUSMR&#10;2IpPHuWjEgFYH4tGAB5UK38cgCWTAlUpbNXv98vhcFhG2KrWFw47O6MIW0WbVYSsUqOVKwIAQA0a&#10;1YoPF8c0iP8qZs1ZEdT6z2IW1vIBY2AjCWABAKy+PKyVxh+m4NZ84xYA9y9vqErj/vIRgN3iJmAF&#10;wBKL9qpqVOC0wSo1WdUdsopwVRoZGNuqyWoatgIAgCUQPw/HfegIZcX96WjLig8VxyjDGGmYAlsA&#10;6/sHoQAWAMBGyZuz2tWL3hTcOqt+TRqVCMDnfW4E4NPqz1cjAAFWWBoVWIWtighcxbE6nzNCVRGu&#10;6nQ640ajMR0VmI65IgAArLD4cHDcg47JDj8Us5asCGVFOCuNOARYeQJYAAB8Tt6c1a5eJEdgK8Yg&#10;fpis62LWvnXmVAFrJDVUhTTuLx8BmD8OwApLowIjWJVCVhG4iuBVXVKgKpqs0qjAFLZyRQAA2DBx&#10;/zmasyKEdVZtoznreLLeTNapUwSsEgEsAADuSmrOyoNbqSVgvnEL4D4tGgEYvqu2RgACrKkYD5ja&#10;qyJYlUYGxrG6njOCVTEeMMJWk1WkUYERtnJFAADg13+krlbcX452rO+LWXNWNGj9Z3XMPWZg6Qhg&#10;AQDwEPLmrL3Jele9qN6qXkg3q8eunCrgF6SGqgh4Pqv20wjA/HEA1lgaFZgarfr9fjkcDssIW9X6&#10;A+2svaqINqtotYrAlZAVAADUJn6+j/vG8SHfNM7wbTH7UHCMNDyvHgN4mD+kBLAAAFhyeXNWp3px&#10;HfaqF9dhu3qBDay+RSMA29Xx+ccB2BApZBXNVdFgFeGqOBbNVrX+INpuj5vN5rjT6YzTqMDUaAUA&#10;ACyNmMgQ949TMCvGF/6lmLVnxbELpwiomwAWAADrJG/Omg9upcatNCoRuD8RmFoUoPpuweMAbLA0&#10;KrAKWxURuIr9OFaXaK6KBqsIW8V+hKzSMVcEAABWWtwvjuasuB8c94d/LGYBrTfVEswC7owAFgAA&#10;myw1Z8UL8XiDLQJbMQbxw2RdFz8dlQj83KIRgAfVyh8HgE/SqMAUtoo2q7pDVtFYFc1VEbKK/Wp8&#10;4DRs5YoAAMDGaVQr7g1HCCuasiKY9W6yXhWzBi2AWxHAAgCALxM11pfVfgpupdkz841bsMoiPNWt&#10;9heNAOwWNwErAFgoxgRW7VXTbYSs0rG6njOFrKK9arKKNCowwlauCAAA8AXi9Up8WDfu86Zxhm+L&#10;WXNWjDSMgJb7v8DiP0AEsAAA4M7lzVnzwa1e8dNRiXAf8hF/ecAqjrULIwAB+ArZqMBpuKrf75fD&#10;4XAatqr1B61Ze1URbVYxJrAaGzg9BgAAUJO4zxvhqxhnGMGsaM6KUNb31bG+UwSbTQALAAAeVt6c&#10;1a5euKcX9O+r/dS4BfOeVt8fnxsBmB4HgK8WowJTyCrCVRG8imO1/oDUbo+bzea40+mM06jACFpF&#10;4MoVAQAAlkh82DY+hJKCWefV9k21Lpwi2AwCWAAAsFov5sP8yMOt4qfBrUunaqXNN1SlANV31dYI&#10;QADuXASqskarohofOD1WlxSoirBVGhUoZAUAAKyJRrUikHVUzMYYxjbGGL6arFOnCNaLABYAAKyv&#10;1JwVwa14I7NfveiP0NZ18dPGLer322q7aARg/jgA1OLDhw/RXlWmsFW0WUWrVYSt6nrOCFbFeMAI&#10;Vk1WGh84bbRyRQAAgA0Ur7/ifm3cq40wVowwjGBWNGj9pTo2cJpgBf/nFsACAACKnzZnNYqbsFa4&#10;qm4KXHvx/zN5Q1UKULWr4/OPA0DtUqAqha36/X45HA6nowPrfN4qWDUdHRiBq9Ro5YoAAAB8sbhH&#10;G/df0zjDaMmKUNaP1bG+UwTLSwALAAC4rbw5az64dVXtN7P9VROBqUUBqu8WPA4A9y4bFThtsEpN&#10;VnWHrCJclUYGxjZarVLYCgAAgNrEvdZ4vZeCWdGSFa1ZEc46Lkw5gKUggAUAANR9cyA1Z80Ht95n&#10;v+Y+wlp5Q9Wzat8IQACWVhoVGGGrCFfFfhyr8zkjXNVsNsedTmecRgVG0CoCV64IAADAUmlU67yY&#10;BbJ+rLZvJ+tVIZgF90oACwAAWCYpjJUHt7aKxY1b4WCyutX+ohGA3erXAMBSilGB1cjAaLQq0n6E&#10;reqSAlURtkqjAlPYyhUBAABYedGWFfdXY2RhtGV9X9wEs36otsBd/48ngAUAACyZ3cn6XbX/pLgJ&#10;U/2+2u5M1stq/6TaRlDrvNq/Km4atfJ9AHgQMR4wglWp0SqNDIxjdT1nBKtiPGCErSbr076QFQAA&#10;wEaLD7jGvdQ0zvC0mI0y/LFaA6cIvo4AFgAAcF8iNBXhqd3iJkD1pFrhd9VjdYmA1nW1/67aXhc3&#10;wa18HwBuJQWqotFqNBqV/X6/HA6HZYSt6nzeqr1qOjowWq0iZBXHXBEAAABuIRqz4vVrGmP4rtpG&#10;OOtNMWvTAn6BABYAAPAt8gBVhKoiQJU3VOWPr5K8OStCWemTXyfZrzlx+QE2S7RXVaMCpw1WEa6K&#10;Y9FsVefzRriq2WyOO53Op5BVNFpF8AoAAABq1KhW3CONxqy4J5rGGb6arAunCGYEsAAAgEXSuL98&#10;BGDeUPV7p+iTCGf1qv0IbaVPg/WKxcEtAJZcGhVYha2KND6wzueMUFWEqyJk1Wg0pqMC0zFXBAAA&#10;gCUTbVnRmhX3QiOM9X0xG2cY+z9UW9is/ykEsAAAYGOkEYDhD9X2PkcAMpPCWBHOSiMP88atPLgF&#10;QE3SqMAUtoo2qwhcxX5dorEqmqui0Sr2q/GB07CVKwIAAMCaaBWz+5tpnGGsN9XXPxbufbKmBLAA&#10;AGC1RWDqd9V+GgEY8garJ07TyoqA1nW1/67aXheLg1sAzIkxgdFeFWGr2EbIKh2r6zlTyCraqyar&#10;SKMCI2zligAAALDBojErXo+nYNbb4iacFavvFLHKBLAAAGA5pQBVBKpeVvtGAPJL8jBWBLTmxx/m&#10;wS2AtZFGBaZGq36/Xw6Hw2nYqs7nrdqrimizijGBEbhKYSsAAADgizWqFfcuY3xhBLRinOHral04&#10;RawCASwAALg/eRtVGgEYIwEXBaygThHO6lX7EdpKny7Lxx+eOE3Askghq2iuigarCFfFsRgfWOfz&#10;Rriq2WyOO53OOI0KFLICAACAexEfrIrWrLh3GW1Z3xc3wawIar1ziliqb1gBLAAA+Cb5CMAIVz2t&#10;9lNDVR6wglWVwlgRzlo0/jAPbgF8tQhUZWGrohofOD1Wl2iuigarCFtVLVbjdMwVAQAAgKXUKmb3&#10;I9M4w1gR0DqutnDvBLAAAGCxCE1FeCofAZg3WBkBCIvlzVnpU2j5+MM8uAVsoDQqMIWtos0qWq0i&#10;bFXXc0ZjVTRXRbBqstL4wGnYyhUBAACAtRGNWXF/IQ9m/aWY3aeMrQ+RUhsBLAAANkkeoIpQVYSr&#10;8oaq/HGgfhHKus7258cf5sEtYIWkQFUKW/X7/dpDViGCVSlklUYFxjFXBAAAADZao1oRxIpQVgS0&#10;0jjDV8VszCF8EwEsAABW3edGAP6u+HnAClhdeXNWbNNNkXz84YnTBPcnGxU4DVdFyGo4HJbRaFXn&#10;81btVUWMDIwxgdXYwOkxAAAAgFuIexjRmhX3GiOMlQezfihuGv7h17+ZBLAAAFhSaQRg+EO1zRuq&#10;UsAKYF4EsnrZ/qLxh3lwC/gFMSowhawiXBXBqzhW53NGuKrZbI47nc44jQqMoFUErlwRAAAA4B60&#10;itn9w++LWWvW22odV8fgJwSwAAC4T4tGAIbfL3gc4L7kzVnpU235+MM8uAVrKUYFViMDI2xVpP0I&#10;W9UlBaoibJVGBQpZAQAAAEsuGrOiOStCWNGWFU1Zb4rZfcW/FD70ubEEsAAAuAspQBWBqjTuL2+o&#10;+r1TBKyJCGVdZ/vz4w/z4BYslQhZjUajMtqrIlgVbVbRahVhq7qeM4JVMR4wglWT9Wk/Gq1cEQAA&#10;AGCNNKoVQaxozErNWfH1q2I25pA1JoAFAMDnLBoBuFMsDlgB8HN5c1Zs002WfPzhidPEXUqBqhS2&#10;6vf75XA4nI4OrPN5o70qwlbRZhUhq9Ro5YoAAAAAGy7uyURrVtwbfF3cNGfFfgposQ4XWgALAGCj&#10;RGDqd9V+jPp7Wu2nhqo8YAXA/YlAVq/az8NaeYgrD26xwaK9qhoVOG2wSk1WdYesIlyVRgbGtmqy&#10;moatAAAAALi1VjG735fast4Ws2DW8WT96PSsFgEsAID1sGgE4JNq5Y8DsB5Sc1bcoEkjD/Pxh3lw&#10;ixWVRgVWYasiAldxrM7njFBVhKs6nc640WhMRwWmY64IAAAAwL2Ixqz4oF1qy/qh2o8PaP7J6VlO&#10;AlgAAMsrD1AtGgGYPw4AnxOhrOtqP680TyGuPLjFPUujAiNYlUJWEbiK4FVdUqAqmqzSqMAUtnJF&#10;AAAAAJZWo1pxjy8as1JzVnz9x0J7/oMSwAIAuF+fGwH4u+oxIwABeEh5c1aEstJNm3z84YnTdDsx&#10;HjC1V0WwKo0MjGN1PWcEq2I8YIStJqtIowIjbOWKAAAAAKyVuMcUrVkXxWyMYWrOinGG0Z7lw5f3&#10;cREEsAAA7kSEpiI89bkRgClgBQDrIgJZvWo/Qlv9bD+FuPLg1lpLowJTo1W/3y+Hw2EZYas6n7dq&#10;ryqizSparSJwJWQFAAAAQKVVzO7P/VcxC2VFQCuCWceT9aPTc3cEsAAAPi8PUEWoKgWofr/gcQDg&#10;l6XmrLjhkz51l4e18v2llEJW0VwVDVYRropj0WxV5/NGuKrZbI47nc6nkFVqtAIAAACArxCNWfHB&#10;wRTMSiMN4wOVf3J6bk8ACwDYRHmAan4EYP44APAwIqB1Xe2/q7bXxU1wK9+/c+/evTscDoet9+/f&#10;dz9+/Ni5vLzc6Xa7/2+EreoSoaoIV0XYqgpYjdMx3w4AAAAA3JNGtaIpK4JZKaAV9+j+WGxI2/3X&#10;EMACANZFGgEY/lBtd4qbcYBGAALAesqbsyKUlW4CnWS/5mT+Hzo/Pz8YDAZbvV5vGra6uro66Pf7&#10;3dFo1Jr/tePxuNje3v5/9vf3T7/lNxqNVdFcFSGr2K/GB07DVi4jAAAAAEss2rKiNeuimIWz8pGG&#10;PxQ1flhyVbR8jwAASywCU7+r9heNAMwDVgDAZtopbkLYh9nx//bhw4fi48ePxeXlZYwOjO2g3+9f&#10;T+zc5gnKsiwipPUlvzaFrKK9arKKNCowwlYuFQAAAAArKj5AGB987BSz9+by9+da1WMRyopRhtGW&#10;9Wqyzibrx005QQJYAMBDSAGq3WJxQ5URgADAFxkOh58CVhG26vV6n44t0Cq+8l5Io9H43dbW1v54&#10;PO7H6nQ6Ecy6mhy7jDGB1djAadgKAAAAADZIaqT/P6uVRGNWNGeltqyjaj/asv68bifBCEIA4K48&#10;qVZYNAIwfxwA4FbOz8+LvNFqMBhMj9Vpd3e3aDabRbfbLba2topHjx5Nv4616Lc4WdfV/rtqe13c&#10;1K/noxIBAAAAYFM1qhXjCyOYlZqz4j7a/7eq/1ECWADAL8lHAEZ46mm1bwQgAHDnIlAVwaqrq6tp&#10;2KoaGzhttKrL9vZ20W63p2GrGBl4cHAw/TqO1ygPY8WNpfQpwZNqmwe3AAAAAGATRFtWfPLxopiF&#10;s1JzVuxHY9ZSf7hRAAsANlOEpiI8lY8AzBuq8nGAAAB3JgWqUtgqvo5Wqwhb1SUaqyJgFaGqWBGy&#10;SsdWQISzetV+3GTqV/u94ufBLQAAAABYR61idl/s+2LWlhUN9K8m67hYkntjAlgAsD7yAFWEquId&#10;RSMAAYB7l48KjLBVr9ebbuPrOkWwKoWsdnZ2PjVabZh0wynCWYvGH+bBLQAAAABYZdGYFc1Z/1HM&#10;mrMinBXNWRHM+vE+fyMCWACw/NK4v3wEYN5Q9XunCAC4bylQlYet0sjAOqUmq9imUYGxH41W3FoE&#10;tK6r/XfVNh9/mAe3AAAAAGBVpGDW62I2xjA1Z0Uw6091PKEAFgA8jDQCMPyh2hoBCAAsnTQq8Orq&#10;ahquiv04VqcUqOp2u59GBaawFQ8mD2PFN8D8+MM8uAUAAAAAy6hRrQhlxQcSU3PW28n6Y/ENzfEC&#10;WABwdyIw9btqP40ADKmhKh8HCACwNFJ7VYSsYpuarKLlqi4RpopQVYSr0qjAFLZi5eVhrdj2q/18&#10;/OGJ0wQAAADAkoi2rGjNivtY0Zb1Q3HTnBX7v/rBQwEsAPh1KUAV7wamAJURgADASkmjAlOjVQSs&#10;4us4XpcUqIqwVaydnZ1PIwOhEoGsXra/aPxhHtwCAAAAgPvUqrbRlnVW3DRnxf6P6RcJYAGwqfJx&#10;f2kEYN5QZQQgALByUsgqtVf1er3pNr6uU7RXRYtVPiowjkEN8uasd9U2H3+YB7cAAAAAoC7RmBXN&#10;Wa8n61QAC4B1ko8AjHDV02rfCEAAYG2kQFUetopGq2i2qvUHrd3daaNVt9v9FLJKx2BJxf8U19n+&#10;/PjDPLgFAAAAAF9NAAuAVRChqQhP5SMA8wYrIwABgLWTRgVeXV1Nw1ax6g5ZRagqwlURskrjA1PY&#10;CtZc3pwV2361n48/PHGaAAAAAFik5RQA8EDyAFWEqiJclTdU5Y8DAKylNCowglUpZJWO1SWFrCJc&#10;FWMDY1RgClvBBtup1peIQFav2s/DWnmIKw9uAQAAALDmBLAAuGupjSofARhjAecDVgAAGyEfFZgC&#10;VvF17NclBaoibBVrZ2fnU9gK+GZxP+3wFr8+NWdFICvV2OXjD/PgFgAAAAArSAALgC+RRgCGP1Tb&#10;vKEqBawAADZSNFZFsCq1V/V6vU/H6hSBqghW5aMCYz8CWMDSyMNa/8ev/NoIZV1X+++y4ynElQe3&#10;AAAAAFgS5Xg8/t9OA8BGWjQCMPx+weMAABsvBaryRqvBYDAdH1inFKjqdrufmq2ErIDip81Z8QdR&#10;GnmYjz88+f/Zu5vdyNEjDaMqoDb0gou2Uatet++sL92ANxJALyggG9D4zWFkRVenLClLn5Q/5wAE&#10;P1LCYJAbl6SnI3xMAAAAAOOZgAVwfSqgSlBV6/76hKrffEQAAM9LUJWwal3XfWxVawMTYI2SyVWZ&#10;YFVrA/tEK4BnTHffJxW/tBIxQdaynRNtPbZzRVw93AIAAADgDQRYAJfh2ArA6e54YAUAwAsqqKrY&#10;Ks+ZapXYapSaXpWoKlfWB9Y7gMHyO8Bf3vD9NTkrQVaN+euxVj8DAAAA3DwBFsDnyV/aft3OWfX3&#10;j+1cE6p6YAUAwBv1VYGJrZZlGR5ZRcKqiqymabr7+vXr/h3ABemx1rcXvjeB1m47P2z33d33cKuf&#10;AQAAAK6SAAvg/R1bAfj37epfBwDgJyWsSmBVsVUiq3o3UoKqhFV9VWDOmWgFcGN6YfrSlK0+OStR&#10;Vq08vG/fc+8jBQAAAC7Nl6enp999DAAv6gFVoqrEVX1CVf86AADvLKsC+0SrrA3Mu5EqqJrn+bAq&#10;sGIrAIZLnLVs50Rbj9t5ufsebvUzAAAAwKcxAQu4Zc+tAPz17q+BFQAAg9Ukq3Vd9/dctT5wlMRU&#10;iaoSV9WqQJEVwFnI7y1/ecP31+SsBFlV6PaJW/0MAAAA8K4EWMA1SjQ1bed/bvc+oaoCKwAAPlgF&#10;VZlelSlWec5Uq8RWo9T0qkRVuaZpOqwMBOBq9Fjr2wvfm0Brt50ftvvu7ni4BQAAAPAiARZwKY6t&#10;AIzfjnwdAIBP1FcFJrZalmV/z/NImV6VKVYJqxJZ1UQrAPjxfzLa+aUpWz3GSqBVKw9r4lYPtwAA&#10;AIAb9eXp6el3HwPwiXpA9eMKwP51AADOSAVVPbaqlYEj1SSr3GtVYM6ZcgUAnyxx1rKdE209bufl&#10;7q/hFgAAAHBFTMACRji2AnDa3ocVgAAAF6JWBa7rug+scuXdSImqElfN83xYH1ixFQCcsfyu9Zc3&#10;fH/FWImzjq0/7OEWAAAAcOa/FAB4jQRTv27nYysAe2AFAMAFqVWBCasqsqp3o1RklbiqVgVWbAUA&#10;N6LHWt9e+N4EWrvt/LDd+/rDHm4BAAAAH0yABVRAlb90VUD19+3qXwcA4ILVqsCaaJXAKs95P0oF&#10;VYmtck3TdIitAIA36f/j+dKUrR5jJdD6cf1hD7cAAACAd/Dl6enpdx8DXJ0eUB1bAdi/DgDAlajI&#10;qqZXLcuyv+d5pARVCav6qkCRFQBchB5r5f64nfv6w3sfEwAAAPxvJmDB5egrABNP/WM7/7p9zQpA&#10;AIAbUEFVj60y0SqTrYb+Y/Rvf9tPtJrn+RBZ1TsA4GJN2/UaCbKWdj62/rCHWwAAAHAzBFjw+RJN&#10;5Rddz60ArMAKAIAbUqsC13Xdx1a5arLVKImqElfV2sA+0QoAuHn5XXJff/jthe/vk7Metntff9jD&#10;LQAAALj4H5qB99cDqkRVP06osgIQAIBDUFWxVZ5HR1aZWJWwKlfWBmZVYL0DAHhHvzxzPiZR1q6d&#10;f1x/2MMtAAAAODtfnp6efvcxwKv9tt2PrQDsXwcAgL2+KrCmWOU551EqqMrkqlzTNB1iKwCAC9cn&#10;Z+X+uJ37+sN7HxMAAAAfyQQs+L4CMP653a0ABADg1TKxqgKrxFXLshzejZSgKmFVXxWYcwIsAIAr&#10;Nd19/13eSxJkLdu5x1o94urhFgAAAJxEgMW1SjD163auFYBRE6r6OkAAAHiVrArsE62yNjDvhv7D&#10;dguq5nk+TLaq2AoAgP8pv//+5Q3fX5OzEmTVP/L6+sMebgEAAMCffgCFS1IBVYKqCqisAAQA4N0k&#10;qEpYta7rPraqtYGZaDVKYqpEVYmralWgyAoA4MP1WOvbS/9svPv/OCse2vuKuHq4BQAAwJX78vT0&#10;9LuPgU/W1/3VCsA+oap/HQAAfloFVRVb5TlTrRJbjVLTqxJV5UpkVe8AALhqfXJWoqxaedjXH977&#10;mAAAAC6XCViM0lcAJp76x3a2AhAAgA/RVwUmtlqWZXhkFQmrKrKapukw0QoAgJs1bVe8tBIxQday&#10;nRNtPbZzRVw93AIAAOAMCLB4q0RT+WVBXwHYJ1T1dYAAADBUwqoEVj22qpWBI9Ukq9xrVWDOmWgF&#10;AAA/Ib+z/+UN31+TsxJk1crDHmv1MwAAAAN/mIMeUCWqSkBlBSAAAGejVgWu67qPq3LOu5EqqJrn&#10;+bAqsGIrAAA4Ez3W+vbSP6v/e+2288N23919D7f6GQAAgDcQYF23WvfXVwDWhCorAAEAOCs1vSqR&#10;Ve41ySpTrkZJTJWoKnFVrQqs2AoAAK5M34v90pStPjkrUVatPLxv33PvIwUAAPh/X56enn73MVyU&#10;WgEY/9zuVgACAHARalVgTbRKYJXnvB+lgqrEVrmmaTqsDAQAAH5a4qxlOyfaetzOy933cKufAQAA&#10;ro4JWOchf/n5dTvXCsDoE6ysAAQA4CJUZFXTq5Zl2d/zPFKmV2WKVV8VmHcAAMBQ+TvDL2/4/pqc&#10;lSCrVh72iVv9DAAAcDE/GDFOBVQJqmrdX59Q9ZuPCACAS1RBVY+tMtEqk61GSlyViVbzPB8iq3oH&#10;AABchB5rfXvhe/MDxm47P2z33d3xcAsAAODTCLDerk+jqhWAWQl4LLACAICLVqsC13Xdx1a5RkdW&#10;iaoSVyWyqvWBFVsBAAA3pY+0fWnKVo+x8kNLrTysiVs93AIAAHhXX56enn73MfxpBWDiqn9s55pQ&#10;1QMrAAC4KrUqMGFVRVb1bpSKrBJXZW1gVgVWbAUAADBY4qxlOyfaetzOy91fwy0AAIAXXfsErGMr&#10;APsEKysAAQC4CX1VYAVWec55lAqqElvlmqbpEFsBAAB8ovxt5Jc3fH/FWImzjq0/7OEWAABwoz9k&#10;XJoeUCWqSlzVJ1T1rwMAwM3IxKqEVTW9almWw7uRElQlrOqrAnNOgAUAAHAFeqz17YXvTaC1284P&#10;272vP+zhFgAAcCXOJcB6bgXgr3d/DawAAOBmVVDVJ1r98ccf+/WBQ//BvgVV8zwfJluJrAAAAP6i&#10;j/x9acpWj7HyQ92P6w97uAUAAJyxL09PT78P/L+faGrazv/c7n1CVQVWAABAk6AqYdW6rvvYqtYG&#10;JsAaJZOrMsGq1gb2iVYAAAB8qh5r5f64nfv6w3sfEwAAfI5TJmAdWwEYvx35OgAA8IwKqiq2ynOm&#10;WiW2GqWmVyWqypX1gfUOAACAszXdff8P3l+SIGtp52PrD3u4BQAA/KQeYFVAlb+81Lq/PqHqNx8X&#10;AAC8TV8VmNhqWZbhkVUkrKrIapqmu69fv+7fAQAAcPXyt5++/vDbC9/fJ2c9bPe+/rCHWwAAwBFZ&#10;QfjkYwAAgNMlrEpgVbFVIqt6N1KCqoRVfVVgzploBQAAAAMkytq184/rD3u4BQAAN0OABQAAr5RV&#10;gX2iVdYG5t1IFVTN83xYFVixFQAAAJyxPjkr98ft3Ncf3vuYAAC4BgIsAABoapLVuq77e65aHzhK&#10;YqpEVYmralWgyAoAAIAbkiBr2c491uoRVw+3AADgrAiwAAC4ORVUZXpVpljlOVOtEluNUtOrElXl&#10;mqbpsDIQAAAAeJOanJUgq0ZT9/WHPdwCAIDhBFgAAFylviowsdWyLPt7nkfK9KpMsUpYlciqJloB&#10;AAAAnyJR1m47P7T3FXH1cAsAAE4iwAIA4GJVUNVjq1oZOFJNssq9VgXmnClXAAAAwMXqk7MSZdXK&#10;w77+8N7HBADAjwRYAACcvVoVuK7rPrDKlXcjVVA1z/NhfWDFVgAAAMDNS5C1bOdEW4/tXBFXD7cA&#10;ALhiAiwAAM5CrQpMWFWRVb0bJTFVoqrEVbUqsGIrAAAAgHdUk7MSZNV/VdZjrX4GAODCCLAAAPgw&#10;tSqwJlolsMpz3o9SQVViq1zTNB1iKwAAAIAzlEBrt50ftvvu7nu41c8AAJwBARYAAO+qIquaXrUs&#10;y/6e55ESVCWs6qsCRVYAAADAleuTsxJl1crD+/Y99z4mAICxBFgAALxZBVU9tspEq0y2GilxVSZa&#10;zfN8iKzqHQAAAAD/U+KsZTsn2nrczsvd93CrnwEAeCUBFgAAz6pVgeu67mOrXDXZapREVYmram1g&#10;n2gFAAAAwIepyVkJsuq/uusTt/oZAOCmCbAAAG5cBVUVW+V5dGSViVUJq3JlbWBWBdY7AAAAAC5O&#10;Aq3ddn7Y7ru74+EWAMDVEWABANyAviqwpljlOedRKqjK5Kpc0zQdYisAAAAAblaPsRJo1crDmrjV&#10;wy0AgIsgwAIAuBKZWFWBVeKqZVkO70ZKUJWwqq8KzDkBFgAAAAD8hMRZy3ZOtPW4nZe7v4ZbAACf&#10;RoAFAHBhsiqwT7TK2sC8G6mCqnme/7Q+UGQFAAAAwBmpGCtx1rH1hz3cAgB4NwIsAIAzlKAqYdW6&#10;rvvYqtYGZqLVKJlclQlWCatqVWBNtAIAAACAK5NAa7edH7Z7X3/Ywy0AgP9JgAUA8EkqqKrYKs+Z&#10;apXYapSaXpWoKlciq3oHAAAAABzVY6wEWj+uP+zhFgBwgwRYAAAD9VWBia2WZRkeWUXCqoqspmk6&#10;TLQCAAAAAIbqsVbuj9u5rz+89zEBwHURYAEA/KSEVQmsemxVKwNHqklWudeqwJwz0QoAAAAAOHsJ&#10;spZ2Prb+sIdbAMCZEmABALxSrQpc13UfV+WcdyNVUDXP82FVYMVWAAAAAMBN6ZOzHrZ7X3/Ywy0A&#10;4AMJsAAAmppelcgq95pklSlXoySmSlSVuKpWBVZsBQAAAABwgkRZu3b+cf1hD7cAgJ8kwAIAbk4F&#10;VTXRKs9ZHZjYapQKqhJb5Zqm6bAyEAAAAADgE/XJWbk/bue+/vDexwQAzxNgAQBXKTFVoqqKrZZl&#10;2d/zPFKmV2WKVcKqRFY10QoAAAAA4AokyFra+dj6wx5uAcBNEGABABergqoeW2WiVSZbjZS4KhOt&#10;5nnerw6sSVZ5BwAAAADAQU3O6rFWX3/Ywy0AuFgCLADg7NWqwHVd97FVrtGRVaKqxFWJrGp9YMVW&#10;AAAAAAC8u/zSd7edH9r7irh6uAUAZ0WABQCchVoVmLCqIqt6N0pFVomralVgxVYAAAAAAJytPjkr&#10;UVatPOzrD+99TAB8FAEWAPBh+qrACqzynPMoFVQltso1TdMhtgIAAAAA4OolyFq2c6Ktx3auiKuH&#10;WwDwZgIsAOBdZWJVwqqaXrUsy+HdSAmqElb1VYEiKwAAAAAA3qgmZyXIqpWHff1hD7cAYE+ABQC8&#10;WQVVfaLVH3/8sV8fOFLiqky0muf5MNmq3gEAAAAAwAfLL8V32/mhva+Iq4dbAFwxARYA8PxPjv/5&#10;zz6sWtd1H1vV2sAEWKNkclUmWNXawD7RCgAAAAAALlSfnJUoq1Ye3rfvufcxAVwmARYA3LgKqiq2&#10;6usDR+nTq7I2MKsC6x0AAAAAANy4xFnLdk609bidl7vv4VY/A/DJBFgAcAP6qsCEVcuy7J/zfqSE&#10;VZlclWuapkNsBQAAAAAAvJuanJUgq1Ye9olb/QzAAAIsALgSCasSWFVslciq3o2UoCphVV8VmHMm&#10;WgEAAAAAAGclgdZuOz9s993d93CrnwF4JQEWAFzaT0b/+c+fJlplbWDejVRB1TzPh1WBFVsBAAAA&#10;AABXqU/Oyh8iauXhffueex8TgAALAM5SgqqEVeu67mOrXLU+cJTEVImqElfVqkCRFQAAAAAA8AqJ&#10;s5btnGjrcTsvd8fDLYCrIsACgE9SQVXFVnnOVKvEVqPU9KpEVbkSWdU7AAAAAACAD1IxVuKsWvPR&#10;J271cAvg7AmwAGCgviowsdWyLPt7nkdKWJUpVgmrpmk6TLQCAAAAAAC4MAm0dtv5Ybvv7o6HWwCf&#10;QoAFAD+pgqoeW9XKwJFqklXutSow50y0AgAAAAAAuEE9xkqg9eP6wx5uAbwbARYAvFKtClzXdR9X&#10;5Zx3I1VQNc/zYVVgxVYAAAAAAACcLHHWsp0TbT1u577+8N7HBLyGAAsAmloVmLAqU6xqklXejZKY&#10;KlFV4qpaFVixFQAAAAAAAGehYqzEWcfWH/ZwC7gxAiwAbk6tCqyJVgms8pz3o1RQldgq1zRNh9gK&#10;AAAAAACAq9InZz1s977+sIdbwBUQYAFwlSqyqulVy7Ls73keKUFVwqq+KlBkBQAAAAAAwDMSZe3a&#10;+cf1hz3cAs6UAAuAi1VBVY+tMtEqk61GSlyViVbzPB8iq3oHAAAAAAAAg/TJWbk/bue+/vDexwQf&#10;T4AFwNmrVYHruu5jq1yjI6tEVYmrElnV+sCKrQAAAAAAAODMJcha2vnY+sMebgE/QYAFwFmoVYEV&#10;W+W53o1SYVWurA3MqsB6BwAAAAAAADekT8562O59/WEPt4AfCLAA+DB9VWDOuec551EqqMrkqlzT&#10;NB1iKwAAAAAAAODNEmXttvNDe18RVw+34CYIsAB4V5lY1adXLctyeDdSgqqEVX1VYM4JsAAAAAAA&#10;AIBP0SdnJcqqlYd9/eG9j4lLJ8AC4CRZFdgnWmVtYN6NVEHVPM9/Wh8osgIAAAAAAICLlyBr2c6J&#10;th7buSKuHm7B2RBgAfCsBFUJq9Z13cdWtTYwE61GyeSqTLBKWFWrAmuiFQAAAAAAAMCmJmclyKpJ&#10;EX39YQ+3YCgBFsCNq6CqYqs8Z6pVYqtRanpVoqpciazqHQAAAAAAAMA7S5S1284P7X1FXD3cgjcT&#10;YAHcgL4qMLHVsizDI6tIWFWR1TRNh4lWAAAAAAAAAGeqT85KlFUrD+/b99z7mOgEWABXImFVAquK&#10;rRJZ1buRElQlrMr0qloVmHMmWgEAAAAAAABcscRZy3ZOtPW4nZe77+FWP3OlBFgAF6ZWBa7ruo+r&#10;cs67kSqomuf5sCqwYisAAAAAAAAAXqUmZyXIqj/y9olb/cwFEWABnKGaZJXIKvdctT5wlMRUiaoS&#10;V9WqwIqtAAAAAAAAAPhQCbR22/lhu+/uvodb/cwnE2ABfJIKqmqiVZ6zOjCx1SgVVCW2yjVN02Fl&#10;IAAAAAAAAAAXqU/OSpRVKw/v2/fc+5jGEWABDJSYKlFVxVbLsuzveR4p06syxSphVSKrmmgFAAAA&#10;AAAAwE1LnLVs50Rbj9t5uTsebvEKAiyAn1RBVY+tMtEqk61GSlyViVbzPO9XB9Ykq7wDAAAAAAAA&#10;gHdQMVbirPojeJ+41cOtmyXAAnilWhW4rus+tso1OrJKVJW4KpFVrQ+s2AoAAAAAAAAAzkj+gL7b&#10;zg/bfXd3PNy6KgIsgKZWBSasqsiq3o1SkVXiqloVWLEVAAAAAAAAAFyhHmMl0Ppx/WEPt86eAAu4&#10;ObUqsCZaJbDKc96PUkFVYqtc0zQdYisAAAAAAAAA4FmJs5btnGjrcTv39Yf3n/n/oAALuEqZWJWw&#10;qqZXLctyeDdSgqqEVX1VoMgKAAAAAAAAAD5MxViJs46tP+zh1rsQYAEXq4KqmmiVcyZaZbLVSImr&#10;MtFqnufDZKt6BwAAAAAAAABcjD4562G79/WHPdx6lgALOHu1KnBd131slasmW42SyVWZYFVrA/tE&#10;KwAAAAAAAADg5iTK2rXzYf2hAAs4CxVUVWzV1weO0qdXZW1gVgXWOwAAAAAAAACA1xBgAR+mrwpM&#10;WLUsy/4570epoCqTq3JN03SIrQAAAAAAAAAAfpYAC3hXCasSWFVslciq3o2UoCphVV8VmHMCLAAA&#10;AAAAAACAUQRYwEmyKrBPtMrawLwbqYKqeZ4Pk60qtgIAAAAAAAAA+AwCLOBZCaoSVq3ruo+tctX6&#10;wFESUyWqSlxVqwJFVgAAAAAAAADAuRJgwY2roKpiqzxnqlViq1FqelWiqlyJrOodAAAAAAAAAMAl&#10;EWDBDeirAhNbLcuyv+d5pIRVmWKVsGqapsNEKwAAAAAAAACAayHAgitRQVWPrWpl4Eg1ySr3WhWY&#10;cyZaAQAAAAAAAABcOwEWXJhaFbiu6z6uyjnvRqqgap7nw6rAiq0AAAAAAAAAAG6ZAAvOUK0KTFiV&#10;KVY1ySrvRklMlagqcVWtCqzYCgAAAAAAAACA4wRY8ElqVWBNtEpglee8H6WCqsRWuaZpOqwMBAAA&#10;AAAAAADg7QRYMFBFVjW9almW/T3PI2V6VaZY9VWBeQcAAAAAAAAAwPsSYMFPqqCqx1aZaJXJViMl&#10;rspEq3meD5FVvQMAAAAAAAAA4GMIsOCValXguq772CrX6MgqUVXiqkRWtT6wYisAAAAAAAAAAD6f&#10;AAuaWhVYsVWe690oFVblytrArAqsdwAAAAAAAAAAnDcBFjenrwrMOfc85zxKBVWZXJVrmqZDbAUA&#10;AAAAAAAAwOUSYHGVMrGqT69aluXwbqQEVQmr+qrAnBNgAQAAAAAAAABwfQRYXKwKqvpEq6wNzPrA&#10;kSqomuf5T+sDRVYAAAAAAAAAALdHgMXZS1CVsGpd131sVWsDE2CNkslVmWBVawP7RCsAAAAAAAAA&#10;ACgCLM5CBVUVW+U5U60SW41S06sSVeXK+sB6BwAAAAAAAAAAryHA4sP0VYGJrZZlGR5ZRcKqiqym&#10;abr7+vXr/h0AAAAAAAAAAPwsARbvKmFVAquKrRJZ1buRElQlrOqrAnPORCsAAAAAAAAAABhFgMVJ&#10;alXguq77uCrnvBupgqp5ng+rAiu2AgAAAAAAAACAzyDA4lk1ySqRVe65an3gKImpElUlrqpVgRVb&#10;AQAAAAAAAADAuRFg3bgKqmqiVZ6zOjCx1SgVVCW2yjVN02FlIAAAAAAAAAAAXBIB1g1ITJWoqmKr&#10;ZVn29zyPlOlVmWKVsCqRVU20AgAAAAAAAACAayHAuhIVVPXYqlYGjlSTrHLP6sA6Z8oVAAAAAAAA&#10;AABcOwHWhalVgeu67gOrXHk3UqKqxFXzPB/WB1ZsBQAAAAAAAAAAt0yAdYZqVWDCqoqs6t0oFVkl&#10;rqpVgRVbAQAAAAAAAAAAxwmwPkmtCqyJVgms8pz3o1RQldgq1zRNh9gKAAAAAAAAAAB4OwHWQJlY&#10;lbCqplcty3J4N1KCqoRVfVWgyAoAAAAAAAAAAN6fAOsnVVBVE61yzkSrTLYaKXFVJlrN83yYbFXv&#10;AAAAAAAAAACAjyHAeqVaFbiu6z62ylWTrUbJ5KpMsKq1gX2iFQAAAAAAAAAA8PkEWE0FVRVb9fWB&#10;o/TpVVkbmFWB9Q4AAAAAAAAAADhvNxdg9VWBNcUqzzmPUkFVJlflmqbpEFsBAAAAAAAAAACX6yoD&#10;rEysqsAqcdWyLId3IyWoSljVVwXmnAALAAAAAAAAAAC4PhcdYGVVYJ9olbWBeTdSBVXzPB8mW1Vs&#10;BQAAAAAAAAAA3JazD7ASVCWsWtd1H1vV2sBMtBolMVWiqsRVtSpQZAUAAAAAAAAAAPzoLAKsCqoq&#10;tspzplolthqlplclqsqVyKreAQAAAAAAAAAAvMaHBVh9VWBiq2VZ9vc8j5SwKlOsElZN03SYaAUA&#10;AAAAAAAAAPCz3jXAqqCqx1a1MnCkmmSVe60KzDkTrQAAAAAAAAAAAEY5KcCqVYHruu7jqpzzbqQK&#10;quZ5PqwKrNgKAAAAAAAAAADgMzwbYNX0qkRWudckq0y5GiUxVaKqxFW1KrBiKwAAAAAAAAAAgHNz&#10;CLAeHh7u/v3vf+9XBya2GqWCqsRWuaZpOqwMBAAAAAAAAAAAuCRf+8N7rhHM9KpMseqrAvMOAAAA&#10;AAAAAADgWhwCrMRSb5W4KhOt5nk+RFb1DgAAAAAAAAAA4NodqqvnplMlqkpclciq1gdWbAUAAAAA&#10;AAAAAHDLvjz9Vz3861//2t8TY1VsBQAAAAAAAAAAwHF/CrAAAAAAAAAAAAB4PQEWAAAAAAAAAADA&#10;iQRYAAAAAAAAAAAAJxJgAQAAAAAAAAAAnEiABQAAAAAAAAAAcCIBFgAAAAAAAAAAwIkEWAAAAAAA&#10;AAAAACcSYAEAAAAAAAAAAJxIgAUAAAAAAAAAAHAiARYAAAAAAAAAAMCJBFgAAAAAAAAAAAAnEmAB&#10;AAAAAAAAAACcSIAFAAAAAAAAAABwIgEWAAAAAAAAAADAiQRYAAAAAAAAAAAAJxJgAQAAAAAAAAAA&#10;nEiABQAAAAAAAAAAcCIBFgAAAAAAAAAAwIkEWAAAAAAAAAAAACcSYAEAAAAAAAAAAJxIgAUAAAAA&#10;AAAAAHAiARYAAAAAAAAAAMCJBFgAAAAAAAAAAAAnEmABAAAAAAAAAACcSIAFAAAAAAAAAABwIgEW&#10;AAAAAAAAAADAiQRYAAAAAAAAAAAAJxJgAQAAAAAAAAAAnEiABQAAAAAAAAAAcCIBFgAAAAAAAAAA&#10;wIn+T4ABAE35+RB1xcKhAAAAAElFTkSuQmCCUEsDBBQABgAIAAAAIQD1ompa2QAAAAYBAAAPAAAA&#10;ZHJzL2Rvd25yZXYueG1sTI9Bb8IwDIXvk/YfIk/abaRlG9u6pgihcUYULtxC4zXVEqdqApR/P7PL&#10;uFh+etZ7n8v56J044RC7QArySQYCqQmmo1bBbrt6egcRkyajXSBUcMEI8+r+rtSFCWfa4KlOreAQ&#10;ioVWYFPqCyljY9HrOAk9EnvfYfA6sRxaaQZ95nDv5DTLZtLrjrjB6h6XFpuf+ui5N67fvpz068u4&#10;ssvFc+j2uKmVenwYF58gEo7p/xiu+IwOFTMdwpFMFE4BP5L+5tXLX6esD7x95C8gq1Le4le/AAAA&#10;//8DAFBLAwQUAAYACAAAACEAqiYOvrwAAAAhAQAAGQAAAGRycy9fcmVscy9lMm9Eb2MueG1sLnJl&#10;bHOEj0FqwzAQRfeF3EHMPpadRSjFsjeh4G1IDjBIY1nEGglJLfXtI8gmgUCX8z//PaYf//wqfill&#10;F1hB17QgiHUwjq2C6+V7/wkiF2SDa2BSsFGGcdh99GdasdRRXlzMolI4K1hKiV9SZr2Qx9yESFyb&#10;OSSPpZ7Jyoj6hpbkoW2PMj0zYHhhiskoSJPpQFy2WM3/s8M8O02noH88cXmjkM5XdwVislQUeDIO&#10;H2HXRLYgh16+PDbcAQAA//8DAFBLAQItABQABgAIAAAAIQCxgme2CgEAABMCAAATAAAAAAAAAAAA&#10;AAAAAAAAAABbQ29udGVudF9UeXBlc10ueG1sUEsBAi0AFAAGAAgAAAAhADj9If/WAAAAlAEAAAsA&#10;AAAAAAAAAAAAAAAAOwEAAF9yZWxzLy5yZWxzUEsBAi0AFAAGAAgAAAAhABGCvKKKBQAAghsAAA4A&#10;AAAAAAAAAAAAAAAAOgIAAGRycy9lMm9Eb2MueG1sUEsBAi0ACgAAAAAAAAAhAJsbFBFoZAAAaGQA&#10;ABQAAAAAAAAAAAAAAAAA8AcAAGRycy9tZWRpYS9pbWFnZTEucG5nUEsBAi0AFAAGAAgAAAAhAPWi&#10;alrZAAAABgEAAA8AAAAAAAAAAAAAAAAAimwAAGRycy9kb3ducmV2LnhtbFBLAQItABQABgAIAAAA&#10;IQCqJg6+vAAAACEBAAAZAAAAAAAAAAAAAAAAAJBtAABkcnMvX3JlbHMvZTJvRG9jLnhtbC5yZWxz&#10;UEsFBgAAAAAGAAYAfAEAAINuAAAAAA==&#10;">
                     <v:shape id="Rectángulo 51" o:spid="_x0000_s1027" style="position:absolute;width:73152;height:11303;visibility:visible;mso-wrap-style:square;v-text-anchor:middle" coordsize="7312660,1129665" o:gfxdata="UEsDBBQABgAIAAAAIQDb4fbL7gAAAIUBAAATAAAAW0NvbnRlbnRfVHlwZXNdLnhtbHyQz07DMAyH&#10;70i8Q+QralM4IITa7kDhCAiNB7ASt43WOlEcyvb2pNu4IODoPz9/n1xv9vOkForiPDdwXVagiI23&#10;jocG3rdPxR0oScgWJ8/UwIEENu3lRb09BBKV0ywNjCmFe63FjDSjlD4Q50nv44wpl3HQAc0OB9I3&#10;VXWrjedEnIq03oC27qjHjympx31un0wiTQLq4bS4shrAECZnMGVTvbD9QSnOhDInjzsyuiBXWQP0&#10;r4R18jfgnHvJr4nOknrFmJ5xzhraRtHWf3Kkpfz/yGo5S+H73hkquyhdjr3R8m2lj09svwAAAP//&#10;AwBQSwMEFAAGAAgAAAAhAFr0LFu/AAAAFQEAAAsAAABfcmVscy8ucmVsc2zPwWrDMAwG4Ptg72B0&#10;X5TuUMaI01uh19I+gLGVxCy2jGSy9e1nemrHjpL4P0nD4SetZiPRyNnCruvBUPYcYp4tXC/Htw8w&#10;Wl0ObuVMFm6kcBhfX4Yzra62kC6xqGlKVgtLreUTUf1CyWnHhXKbTCzJ1VbKjMX5LzcTvvf9HuXR&#10;gPHJNKdgQU5hB+ZyK23zHztFL6w81c5zQp6m6P9TMfB3PtPWFCczVQtB9N4U2rp2HOA44NMz4y8A&#10;AAD//wMAUEsDBBQABgAIAAAAIQDYfN7+xgAAANwAAAAPAAAAZHJzL2Rvd25yZXYueG1sRI9Ba8Mw&#10;DIXvg/0Ho8Fuq7NCR8nqljEoDTusrO2hu4lYjdPFdrC1NP331WGwm8R7eu/TYjX6Tg2UchuDgedJ&#10;AYpCHW0bGgOH/fppDiozBotdDGTgShlWy/u7BZY2XsIXDTtulISEXKIBx9yXWufakcc8iT0F0U4x&#10;eWRZU6NtwouE+05Pi+JFe2yDNDjs6d1R/bP79Qa2H8O84uuU0qc7btapmp15823M48P49gqKaeR/&#10;8991ZQV/JvjyjEyglzcAAAD//wMAUEsBAi0AFAAGAAgAAAAhANvh9svuAAAAhQEAABMAAAAAAAAA&#10;AAAAAAAAAAAAAFtDb250ZW50X1R5cGVzXS54bWxQSwECLQAUAAYACAAAACEAWvQsW78AAAAVAQAA&#10;CwAAAAAAAAAAAAAAAAAfAQAAX3JlbHMvLnJlbHNQSwECLQAUAAYACAAAACEA2Hze/sYAAADcAAAA&#10;DwAAAAAAAAAAAAAAAAAHAgAAZHJzL2Rvd25yZXYueG1sUEsFBgAAAAADAAMAtwAAAPoCAAAAAA==&#10;" path="m,l7312660,r,1129665l3619500,733425,,1091565,,xe" fillcolor="#4472c4 [3204]" stroked="f" strokeweight="1pt">
                       <v:stroke joinstyle="miter"/>
                       <v:path arrowok="t" o:connecttype="custom" o:connectlocs="0,0;7315200,0;7315200,1130373;3620757,733885;0,1092249;0,0" o:connectangles="0,0,0,0,0,0"/>
@@ -1867,6 +1867,678 @@
       <w:r>
         <w:t>Llevar a cabo un buen manejo de la seguridad de datos.</w:t>
       </w:r>
+    </w:p>
+    <w:p>
+      <w:pPr>
+        <w:rPr>
+          <w:rFonts w:ascii="Arial" w:hAnsi="Arial" w:cs="Arial"/>
+          <w:b/>
+          <w:bCs/>
+          <w:sz w:val="28"/>
+          <w:szCs w:val="28"/>
+        </w:rPr>
+      </w:pPr>
+      <w:r>
+        <w:rPr>
+          <w:rFonts w:ascii="Arial" w:hAnsi="Arial" w:cs="Arial"/>
+          <w:b/>
+          <w:bCs/>
+          <w:sz w:val="28"/>
+          <w:szCs w:val="28"/>
+        </w:rPr>
+        <w:lastRenderedPageBreak/>
+        <w:t>Estrategia de replicación</w:t>
+      </w:r>
+    </w:p>
+    <w:p>
+      <w:pPr>
+        <w:rPr>
+          <w:rFonts w:ascii="Arial" w:hAnsi="Arial" w:cs="Arial"/>
+          <w:sz w:val="24"/>
+          <w:szCs w:val="24"/>
+        </w:rPr>
+      </w:pPr>
+      <w:r>
+        <w:rPr>
+          <w:rFonts w:ascii="Arial" w:hAnsi="Arial" w:cs="Arial"/>
+          <w:sz w:val="24"/>
+          <w:szCs w:val="24"/>
+        </w:rPr>
+        <w:t xml:space="preserve">Como estrategia visualizamos primero obtener las </w:t>
+      </w:r>
+      <w:r>
+        <w:rPr>
+          <w:rFonts w:ascii="Arial" w:hAnsi="Arial" w:cs="Arial"/>
+          <w:sz w:val="24"/>
+          <w:szCs w:val="24"/>
+        </w:rPr>
+        <w:t>colecciones</w:t>
+      </w:r>
+      <w:r>
+        <w:rPr>
+          <w:rFonts w:ascii="Arial" w:hAnsi="Arial" w:cs="Arial"/>
+          <w:sz w:val="24"/>
+          <w:szCs w:val="24"/>
+        </w:rPr>
+        <w:t xml:space="preserve"> </w:t>
+      </w:r>
+      <w:r>
+        <w:rPr>
+          <w:rFonts w:ascii="Arial" w:hAnsi="Arial" w:cs="Arial"/>
+          <w:sz w:val="24"/>
+          <w:szCs w:val="24"/>
+        </w:rPr>
+        <w:t>en orden de prioridad</w:t>
+      </w:r>
+      <w:r>
+        <w:rPr>
+          <w:rFonts w:ascii="Arial" w:hAnsi="Arial" w:cs="Arial"/>
+          <w:sz w:val="24"/>
+          <w:szCs w:val="24"/>
+        </w:rPr>
+        <w:t xml:space="preserve"> </w:t>
+      </w:r>
+      <w:r>
+        <w:rPr>
+          <w:rFonts w:ascii="Arial" w:hAnsi="Arial" w:cs="Arial"/>
+          <w:sz w:val="24"/>
+          <w:szCs w:val="24"/>
+        </w:rPr>
+        <w:t>las cuales deberán presentar una disponibilidad 24x7</w:t>
+      </w:r>
+      <w:r>
+        <w:rPr>
+          <w:rFonts w:ascii="Arial" w:hAnsi="Arial" w:cs="Arial"/>
+          <w:sz w:val="24"/>
+          <w:szCs w:val="24"/>
+        </w:rPr>
+        <w:t>, estas colecciones estarán recibiendo información constantemente. Estas tablas son:</w:t>
+      </w:r>
+    </w:p>
+    <w:p>
+      <w:pPr>
+        <w:pStyle w:val="Prrafodelista"/>
+        <w:numPr>
+          <w:ilvl w:val="0"/>
+          <w:numId w:val="1"/>
+        </w:numPr>
+        <w:rPr>
+          <w:rFonts w:ascii="Arial" w:hAnsi="Arial" w:cs="Arial"/>
+          <w:sz w:val="24"/>
+          <w:szCs w:val="24"/>
+        </w:rPr>
+      </w:pPr>
+      <w:r>
+        <w:rPr>
+          <w:rFonts w:ascii="Arial" w:hAnsi="Arial" w:cs="Arial"/>
+          <w:sz w:val="24"/>
+          <w:szCs w:val="24"/>
+        </w:rPr>
+        <w:t>Resultado de partido.</w:t>
+      </w:r>
+    </w:p>
+    <w:p>
+      <w:pPr>
+        <w:pStyle w:val="Prrafodelista"/>
+        <w:numPr>
+          <w:ilvl w:val="0"/>
+          <w:numId w:val="1"/>
+        </w:numPr>
+        <w:rPr>
+          <w:rFonts w:ascii="Arial" w:hAnsi="Arial" w:cs="Arial"/>
+          <w:sz w:val="24"/>
+          <w:szCs w:val="24"/>
+        </w:rPr>
+      </w:pPr>
+      <w:r>
+        <w:rPr>
+          <w:rFonts w:ascii="Arial" w:hAnsi="Arial" w:cs="Arial"/>
+          <w:sz w:val="24"/>
+          <w:szCs w:val="24"/>
+        </w:rPr>
+        <w:t xml:space="preserve">Tabla de posiciones. </w:t>
+      </w:r>
+    </w:p>
+    <w:p>
+      <w:pPr>
+        <w:pStyle w:val="Prrafodelista"/>
+        <w:numPr>
+          <w:ilvl w:val="0"/>
+          <w:numId w:val="1"/>
+        </w:numPr>
+        <w:rPr>
+          <w:rFonts w:ascii="Arial" w:hAnsi="Arial" w:cs="Arial"/>
+          <w:sz w:val="24"/>
+          <w:szCs w:val="24"/>
+        </w:rPr>
+      </w:pPr>
+      <w:r>
+        <w:rPr>
+          <w:rFonts w:ascii="Arial" w:hAnsi="Arial" w:cs="Arial"/>
+          <w:sz w:val="24"/>
+          <w:szCs w:val="24"/>
+        </w:rPr>
+        <w:t xml:space="preserve">Premiación. </w:t>
+      </w:r>
+    </w:p>
+    <w:p>
+      <w:pPr>
+        <w:pStyle w:val="Prrafodelista"/>
+        <w:numPr>
+          <w:ilvl w:val="0"/>
+          <w:numId w:val="1"/>
+        </w:numPr>
+        <w:rPr>
+          <w:rFonts w:ascii="Arial" w:hAnsi="Arial" w:cs="Arial"/>
+          <w:sz w:val="24"/>
+          <w:szCs w:val="24"/>
+        </w:rPr>
+      </w:pPr>
+      <w:r>
+        <w:rPr>
+          <w:rFonts w:ascii="Arial" w:hAnsi="Arial" w:cs="Arial"/>
+          <w:sz w:val="24"/>
+          <w:szCs w:val="24"/>
+        </w:rPr>
+        <w:t xml:space="preserve">Personas </w:t>
+      </w:r>
+    </w:p>
+    <w:p>
+      <w:pPr>
+        <w:pStyle w:val="Prrafodelista"/>
+        <w:numPr>
+          <w:ilvl w:val="0"/>
+          <w:numId w:val="1"/>
+        </w:numPr>
+        <w:rPr>
+          <w:rFonts w:ascii="Arial" w:hAnsi="Arial" w:cs="Arial"/>
+          <w:sz w:val="24"/>
+          <w:szCs w:val="24"/>
+        </w:rPr>
+      </w:pPr>
+      <w:r>
+        <w:rPr>
+          <w:rFonts w:ascii="Arial" w:hAnsi="Arial" w:cs="Arial"/>
+          <w:sz w:val="24"/>
+          <w:szCs w:val="24"/>
+        </w:rPr>
+        <w:t xml:space="preserve">Equipos. </w:t>
+      </w:r>
+    </w:p>
+    <w:p>
+      <w:pPr>
+        <w:rPr>
+          <w:rFonts w:ascii="Arial" w:hAnsi="Arial" w:cs="Arial"/>
+          <w:sz w:val="24"/>
+          <w:szCs w:val="24"/>
+        </w:rPr>
+      </w:pPr>
+      <w:r>
+        <w:rPr>
+          <w:rFonts w:ascii="Arial" w:hAnsi="Arial" w:cs="Arial"/>
+          <w:sz w:val="24"/>
+          <w:szCs w:val="24"/>
+        </w:rPr>
+        <w:t xml:space="preserve">Esta secuencia </w:t>
+      </w:r>
+      <w:r>
+        <w:rPr>
+          <w:rFonts w:ascii="Arial" w:hAnsi="Arial" w:cs="Arial"/>
+          <w:sz w:val="24"/>
+          <w:szCs w:val="24"/>
+        </w:rPr>
+        <w:t>está</w:t>
+      </w:r>
+      <w:r>
+        <w:rPr>
+          <w:rFonts w:ascii="Arial" w:hAnsi="Arial" w:cs="Arial"/>
+          <w:sz w:val="24"/>
+          <w:szCs w:val="24"/>
+        </w:rPr>
+        <w:t xml:space="preserve"> definida </w:t>
+      </w:r>
+      <w:r>
+        <w:rPr>
+          <w:rFonts w:ascii="Arial" w:hAnsi="Arial" w:cs="Arial"/>
+          <w:sz w:val="24"/>
+          <w:szCs w:val="24"/>
+        </w:rPr>
+        <w:t>de acuerdo con</w:t>
+      </w:r>
+      <w:r>
+        <w:rPr>
+          <w:rFonts w:ascii="Arial" w:hAnsi="Arial" w:cs="Arial"/>
+          <w:sz w:val="24"/>
+          <w:szCs w:val="24"/>
+        </w:rPr>
+        <w:t xml:space="preserve"> que la </w:t>
+      </w:r>
+      <w:r>
+        <w:rPr>
+          <w:rFonts w:ascii="Arial" w:hAnsi="Arial" w:cs="Arial"/>
+          <w:sz w:val="24"/>
+          <w:szCs w:val="24"/>
+        </w:rPr>
+        <w:t>colección de resultados</w:t>
+      </w:r>
+      <w:r>
+        <w:rPr>
+          <w:rFonts w:ascii="Arial" w:hAnsi="Arial" w:cs="Arial"/>
+          <w:sz w:val="24"/>
+          <w:szCs w:val="24"/>
+        </w:rPr>
+        <w:t xml:space="preserve"> de partido es la que más </w:t>
+      </w:r>
+      <w:r>
+        <w:rPr>
+          <w:rFonts w:ascii="Arial" w:hAnsi="Arial" w:cs="Arial"/>
+          <w:sz w:val="24"/>
+          <w:szCs w:val="24"/>
+        </w:rPr>
+        <w:t>va a</w:t>
+      </w:r>
+      <w:r>
+        <w:rPr>
+          <w:rFonts w:ascii="Arial" w:hAnsi="Arial" w:cs="Arial"/>
+          <w:sz w:val="24"/>
+          <w:szCs w:val="24"/>
+        </w:rPr>
+        <w:t xml:space="preserve"> recibir información durante el torneo seguido de ella la colección de tabla de posiciones que se ira actualizando </w:t>
+      </w:r>
+      <w:r>
+        <w:rPr>
+          <w:rFonts w:ascii="Arial" w:hAnsi="Arial" w:cs="Arial"/>
+          <w:sz w:val="24"/>
+          <w:szCs w:val="24"/>
+        </w:rPr>
+        <w:t>de acuerdo con</w:t>
+      </w:r>
+      <w:r>
+        <w:rPr>
+          <w:rFonts w:ascii="Arial" w:hAnsi="Arial" w:cs="Arial"/>
+          <w:sz w:val="24"/>
+          <w:szCs w:val="24"/>
+        </w:rPr>
+        <w:t xml:space="preserve"> los resultados del partido, la colección de premiación tiene mayor influencia al final del torneo </w:t>
+      </w:r>
+      <w:r>
+        <w:rPr>
+          <w:rFonts w:ascii="Arial" w:hAnsi="Arial" w:cs="Arial"/>
+          <w:sz w:val="24"/>
+          <w:szCs w:val="24"/>
+        </w:rPr>
+        <w:t>y</w:t>
+      </w:r>
+      <w:r>
+        <w:rPr>
+          <w:rFonts w:ascii="Arial" w:hAnsi="Arial" w:cs="Arial"/>
+          <w:sz w:val="24"/>
+          <w:szCs w:val="24"/>
+        </w:rPr>
+        <w:t xml:space="preserve"> en el caso de las colecciones personas y equipos únicamente reciben información al inicio del torneo. </w:t>
+      </w:r>
+      <w:r>
+        <w:rPr>
+          <w:rFonts w:ascii="Arial" w:hAnsi="Arial" w:cs="Arial"/>
+          <w:sz w:val="24"/>
+          <w:szCs w:val="24"/>
+        </w:rPr>
+        <w:t xml:space="preserve"> </w:t>
+      </w:r>
+      <w:r>
+        <w:rPr>
+          <w:rFonts w:ascii="Arial" w:hAnsi="Arial" w:cs="Arial"/>
+          <w:sz w:val="24"/>
+          <w:szCs w:val="24"/>
+        </w:rPr>
+        <w:t xml:space="preserve">Por esta razón </w:t>
+      </w:r>
+      <w:r>
+        <w:rPr>
+          <w:rFonts w:ascii="Arial" w:hAnsi="Arial" w:cs="Arial"/>
+          <w:sz w:val="24"/>
+          <w:szCs w:val="24"/>
+        </w:rPr>
+        <w:t xml:space="preserve">la estrategia </w:t>
+      </w:r>
+      <w:r>
+        <w:rPr>
+          <w:rFonts w:ascii="Arial" w:hAnsi="Arial" w:cs="Arial"/>
+          <w:sz w:val="24"/>
+          <w:szCs w:val="24"/>
+        </w:rPr>
+        <w:t>planteada</w:t>
+      </w:r>
+      <w:r>
+        <w:rPr>
+          <w:rFonts w:ascii="Arial" w:hAnsi="Arial" w:cs="Arial"/>
+          <w:sz w:val="24"/>
+          <w:szCs w:val="24"/>
+        </w:rPr>
+        <w:t xml:space="preserve"> es darles prioridad a las primeras 2 colecciones. </w:t>
+      </w:r>
+    </w:p>
+    <w:p>
+      <w:pPr>
+        <w:rPr>
+          <w:sz w:val="28"/>
+          <w:szCs w:val="28"/>
+        </w:rPr>
+      </w:pPr>
+      <w:r>
+        <w:rPr>
+          <w:rFonts w:ascii="Arial" w:hAnsi="Arial" w:cs="Arial"/>
+          <w:b/>
+          <w:bCs/>
+          <w:noProof/>
+          <w:color w:val="4472C4" w:themeColor="accent1"/>
+          <w:sz w:val="32"/>
+          <w:szCs w:val="32"/>
+        </w:rPr>
+        <w:drawing>
+          <wp:anchor distT="0" distB="0" distL="114300" distR="114300" simplePos="0" relativeHeight="251663360" behindDoc="1" locked="0" layoutInCell="1" allowOverlap="1" wp14:anchorId="2ACD59CB" wp14:editId="47F37A61">
+            <wp:simplePos x="0" y="0"/>
+            <wp:positionH relativeFrom="column">
+              <wp:posOffset>502175</wp:posOffset>
+            </wp:positionH>
+            <wp:positionV relativeFrom="paragraph">
+              <wp:posOffset>245193</wp:posOffset>
+            </wp:positionV>
+            <wp:extent cx="4134678" cy="4968922"/>
+            <wp:effectExtent l="0" t="0" r="0" b="3175"/>
+            <wp:wrapNone/>
+            <wp:docPr id="1" name="Imagen 1" descr="Diagrama&#10;&#10;Descripción generada automáticamente"/>
+            <wp:cNvGraphicFramePr>
+              <a:graphicFrameLocks xmlns:a="http://schemas.openxmlformats.org/drawingml/2006/main" noChangeAspect="1"/>
+            </wp:cNvGraphicFramePr>
+            <a:graphic xmlns:a="http://schemas.openxmlformats.org/drawingml/2006/main">
+              <a:graphicData uri="http://schemas.openxmlformats.org/drawingml/2006/picture">
+                <pic:pic xmlns:pic="http://schemas.openxmlformats.org/drawingml/2006/picture">
+                  <pic:nvPicPr>
+                    <pic:cNvPr id="1" name="Imagen 1" descr="Diagrama&#10;&#10;Descripción generada automáticamente"/>
+                    <pic:cNvPicPr/>
+                  </pic:nvPicPr>
+                  <pic:blipFill>
+                    <a:blip r:embed="rId8">
+                      <a:extLst>
+                        <a:ext uri="{28A0092B-C50C-407E-A947-70E740481C1C}">
+                          <a14:useLocalDpi xmlns:a14="http://schemas.microsoft.com/office/drawing/2010/main" val="0"/>
+                        </a:ext>
+                      </a:extLst>
+                    </a:blip>
+                    <a:stretch>
+                      <a:fillRect/>
+                    </a:stretch>
+                  </pic:blipFill>
+                  <pic:spPr>
+                    <a:xfrm>
+                      <a:off x="0" y="0"/>
+                      <a:ext cx="4144278" cy="4980460"/>
+                    </a:xfrm>
+                    <a:prstGeom prst="rect">
+                      <a:avLst/>
+                    </a:prstGeom>
+                  </pic:spPr>
+                </pic:pic>
+              </a:graphicData>
+            </a:graphic>
+            <wp14:sizeRelH relativeFrom="margin">
+              <wp14:pctWidth>0</wp14:pctWidth>
+            </wp14:sizeRelH>
+            <wp14:sizeRelV relativeFrom="margin">
+              <wp14:pctHeight>0</wp14:pctHeight>
+            </wp14:sizeRelV>
+          </wp:anchor>
+        </w:drawing>
+      </w:r>
+      <w:r>
+        <w:rPr>
+          <w:rFonts w:ascii="Arial" w:hAnsi="Arial" w:cs="Arial"/>
+          <w:b/>
+          <w:bCs/>
+          <w:sz w:val="28"/>
+          <w:szCs w:val="28"/>
+        </w:rPr>
+        <w:t xml:space="preserve">Actividad 4 - </w:t>
+      </w:r>
+      <w:r>
+        <w:rPr>
+          <w:rFonts w:ascii="Arial" w:hAnsi="Arial" w:cs="Arial"/>
+          <w:b/>
+          <w:bCs/>
+          <w:sz w:val="28"/>
+          <w:szCs w:val="28"/>
+        </w:rPr>
+        <w:t>Caso</w:t>
+      </w:r>
+      <w:r>
+        <w:rPr>
+          <w:rFonts w:ascii="Arial" w:hAnsi="Arial" w:cs="Arial"/>
+          <w:b/>
+          <w:bCs/>
+          <w:sz w:val="28"/>
+          <w:szCs w:val="28"/>
+        </w:rPr>
+        <w:t>s</w:t>
+      </w:r>
+      <w:r>
+        <w:rPr>
+          <w:rFonts w:ascii="Arial" w:hAnsi="Arial" w:cs="Arial"/>
+          <w:b/>
+          <w:bCs/>
+          <w:sz w:val="28"/>
+          <w:szCs w:val="28"/>
+        </w:rPr>
+        <w:t xml:space="preserve"> de uso</w:t>
+      </w:r>
+    </w:p>
+    <w:p>
+      <w:pPr>
+        <w:pStyle w:val="Prrafodelista"/>
+        <w:rPr>
+          <w:rFonts w:ascii="Arial" w:hAnsi="Arial" w:cs="Arial"/>
+          <w:b/>
+          <w:bCs/>
+          <w:color w:val="4472C4" w:themeColor="accent1"/>
+          <w:sz w:val="32"/>
+          <w:szCs w:val="32"/>
+        </w:rPr>
+      </w:pPr>
+    </w:p>
+    <w:p>
+      <w:pPr>
+        <w:pStyle w:val="Prrafodelista"/>
+        <w:rPr>
+          <w:rFonts w:ascii="Arial" w:hAnsi="Arial" w:cs="Arial"/>
+          <w:b/>
+          <w:bCs/>
+          <w:color w:val="4472C4" w:themeColor="accent1"/>
+          <w:sz w:val="32"/>
+          <w:szCs w:val="32"/>
+        </w:rPr>
+      </w:pPr>
+    </w:p>
+    <w:p>
+      <w:pPr>
+        <w:pStyle w:val="Prrafodelista"/>
+        <w:rPr>
+          <w:rFonts w:ascii="Arial" w:hAnsi="Arial" w:cs="Arial"/>
+          <w:b/>
+          <w:bCs/>
+          <w:color w:val="4472C4" w:themeColor="accent1"/>
+          <w:sz w:val="32"/>
+          <w:szCs w:val="32"/>
+        </w:rPr>
+      </w:pPr>
+    </w:p>
+    <w:p>
+      <w:pPr>
+        <w:pStyle w:val="Prrafodelista"/>
+        <w:rPr>
+          <w:rFonts w:ascii="Arial" w:hAnsi="Arial" w:cs="Arial"/>
+          <w:b/>
+          <w:bCs/>
+          <w:color w:val="4472C4" w:themeColor="accent1"/>
+          <w:sz w:val="32"/>
+          <w:szCs w:val="32"/>
+        </w:rPr>
+      </w:pPr>
+    </w:p>
+    <w:p>
+      <w:pPr>
+        <w:pStyle w:val="Prrafodelista"/>
+        <w:rPr>
+          <w:rFonts w:ascii="Arial" w:hAnsi="Arial" w:cs="Arial"/>
+          <w:b/>
+          <w:bCs/>
+          <w:color w:val="4472C4" w:themeColor="accent1"/>
+          <w:sz w:val="32"/>
+          <w:szCs w:val="32"/>
+        </w:rPr>
+      </w:pPr>
+    </w:p>
+    <w:p>
+      <w:pPr>
+        <w:pStyle w:val="Prrafodelista"/>
+        <w:rPr>
+          <w:rFonts w:ascii="Arial" w:hAnsi="Arial" w:cs="Arial"/>
+          <w:b/>
+          <w:bCs/>
+          <w:color w:val="4472C4" w:themeColor="accent1"/>
+          <w:sz w:val="32"/>
+          <w:szCs w:val="32"/>
+        </w:rPr>
+      </w:pPr>
+    </w:p>
+    <w:p>
+      <w:pPr>
+        <w:pStyle w:val="Prrafodelista"/>
+        <w:rPr>
+          <w:rFonts w:ascii="Arial" w:hAnsi="Arial" w:cs="Arial"/>
+          <w:b/>
+          <w:bCs/>
+          <w:color w:val="4472C4" w:themeColor="accent1"/>
+          <w:sz w:val="32"/>
+          <w:szCs w:val="32"/>
+        </w:rPr>
+      </w:pPr>
+    </w:p>
+    <w:p>
+      <w:pPr>
+        <w:pStyle w:val="Prrafodelista"/>
+        <w:rPr>
+          <w:rFonts w:ascii="Arial" w:hAnsi="Arial" w:cs="Arial"/>
+          <w:b/>
+          <w:bCs/>
+          <w:color w:val="4472C4" w:themeColor="accent1"/>
+          <w:sz w:val="32"/>
+          <w:szCs w:val="32"/>
+        </w:rPr>
+      </w:pPr>
+    </w:p>
+    <w:p>
+      <w:pPr>
+        <w:pStyle w:val="Prrafodelista"/>
+        <w:rPr>
+          <w:rFonts w:ascii="Arial" w:hAnsi="Arial" w:cs="Arial"/>
+          <w:b/>
+          <w:bCs/>
+          <w:color w:val="4472C4" w:themeColor="accent1"/>
+          <w:sz w:val="32"/>
+          <w:szCs w:val="32"/>
+        </w:rPr>
+      </w:pPr>
+    </w:p>
+    <w:p>
+      <w:pPr>
+        <w:pStyle w:val="Prrafodelista"/>
+        <w:rPr>
+          <w:rFonts w:ascii="Arial" w:hAnsi="Arial" w:cs="Arial"/>
+          <w:b/>
+          <w:bCs/>
+          <w:color w:val="4472C4" w:themeColor="accent1"/>
+          <w:sz w:val="32"/>
+          <w:szCs w:val="32"/>
+        </w:rPr>
+      </w:pPr>
+    </w:p>
+    <w:p>
+      <w:pPr>
+        <w:pStyle w:val="Prrafodelista"/>
+        <w:rPr>
+          <w:rFonts w:ascii="Arial" w:hAnsi="Arial" w:cs="Arial"/>
+          <w:b/>
+          <w:bCs/>
+          <w:color w:val="4472C4" w:themeColor="accent1"/>
+          <w:sz w:val="32"/>
+          <w:szCs w:val="32"/>
+        </w:rPr>
+      </w:pPr>
+    </w:p>
+    <w:p>
+      <w:pPr>
+        <w:pStyle w:val="Prrafodelista"/>
+        <w:rPr>
+          <w:rFonts w:ascii="Arial" w:hAnsi="Arial" w:cs="Arial"/>
+          <w:b/>
+          <w:bCs/>
+          <w:color w:val="4472C4" w:themeColor="accent1"/>
+          <w:sz w:val="32"/>
+          <w:szCs w:val="32"/>
+        </w:rPr>
+      </w:pPr>
+    </w:p>
+    <w:p>
+      <w:pPr>
+        <w:pStyle w:val="Prrafodelista"/>
+        <w:rPr>
+          <w:rFonts w:ascii="Arial" w:hAnsi="Arial" w:cs="Arial"/>
+          <w:b/>
+          <w:bCs/>
+          <w:color w:val="4472C4" w:themeColor="accent1"/>
+          <w:sz w:val="32"/>
+          <w:szCs w:val="32"/>
+        </w:rPr>
+      </w:pPr>
+    </w:p>
+    <w:p>
+      <w:pPr>
+        <w:pStyle w:val="Prrafodelista"/>
+        <w:rPr>
+          <w:rFonts w:ascii="Arial" w:hAnsi="Arial" w:cs="Arial"/>
+          <w:b/>
+          <w:bCs/>
+          <w:color w:val="4472C4" w:themeColor="accent1"/>
+          <w:sz w:val="32"/>
+          <w:szCs w:val="32"/>
+        </w:rPr>
+      </w:pPr>
+    </w:p>
+    <w:p>
+      <w:pPr>
+        <w:pStyle w:val="Prrafodelista"/>
+        <w:rPr>
+          <w:rFonts w:ascii="Arial" w:hAnsi="Arial" w:cs="Arial"/>
+          <w:b/>
+          <w:bCs/>
+          <w:color w:val="4472C4" w:themeColor="accent1"/>
+          <w:sz w:val="32"/>
+          <w:szCs w:val="32"/>
+        </w:rPr>
+      </w:pPr>
+    </w:p>
+    <w:p>
+      <w:pPr>
+        <w:pStyle w:val="Prrafodelista"/>
+        <w:rPr>
+          <w:rFonts w:ascii="Arial" w:hAnsi="Arial" w:cs="Arial"/>
+          <w:b/>
+          <w:bCs/>
+          <w:color w:val="4472C4" w:themeColor="accent1"/>
+          <w:sz w:val="32"/>
+          <w:szCs w:val="32"/>
+        </w:rPr>
+      </w:pPr>
     </w:p>
     <w:p>
       <w:pPr>

</xml_diff>